<commit_message>
Updated PDF and Word doc report
</commit_message>
<xml_diff>
--- a/Resources/Final_Project_Report.docx
+++ b/Resources/Final_Project_Report.docx
@@ -19,34 +19,7 @@
           <w:sz w:val="44"/>
           <w:szCs w:val="48"/>
         </w:rPr>
-        <w:t xml:space="preserve">CNN Digit Recognizer for </w:t>
-      </w:r>
-      <w:r>
-        <w:rPr>
-          <w:b/>
-          <w:bCs/>
-          <w:sz w:val="44"/>
-          <w:szCs w:val="48"/>
-        </w:rPr>
-        <w:t>Configurable</w:t>
-      </w:r>
-      <w:r>
-        <w:rPr>
-          <w:b/>
-          <w:bCs/>
-          <w:sz w:val="44"/>
-          <w:szCs w:val="48"/>
-        </w:rPr>
-        <w:t xml:space="preserve"> Image</w:t>
-      </w:r>
-      <w:r>
-        <w:rPr>
-          <w:b/>
-          <w:bCs/>
-          <w:sz w:val="44"/>
-          <w:szCs w:val="48"/>
-        </w:rPr>
-        <w:t xml:space="preserve"> Sizes</w:t>
+        <w:t>CNN Digit Recognizer for Configurable Image Sizes</w:t>
       </w:r>
     </w:p>
     <w:p/>
@@ -618,14 +591,7 @@
                 <w:b w:val="0"/>
                 <w:bCs w:val="0"/>
               </w:rPr>
-              <w:t xml:space="preserve">Synthesized the RTL using </w:t>
-            </w:r>
-            <w:r>
-              <w:rPr>
-                <w:b w:val="0"/>
-                <w:bCs w:val="0"/>
-              </w:rPr>
-              <w:t>Synopsys Design Compiler</w:t>
+              <w:t>Synthesized the RTL using Synopsys Design Compiler</w:t>
             </w:r>
           </w:p>
         </w:tc>
@@ -686,14 +652,7 @@
                 <w:b w:val="0"/>
                 <w:bCs w:val="0"/>
               </w:rPr>
-              <w:t>Synthesized the RTL using</w:t>
-            </w:r>
-            <w:r>
-              <w:rPr>
-                <w:b w:val="0"/>
-                <w:bCs w:val="0"/>
-              </w:rPr>
-              <w:t xml:space="preserve"> Vivado for FPGA</w:t>
+              <w:t>Synthesized the RTL using Vivado for FPGA</w:t>
             </w:r>
           </w:p>
         </w:tc>
@@ -839,109 +798,229 @@
           <w:iCs/>
           <w:color w:val="auto"/>
         </w:rPr>
-        <w:t>Neural Network Layers</w:t>
-      </w:r>
-      <w:r>
+        <w:t>Neural Network Layers:</w:t>
+      </w:r>
+    </w:p>
+    <w:p>
+      <w:r>
+        <w:t>The CNN is implemented from scratch using NumPy, with the following layers:</w:t>
+      </w:r>
+    </w:p>
+    <w:p>
+      <w:r>
+        <w:rPr>
+          <w:b/>
+          <w:bCs/>
+        </w:rPr>
+        <w:t>Conv2D</w:t>
+      </w:r>
+      <w:r>
+        <w:t>: Convolutional layer, offloads matrix multiplication to hardware.</w:t>
+      </w:r>
+    </w:p>
+    <w:p>
+      <w:r>
+        <w:rPr>
+          <w:b/>
+          <w:bCs/>
+        </w:rPr>
+        <w:t>ReLU</w:t>
+      </w:r>
+      <w:r>
+        <w:t>: Activation function.</w:t>
+      </w:r>
+    </w:p>
+    <w:p>
+      <w:r>
+        <w:rPr>
+          <w:b/>
+          <w:bCs/>
+        </w:rPr>
+        <w:t>Flatten</w:t>
+      </w:r>
+      <w:r>
+        <w:t>: Flattens 4D tensors to 2D for dense layers.</w:t>
+      </w:r>
+    </w:p>
+    <w:p>
+      <w:r>
+        <w:rPr>
+          <w:b/>
+          <w:bCs/>
+        </w:rPr>
+        <w:t>Dense</w:t>
+      </w:r>
+      <w:r>
+        <w:t>: Fully connected layer, also offloads matrix multiplication to hardware.</w:t>
+      </w:r>
+    </w:p>
+    <w:p>
+      <w:proofErr w:type="spellStart"/>
+      <w:r>
+        <w:rPr>
+          <w:b/>
+          <w:bCs/>
+        </w:rPr>
+        <w:t>Softmax</w:t>
+      </w:r>
+      <w:proofErr w:type="spellEnd"/>
+      <w:r>
+        <w:t>: Output activation for classification.</w:t>
+      </w:r>
+    </w:p>
+    <w:p/>
+    <w:p>
+      <w:pPr>
+        <w:pStyle w:val="Heading3"/>
         <w:rPr>
           <w:i/>
           <w:iCs/>
           <w:color w:val="auto"/>
         </w:rPr>
-        <w:t>:</w:t>
-      </w:r>
-    </w:p>
-    <w:p>
-      <w:r>
-        <w:t>The CNN is implemented from scratch using NumPy, with the following layers:</w:t>
-      </w:r>
-    </w:p>
-    <w:p>
-      <w:r>
-        <w:rPr>
-          <w:b/>
-          <w:bCs/>
-        </w:rPr>
-        <w:t>Conv2D</w:t>
-      </w:r>
-      <w:r>
-        <w:t>: Convolutional layer, offloads matrix multiplication to hardware.</w:t>
-      </w:r>
-    </w:p>
-    <w:p>
-      <w:r>
-        <w:rPr>
-          <w:b/>
-          <w:bCs/>
-        </w:rPr>
-        <w:t>ReLU</w:t>
-      </w:r>
-      <w:r>
-        <w:t>: Activation function.</w:t>
-      </w:r>
-    </w:p>
-    <w:p>
-      <w:r>
-        <w:rPr>
-          <w:b/>
-          <w:bCs/>
-        </w:rPr>
-        <w:t>Flatten</w:t>
-      </w:r>
-      <w:r>
-        <w:t>: Flattens 4D tensors to 2D for dense layers.</w:t>
-      </w:r>
-    </w:p>
-    <w:p>
-      <w:r>
-        <w:rPr>
-          <w:b/>
-          <w:bCs/>
-        </w:rPr>
-        <w:t>Dense</w:t>
-      </w:r>
-      <w:r>
-        <w:t>: Fully connected layer, also offloads matrix multiplication to hardware.</w:t>
-      </w:r>
-    </w:p>
-    <w:p>
-      <w:proofErr w:type="spellStart"/>
-      <w:r>
-        <w:rPr>
-          <w:b/>
-          <w:bCs/>
-        </w:rPr>
-        <w:t>Softmax</w:t>
-      </w:r>
-      <w:proofErr w:type="spellEnd"/>
-      <w:r>
-        <w:t>: Output activation for classification.</w:t>
-      </w:r>
-    </w:p>
-    <w:p/>
-    <w:p>
-      <w:pPr>
-        <w:pStyle w:val="Heading3"/>
+      </w:pPr>
+      <w:r>
         <w:rPr>
           <w:i/>
           <w:iCs/>
           <w:color w:val="auto"/>
         </w:rPr>
-      </w:pPr>
-      <w:r>
+        <w:t>Hardware Integration:</w:t>
+      </w:r>
+    </w:p>
+    <w:p>
+      <w:r>
+        <w:rPr>
+          <w:b/>
+          <w:bCs/>
+        </w:rPr>
+        <w:t>matrix_hw_wrapper.py</w:t>
+      </w:r>
+      <w:r>
+        <w:rPr>
+          <w:b/>
+          <w:bCs/>
+        </w:rPr>
+        <w:t xml:space="preserve">: </w:t>
+      </w:r>
+      <w:r>
+        <w:t xml:space="preserve">Provides the </w:t>
+      </w:r>
+      <w:proofErr w:type="spellStart"/>
+      <w:r>
+        <w:rPr>
+          <w:i/>
+          <w:iCs/>
+        </w:rPr>
+        <w:t>matrix_mul_hw</w:t>
+      </w:r>
+      <w:proofErr w:type="spellEnd"/>
+      <w:r>
+        <w:t xml:space="preserve"> function, which:</w:t>
+      </w:r>
+    </w:p>
+    <w:p>
+      <w:pPr>
+        <w:pStyle w:val="ListParagraph"/>
+        <w:numPr>
+          <w:ilvl w:val="0"/>
+          <w:numId w:val="1"/>
+        </w:numPr>
+      </w:pPr>
+      <w:r>
+        <w:t>Serializes matrices A and B to input_buffer.txt.</w:t>
+      </w:r>
+    </w:p>
+    <w:p>
+      <w:pPr>
+        <w:pStyle w:val="ListParagraph"/>
+        <w:numPr>
+          <w:ilvl w:val="0"/>
+          <w:numId w:val="1"/>
+        </w:numPr>
+      </w:pPr>
+      <w:r>
+        <w:t xml:space="preserve">Invokes the </w:t>
+      </w:r>
+      <w:proofErr w:type="spellStart"/>
+      <w:r>
+        <w:t>cocotb</w:t>
+      </w:r>
+      <w:proofErr w:type="spellEnd"/>
+      <w:r>
+        <w:t>/Verilog simulation via make.</w:t>
+      </w:r>
+    </w:p>
+    <w:p>
+      <w:pPr>
+        <w:pStyle w:val="ListParagraph"/>
+        <w:numPr>
+          <w:ilvl w:val="0"/>
+          <w:numId w:val="1"/>
+        </w:numPr>
+      </w:pPr>
+      <w:r>
+        <w:t>Waits for output_buffer.txt with result matrix C.</w:t>
+      </w:r>
+    </w:p>
+    <w:p>
+      <w:pPr>
+        <w:pStyle w:val="ListParagraph"/>
+        <w:numPr>
+          <w:ilvl w:val="0"/>
+          <w:numId w:val="1"/>
+        </w:numPr>
+      </w:pPr>
+      <w:r>
+        <w:t>Reads and returns C as a NumPy array.</w:t>
+      </w:r>
+    </w:p>
+    <w:p>
+      <w:r>
+        <w:rPr>
+          <w:b/>
+          <w:bCs/>
+        </w:rPr>
+        <w:t>conv2d.py</w:t>
+      </w:r>
+      <w:r>
+        <w:t xml:space="preserve">: </w:t>
+      </w:r>
+      <w:r>
+        <w:t>Uses</w:t>
+      </w:r>
+      <w:r>
+        <w:t xml:space="preserve"> </w:t>
+      </w:r>
+      <w:proofErr w:type="spellStart"/>
+      <w:r>
+        <w:rPr>
+          <w:i/>
+          <w:iCs/>
+        </w:rPr>
+        <w:t>matrix_mul_hw</w:t>
+      </w:r>
+      <w:proofErr w:type="spellEnd"/>
+      <w:r>
+        <w:t xml:space="preserve"> for core matrix multiplication, thus transparently offloading heavy computation to hardware.</w:t>
+      </w:r>
+    </w:p>
+    <w:p/>
+    <w:p>
+      <w:pPr>
+        <w:pStyle w:val="Heading3"/>
         <w:rPr>
           <w:i/>
           <w:iCs/>
           <w:color w:val="auto"/>
         </w:rPr>
-        <w:t>Hardware Integration</w:t>
-      </w:r>
+      </w:pPr>
       <w:r>
         <w:rPr>
           <w:i/>
           <w:iCs/>
           <w:color w:val="auto"/>
         </w:rPr>
-        <w:t>:</w:t>
+        <w:t>Training and Inference:</w:t>
       </w:r>
     </w:p>
     <w:p>
@@ -950,7 +1029,7 @@
           <w:b/>
           <w:bCs/>
         </w:rPr>
-        <w:t>matrix_hw_wrapper.py</w:t>
+        <w:t>CNN_digit_recognizer.py</w:t>
       </w:r>
       <w:r>
         <w:rPr>
@@ -960,7 +1039,43 @@
         <w:t xml:space="preserve">: </w:t>
       </w:r>
       <w:r>
-        <w:t xml:space="preserve">Provides the </w:t>
+        <w:t>Main script for training and inference.</w:t>
+      </w:r>
+    </w:p>
+    <w:p>
+      <w:pPr>
+        <w:pStyle w:val="ListParagraph"/>
+        <w:numPr>
+          <w:ilvl w:val="0"/>
+          <w:numId w:val="3"/>
+        </w:numPr>
+      </w:pPr>
+      <w:r>
+        <w:t>Loads images, preprocesses, trains the CNN, or runs inference.</w:t>
+      </w:r>
+    </w:p>
+    <w:p>
+      <w:pPr>
+        <w:pStyle w:val="ListParagraph"/>
+        <w:numPr>
+          <w:ilvl w:val="0"/>
+          <w:numId w:val="3"/>
+        </w:numPr>
+      </w:pPr>
+      <w:r>
+        <w:t>During forward/backward passes, all matrix multiplications are performed by the hardware accelerator.</w:t>
+      </w:r>
+    </w:p>
+    <w:p>
+      <w:pPr>
+        <w:pStyle w:val="ListParagraph"/>
+        <w:numPr>
+          <w:ilvl w:val="0"/>
+          <w:numId w:val="3"/>
+        </w:numPr>
+      </w:pPr>
+      <w:r>
+        <w:t>Uses Software Matrix Multiplication while training “</w:t>
       </w:r>
       <w:proofErr w:type="spellStart"/>
       <w:r>
@@ -968,143 +1083,41 @@
           <w:i/>
           <w:iCs/>
         </w:rPr>
-        <w:t>matrix_mul_hw</w:t>
-      </w:r>
-      <w:proofErr w:type="spellEnd"/>
-      <w:r>
-        <w:t xml:space="preserve"> function, which:</w:t>
-      </w:r>
-    </w:p>
-    <w:p>
-      <w:pPr>
-        <w:pStyle w:val="ListParagraph"/>
-        <w:numPr>
-          <w:ilvl w:val="0"/>
-          <w:numId w:val="1"/>
-        </w:numPr>
-      </w:pPr>
-      <w:r>
-        <w:t>Serializes matrices A and B to input_buffer.txt.</w:t>
-      </w:r>
-    </w:p>
-    <w:p>
-      <w:pPr>
-        <w:pStyle w:val="ListParagraph"/>
-        <w:numPr>
-          <w:ilvl w:val="0"/>
-          <w:numId w:val="1"/>
-        </w:numPr>
-      </w:pPr>
-      <w:r>
-        <w:t xml:space="preserve">Invokes the </w:t>
-      </w:r>
-      <w:proofErr w:type="spellStart"/>
-      <w:r>
-        <w:t>cocotb</w:t>
-      </w:r>
-      <w:proofErr w:type="spellEnd"/>
-      <w:r>
-        <w:t>/Verilog simulation via make.</w:t>
-      </w:r>
-    </w:p>
-    <w:p>
-      <w:pPr>
-        <w:pStyle w:val="ListParagraph"/>
-        <w:numPr>
-          <w:ilvl w:val="0"/>
-          <w:numId w:val="1"/>
-        </w:numPr>
-      </w:pPr>
-      <w:r>
-        <w:t>Waits for output_buffer.txt with result matrix C.</w:t>
-      </w:r>
-    </w:p>
-    <w:p>
-      <w:pPr>
-        <w:pStyle w:val="ListParagraph"/>
-        <w:numPr>
-          <w:ilvl w:val="0"/>
-          <w:numId w:val="1"/>
-        </w:numPr>
-      </w:pPr>
-      <w:r>
-        <w:t>Reads and returns C as a NumPy array.</w:t>
-      </w:r>
-    </w:p>
-    <w:p>
-      <w:r>
-        <w:rPr>
-          <w:b/>
-          <w:bCs/>
-        </w:rPr>
-        <w:t>conv2d.py</w:t>
-      </w:r>
-      <w:r>
-        <w:t xml:space="preserve">: </w:t>
-      </w:r>
-      <w:r>
-        <w:t>Uses</w:t>
-      </w:r>
-      <w:r>
-        <w:t xml:space="preserve"> </w:t>
-      </w:r>
-      <w:proofErr w:type="spellStart"/>
+        <w:t>matrix_mul_</w:t>
+      </w:r>
+      <w:proofErr w:type="gramStart"/>
       <w:r>
         <w:rPr>
           <w:i/>
           <w:iCs/>
         </w:rPr>
-        <w:t>matrix_mul_hw</w:t>
+        <w:t>sw</w:t>
       </w:r>
       <w:proofErr w:type="spellEnd"/>
       <w:r>
-        <w:t xml:space="preserve"> for core matrix multiplication, thus transparently offloading heavy computation to hardware.</w:t>
-      </w:r>
-    </w:p>
-    <w:p/>
-    <w:p>
-      <w:pPr>
-        <w:pStyle w:val="Heading3"/>
         <w:rPr>
           <w:i/>
           <w:iCs/>
-          <w:color w:val="auto"/>
-        </w:rPr>
-      </w:pPr>
+        </w:rPr>
+        <w:t>(</w:t>
+      </w:r>
+      <w:proofErr w:type="gramEnd"/>
       <w:r>
         <w:rPr>
           <w:i/>
           <w:iCs/>
-          <w:color w:val="auto"/>
-        </w:rPr>
-        <w:t>Training and Inference</w:t>
+        </w:rPr>
+        <w:t>A, B)</w:t>
       </w:r>
       <w:r>
         <w:rPr>
           <w:i/>
           <w:iCs/>
-          <w:color w:val="auto"/>
-        </w:rPr>
-        <w:t>:</w:t>
-      </w:r>
-    </w:p>
-    <w:p>
-      <w:r>
-        <w:rPr>
-          <w:b/>
-          <w:bCs/>
-        </w:rPr>
-        <w:t>CNN_digit_recognizer.py</w:t>
-      </w:r>
-      <w:r>
-        <w:rPr>
-          <w:b/>
-          <w:bCs/>
-        </w:rPr>
-        <w:t xml:space="preserve">: </w:t>
-      </w:r>
-      <w:r>
-        <w:t>Main script for training and inference.</w:t>
+        </w:rPr>
+        <w:t>”</w:t>
+      </w:r>
+      <w:r>
+        <w:t>.</w:t>
       </w:r>
     </w:p>
     <w:p>
@@ -1116,88 +1129,7 @@
         </w:numPr>
       </w:pPr>
       <w:r>
-        <w:t>Loads images, preprocesses, trains the CNN, or runs inference.</w:t>
-      </w:r>
-    </w:p>
-    <w:p>
-      <w:pPr>
-        <w:pStyle w:val="ListParagraph"/>
-        <w:numPr>
-          <w:ilvl w:val="0"/>
-          <w:numId w:val="3"/>
-        </w:numPr>
-      </w:pPr>
-      <w:r>
-        <w:t>During forward/backward passes, all matrix multiplications are performed by the hardware accelerator.</w:t>
-      </w:r>
-    </w:p>
-    <w:p>
-      <w:pPr>
-        <w:pStyle w:val="ListParagraph"/>
-        <w:numPr>
-          <w:ilvl w:val="0"/>
-          <w:numId w:val="3"/>
-        </w:numPr>
-      </w:pPr>
-      <w:r>
-        <w:t>Uses Software Matrix Multiplication while training “</w:t>
-      </w:r>
-      <w:proofErr w:type="spellStart"/>
-      <w:r>
-        <w:rPr>
-          <w:i/>
-          <w:iCs/>
-        </w:rPr>
-        <w:t>matrix_mul_</w:t>
-      </w:r>
-      <w:proofErr w:type="gramStart"/>
-      <w:r>
-        <w:rPr>
-          <w:i/>
-          <w:iCs/>
-        </w:rPr>
-        <w:t>sw</w:t>
-      </w:r>
-      <w:proofErr w:type="spellEnd"/>
-      <w:r>
-        <w:rPr>
-          <w:i/>
-          <w:iCs/>
-        </w:rPr>
-        <w:t>(</w:t>
-      </w:r>
-      <w:proofErr w:type="gramEnd"/>
-      <w:r>
-        <w:rPr>
-          <w:i/>
-          <w:iCs/>
-        </w:rPr>
-        <w:t>A, B)</w:t>
-      </w:r>
-      <w:r>
-        <w:rPr>
-          <w:i/>
-          <w:iCs/>
-        </w:rPr>
-        <w:t>”</w:t>
-      </w:r>
-      <w:r>
-        <w:t>.</w:t>
-      </w:r>
-    </w:p>
-    <w:p>
-      <w:pPr>
-        <w:pStyle w:val="ListParagraph"/>
-        <w:numPr>
-          <w:ilvl w:val="0"/>
-          <w:numId w:val="3"/>
-        </w:numPr>
-      </w:pPr>
-      <w:r>
-        <w:t xml:space="preserve">Only Uses Hardware Matrix Multiplication while inference </w:t>
-      </w:r>
-      <w:r>
-        <w:t>“</w:t>
+        <w:t>Only Uses Hardware Matrix Multiplication while inference “</w:t>
       </w:r>
       <w:proofErr w:type="spellStart"/>
       <w:r>
@@ -1271,15 +1203,7 @@
           <w:color w:val="auto"/>
         </w:rPr>
         <w:lastRenderedPageBreak/>
-        <w:t>Python File-by-File Breakdown</w:t>
-      </w:r>
-      <w:r>
-        <w:rPr>
-          <w:i/>
-          <w:iCs/>
-          <w:color w:val="auto"/>
-        </w:rPr>
-        <w:t>:</w:t>
+        <w:t>Python File-by-File Breakdown:</w:t>
       </w:r>
     </w:p>
     <w:p>
@@ -1760,23 +1684,7 @@
           <w:color w:val="auto"/>
         </w:rPr>
         <w:lastRenderedPageBreak/>
-        <w:t xml:space="preserve">Python </w:t>
-      </w:r>
-      <w:r>
-        <w:rPr>
-          <w:i/>
-          <w:iCs/>
-          <w:color w:val="auto"/>
-        </w:rPr>
-        <w:t>Benchmark</w:t>
-      </w:r>
-      <w:r>
-        <w:rPr>
-          <w:i/>
-          <w:iCs/>
-          <w:color w:val="auto"/>
-        </w:rPr>
-        <w:t>:</w:t>
+        <w:t>Python Benchmark:</w:t>
       </w:r>
     </w:p>
     <w:p>
@@ -1809,6 +1717,9 @@
     </w:p>
     <w:p>
       <w:r>
+        <w:rPr>
+          <w:noProof/>
+        </w:rPr>
         <w:drawing>
           <wp:inline distT="0" distB="0" distL="0" distR="0" wp14:anchorId="7F0E71A2" wp14:editId="2A0161AA">
             <wp:extent cx="6179820" cy="1692299"/>
@@ -1875,17 +1786,14 @@
       </w:r>
       <w:proofErr w:type="spellEnd"/>
       <w:r>
-        <w:t xml:space="preserve"> for Images of </w:t>
-      </w:r>
-      <w:r>
-        <w:t>28x28</w:t>
-      </w:r>
-      <w:r>
-        <w:t xml:space="preserve"> size:</w:t>
-      </w:r>
-    </w:p>
-    <w:p>
-      <w:r>
+        <w:t xml:space="preserve"> for Images of 28x28 size:</w:t>
+      </w:r>
+    </w:p>
+    <w:p>
+      <w:r>
+        <w:rPr>
+          <w:noProof/>
+        </w:rPr>
         <w:drawing>
           <wp:inline distT="0" distB="0" distL="0" distR="0" wp14:anchorId="31CA2499" wp14:editId="735B595E">
             <wp:extent cx="6164580" cy="2630818"/>
@@ -2030,23 +1938,109 @@
           <w:color w:val="auto"/>
         </w:rPr>
         <w:lastRenderedPageBreak/>
-        <w:t>Benchmark</w:t>
-      </w:r>
-      <w:r>
+        <w:t>Benchmark Conclusion:</w:t>
+      </w:r>
+    </w:p>
+    <w:p>
+      <w:pPr>
+        <w:pStyle w:val="ListParagraph"/>
+        <w:numPr>
+          <w:ilvl w:val="0"/>
+          <w:numId w:val="7"/>
+        </w:numPr>
+      </w:pPr>
+      <w:r>
+        <w:t>From above benchmark data, we can clearly see the main bottleneck and the highest contributor in the “Total Forward” inference time is “</w:t>
+      </w:r>
+      <w:proofErr w:type="spellStart"/>
+      <w:r>
+        <w:t>matrix_mul_</w:t>
+      </w:r>
+      <w:proofErr w:type="gramStart"/>
+      <w:r>
+        <w:t>sw</w:t>
+      </w:r>
+      <w:proofErr w:type="spellEnd"/>
+      <w:r>
+        <w:t>(</w:t>
+      </w:r>
+      <w:proofErr w:type="gramEnd"/>
+      <w:r>
+        <w:t>)” Function.</w:t>
+      </w:r>
+    </w:p>
+    <w:p>
+      <w:pPr>
+        <w:pStyle w:val="ListParagraph"/>
+        <w:numPr>
+          <w:ilvl w:val="0"/>
+          <w:numId w:val="7"/>
+        </w:numPr>
+      </w:pPr>
+      <w:r>
+        <w:t xml:space="preserve">With increasing image sizes, the time taken by this function grows exponentially. “Y-axis” in above graph is </w:t>
+      </w:r>
+      <w:r>
+        <w:t>logarithmic.</w:t>
+      </w:r>
+    </w:p>
+    <w:p>
+      <w:pPr>
+        <w:pStyle w:val="ListParagraph"/>
+        <w:numPr>
+          <w:ilvl w:val="0"/>
+          <w:numId w:val="7"/>
+        </w:numPr>
+      </w:pPr>
+      <w:r>
+        <w:t>This function does the multiplication of 2 input matrices, A &amp; B. The A Matrix is flattened input image and B matrix is the flattened Filter for convolution operation.</w:t>
+      </w:r>
+    </w:p>
+    <w:p>
+      <w:pPr>
+        <w:pStyle w:val="ListParagraph"/>
+        <w:numPr>
+          <w:ilvl w:val="0"/>
+          <w:numId w:val="7"/>
+        </w:numPr>
+      </w:pPr>
+      <w:r>
+        <w:t>The next contributor is “</w:t>
+      </w:r>
+      <w:proofErr w:type="spellStart"/>
+      <w:r>
+        <w:t>sw_</w:t>
+      </w:r>
+      <w:proofErr w:type="gramStart"/>
+      <w:r>
+        <w:t>dot</w:t>
+      </w:r>
+      <w:proofErr w:type="spellEnd"/>
+      <w:r>
+        <w:t>(</w:t>
+      </w:r>
+      <w:proofErr w:type="gramEnd"/>
+      <w:r>
+        <w:t>)” function.</w:t>
+      </w:r>
+    </w:p>
+    <w:p/>
+    <w:p>
+      <w:pPr>
+        <w:pStyle w:val="Heading3"/>
         <w:rPr>
           <w:i/>
           <w:iCs/>
           <w:color w:val="auto"/>
         </w:rPr>
-        <w:t xml:space="preserve"> Conclusion</w:t>
-      </w:r>
+      </w:pPr>
       <w:r>
         <w:rPr>
           <w:i/>
           <w:iCs/>
           <w:color w:val="auto"/>
         </w:rPr>
-        <w:t>:</w:t>
+        <w:t>Workload chosen for Accelerating on HW:</w:t>
       </w:r>
     </w:p>
     <w:p>
@@ -2054,11 +2048,11 @@
         <w:pStyle w:val="ListParagraph"/>
         <w:numPr>
           <w:ilvl w:val="0"/>
-          <w:numId w:val="7"/>
-        </w:numPr>
-      </w:pPr>
-      <w:r>
-        <w:t>From above benchmark data, we can clearly see the main bottleneck and the highest contributor in the “Total Forward” inference time is “</w:t>
+          <w:numId w:val="8"/>
+        </w:numPr>
+      </w:pPr>
+      <w:r>
+        <w:t>From the benchmarks, we can clearly conclude I need to accelerate the “</w:t>
       </w:r>
       <w:proofErr w:type="spellStart"/>
       <w:r>
@@ -2074,7 +2068,7 @@
       </w:r>
       <w:proofErr w:type="gramEnd"/>
       <w:r>
-        <w:t>)” Function.</w:t>
+        <w:t>)” function on HW.</w:t>
       </w:r>
     </w:p>
     <w:p>
@@ -2082,54 +2076,24 @@
         <w:pStyle w:val="ListParagraph"/>
         <w:numPr>
           <w:ilvl w:val="0"/>
-          <w:numId w:val="7"/>
-        </w:numPr>
-      </w:pPr>
-      <w:r>
-        <w:t xml:space="preserve">With increasing image sizes, the time taken by this function grows exponentially. “Y-axis” in above graph is </w:t>
-      </w:r>
-      <w:r>
-        <w:t>logarithmic.</w:t>
-      </w:r>
-    </w:p>
-    <w:p>
-      <w:pPr>
-        <w:pStyle w:val="ListParagraph"/>
-        <w:numPr>
-          <w:ilvl w:val="0"/>
-          <w:numId w:val="7"/>
-        </w:numPr>
-      </w:pPr>
-      <w:r>
-        <w:t>This function does the multiplication of 2 input matrices, A &amp; B. The A Matrix is flattened input image and B matrix is the flattened Filter for convolution operation.</w:t>
-      </w:r>
-    </w:p>
-    <w:p>
-      <w:pPr>
-        <w:pStyle w:val="ListParagraph"/>
-        <w:numPr>
-          <w:ilvl w:val="0"/>
-          <w:numId w:val="7"/>
-        </w:numPr>
-      </w:pPr>
-      <w:r>
-        <w:t>The next contributor is “</w:t>
-      </w:r>
-      <w:proofErr w:type="spellStart"/>
-      <w:r>
-        <w:t>sw_</w:t>
-      </w:r>
+          <w:numId w:val="8"/>
+        </w:numPr>
+      </w:pPr>
       <w:proofErr w:type="gramStart"/>
       <w:r>
-        <w:t>dot</w:t>
-      </w:r>
-      <w:proofErr w:type="spellEnd"/>
-      <w:r>
-        <w:t>(</w:t>
+        <w:t>So</w:t>
       </w:r>
       <w:proofErr w:type="gramEnd"/>
       <w:r>
-        <w:t>)” function.</w:t>
+        <w:t xml:space="preserve"> I need to build a </w:t>
+      </w:r>
+      <w:proofErr w:type="gramStart"/>
+      <w:r>
+        <w:t>Floating point</w:t>
+      </w:r>
+      <w:proofErr w:type="gramEnd"/>
+      <w:r>
+        <w:t xml:space="preserve"> Matrix Multiplication unit in Verilog which can perform this multiplication of 2 input matrices (A &amp; B) and return the result matrix (C).</w:t>
       </w:r>
     </w:p>
     <w:p/>
@@ -2148,460 +2112,357 @@
           <w:iCs/>
           <w:color w:val="auto"/>
         </w:rPr>
-        <w:t>Workload chosen for Accelerating on HW</w:t>
-      </w:r>
-      <w:r>
+        <w:t>Vibe Coding prompts used:</w:t>
+      </w:r>
+    </w:p>
+    <w:p>
+      <w:pPr>
+        <w:pStyle w:val="ListParagraph"/>
+        <w:numPr>
+          <w:ilvl w:val="0"/>
+          <w:numId w:val="16"/>
+        </w:numPr>
+        <w:rPr>
+          <w:b/>
+          <w:bCs/>
+        </w:rPr>
+      </w:pPr>
+      <w:r>
+        <w:rPr>
+          <w:b/>
+          <w:bCs/>
+        </w:rPr>
+        <w:t>CNN in TensorFlow</w:t>
+      </w:r>
+    </w:p>
+    <w:p>
+      <w:pPr>
+        <w:pStyle w:val="ListParagraph"/>
+        <w:numPr>
+          <w:ilvl w:val="1"/>
+          <w:numId w:val="16"/>
+        </w:numPr>
+        <w:rPr>
+          <w:b/>
+          <w:bCs/>
+        </w:rPr>
+      </w:pPr>
+      <w:r>
+        <w:t>Can you help me build a CNN in TensorFlow</w:t>
+      </w:r>
+      <w:r>
+        <w:t xml:space="preserve"> python</w:t>
+      </w:r>
+      <w:r>
+        <w:t xml:space="preserve"> for digit recognition? The input is 28x28 grayscale images.</w:t>
+      </w:r>
+    </w:p>
+    <w:p>
+      <w:pPr>
+        <w:pStyle w:val="ListParagraph"/>
+        <w:numPr>
+          <w:ilvl w:val="1"/>
+          <w:numId w:val="16"/>
+        </w:numPr>
+      </w:pPr>
+      <w:r>
+        <w:t>Can you show me how to train it on MNIST and test the accuracy?</w:t>
+      </w:r>
+    </w:p>
+    <w:p>
+      <w:pPr>
+        <w:pStyle w:val="ListParagraph"/>
+        <w:numPr>
+          <w:ilvl w:val="1"/>
+          <w:numId w:val="16"/>
+        </w:numPr>
+      </w:pPr>
+      <w:r>
+        <w:t xml:space="preserve">I want to have separate modes called “infer” and “train” which I will specify at runtime using </w:t>
+      </w:r>
+      <w:proofErr w:type="spellStart"/>
+      <w:proofErr w:type="gramStart"/>
+      <w:r>
+        <w:t>sys.argv</w:t>
+      </w:r>
+      <w:proofErr w:type="spellEnd"/>
+      <w:proofErr w:type="gramEnd"/>
+      <w:r>
+        <w:t xml:space="preserve">. </w:t>
+      </w:r>
+      <w:proofErr w:type="gramStart"/>
+      <w:r>
+        <w:t>Also</w:t>
+      </w:r>
+      <w:proofErr w:type="gramEnd"/>
+      <w:r>
+        <w:t xml:space="preserve"> I want to dump the trained model after training is done so while running inference, it can just load that trained model.</w:t>
+      </w:r>
+    </w:p>
+    <w:p>
+      <w:pPr>
+        <w:pStyle w:val="ListParagraph"/>
+        <w:numPr>
+          <w:ilvl w:val="1"/>
+          <w:numId w:val="16"/>
+        </w:numPr>
+      </w:pPr>
+      <w:r>
+        <w:t>Can you try to write a separate script which can benchmark the inference of the CNN model using “</w:t>
+      </w:r>
+      <w:proofErr w:type="spellStart"/>
+      <w:r>
+        <w:t>cProfile</w:t>
+      </w:r>
+      <w:proofErr w:type="spellEnd"/>
+      <w:r>
+        <w:t>” and “</w:t>
+      </w:r>
+      <w:proofErr w:type="spellStart"/>
+      <w:r>
+        <w:t>snakeviz</w:t>
+      </w:r>
+      <w:proofErr w:type="spellEnd"/>
+      <w:r>
+        <w:t>”.</w:t>
+      </w:r>
+    </w:p>
+    <w:p>
+      <w:pPr>
+        <w:pStyle w:val="ListParagraph"/>
+        <w:numPr>
+          <w:ilvl w:val="1"/>
+          <w:numId w:val="16"/>
+        </w:numPr>
+      </w:pPr>
+      <w:r>
+        <w:t xml:space="preserve">Somehow the </w:t>
+      </w:r>
+      <w:proofErr w:type="spellStart"/>
+      <w:r>
+        <w:t>snakeviz</w:t>
+      </w:r>
+      <w:proofErr w:type="spellEnd"/>
+      <w:r>
+        <w:t xml:space="preserve"> is not showing the functions which I want to see and it is showing lot of TensorFlow library function calls rather than the actual function calls.</w:t>
+      </w:r>
+    </w:p>
+    <w:p>
+      <w:pPr>
+        <w:pStyle w:val="ListParagraph"/>
+        <w:numPr>
+          <w:ilvl w:val="1"/>
+          <w:numId w:val="16"/>
+        </w:numPr>
+      </w:pPr>
+      <w:r>
+        <w:t>ChatGPT suggested me some modifications but none worked.</w:t>
+      </w:r>
+    </w:p>
+    <w:p>
+      <w:pPr>
+        <w:pStyle w:val="ListParagraph"/>
+        <w:numPr>
+          <w:ilvl w:val="1"/>
+          <w:numId w:val="16"/>
+        </w:numPr>
+      </w:pPr>
+      <w:r>
+        <w:t xml:space="preserve">Can you help me to benchmark this using </w:t>
+      </w:r>
+      <w:proofErr w:type="spellStart"/>
+      <w:r>
+        <w:t>TensorBoard</w:t>
+      </w:r>
+      <w:proofErr w:type="spellEnd"/>
+      <w:r>
+        <w:t>?</w:t>
+      </w:r>
+    </w:p>
+    <w:p>
+      <w:pPr>
+        <w:pStyle w:val="ListParagraph"/>
+        <w:numPr>
+          <w:ilvl w:val="1"/>
+          <w:numId w:val="16"/>
+        </w:numPr>
+      </w:pPr>
+      <w:r>
+        <w:t xml:space="preserve">I was not able to make </w:t>
+      </w:r>
+      <w:proofErr w:type="spellStart"/>
+      <w:r>
+        <w:t>TensorBoard</w:t>
+      </w:r>
+      <w:proofErr w:type="spellEnd"/>
+      <w:r>
+        <w:t xml:space="preserve"> show any meaningful data till the end.</w:t>
+      </w:r>
+    </w:p>
+    <w:p>
+      <w:pPr>
+        <w:pStyle w:val="ListParagraph"/>
+        <w:ind w:left="1440"/>
+      </w:pPr>
+    </w:p>
+    <w:p>
+      <w:pPr>
+        <w:pStyle w:val="ListParagraph"/>
+        <w:numPr>
+          <w:ilvl w:val="0"/>
+          <w:numId w:val="16"/>
+        </w:numPr>
+        <w:rPr>
+          <w:b/>
+          <w:bCs/>
+        </w:rPr>
+      </w:pPr>
+      <w:r>
+        <w:rPr>
+          <w:b/>
+          <w:bCs/>
+        </w:rPr>
+        <w:t>Pure Python CNN for Local Dataset</w:t>
+      </w:r>
+    </w:p>
+    <w:p>
+      <w:pPr>
+        <w:pStyle w:val="ListParagraph"/>
+        <w:numPr>
+          <w:ilvl w:val="1"/>
+          <w:numId w:val="16"/>
+        </w:numPr>
+      </w:pPr>
+      <w:r>
+        <w:t xml:space="preserve">Can you write a CNN from scratch in Python using NumPy only? No TensorFlow or </w:t>
+      </w:r>
+      <w:proofErr w:type="spellStart"/>
+      <w:r>
+        <w:t>PyTorch</w:t>
+      </w:r>
+      <w:proofErr w:type="spellEnd"/>
+      <w:r>
+        <w:t>.</w:t>
+      </w:r>
+      <w:r>
+        <w:t xml:space="preserve"> Build it using OOPs methodology, so there should be proper classes for each </w:t>
+      </w:r>
+      <w:proofErr w:type="gramStart"/>
+      <w:r>
+        <w:t>layers</w:t>
+      </w:r>
+      <w:proofErr w:type="gramEnd"/>
+      <w:r>
+        <w:t xml:space="preserve"> of CNN, start from a Neuron class and go all the way up.</w:t>
+      </w:r>
+    </w:p>
+    <w:p>
+      <w:pPr>
+        <w:pStyle w:val="ListParagraph"/>
+        <w:numPr>
+          <w:ilvl w:val="1"/>
+          <w:numId w:val="16"/>
+        </w:numPr>
+      </w:pPr>
+      <w:r>
+        <w:t>Instead of MNIST dataset, can you modify it to use dataset which I have locally with images in JPG format</w:t>
+      </w:r>
+      <w:r>
+        <w:t>.</w:t>
+      </w:r>
+      <w:r>
+        <w:t xml:space="preserve"> The directory structure if proper, like “Dataset_28x28/0/lot of jpgs”, “Dataset_28x28/1/lot of jpgs” and so on, so you can identify the label while training based on the folder name itself.</w:t>
+      </w:r>
+    </w:p>
+    <w:p>
+      <w:pPr>
+        <w:pStyle w:val="ListParagraph"/>
+        <w:numPr>
+          <w:ilvl w:val="1"/>
+          <w:numId w:val="16"/>
+        </w:numPr>
+      </w:pPr>
+      <w:r>
+        <w:t xml:space="preserve">I want to have separate modes called “infer” and “train” which I will specify at runtime using </w:t>
+      </w:r>
+      <w:proofErr w:type="spellStart"/>
+      <w:proofErr w:type="gramStart"/>
+      <w:r>
+        <w:t>sys.argv</w:t>
+      </w:r>
+      <w:proofErr w:type="spellEnd"/>
+      <w:proofErr w:type="gramEnd"/>
+      <w:r>
+        <w:t xml:space="preserve">. </w:t>
+      </w:r>
+      <w:proofErr w:type="gramStart"/>
+      <w:r>
+        <w:t>Also</w:t>
+      </w:r>
+      <w:proofErr w:type="gramEnd"/>
+      <w:r>
+        <w:t xml:space="preserve"> I want to dump the trained model after training is done so while running inference, it can just load that trained model.</w:t>
+      </w:r>
+    </w:p>
+    <w:p>
+      <w:pPr>
+        <w:pStyle w:val="ListParagraph"/>
+        <w:numPr>
+          <w:ilvl w:val="1"/>
+          <w:numId w:val="16"/>
+        </w:numPr>
+      </w:pPr>
+      <w:r>
+        <w:t>Can you try to write a separate script which can benchmark the inference of the CNN model using “</w:t>
+      </w:r>
+      <w:proofErr w:type="spellStart"/>
+      <w:r>
+        <w:t>cProfile</w:t>
+      </w:r>
+      <w:proofErr w:type="spellEnd"/>
+      <w:r>
+        <w:t>” and “</w:t>
+      </w:r>
+      <w:proofErr w:type="spellStart"/>
+      <w:r>
+        <w:t>snakeviz</w:t>
+      </w:r>
+      <w:proofErr w:type="spellEnd"/>
+      <w:r>
+        <w:t>”.</w:t>
+      </w:r>
+    </w:p>
+    <w:p>
+      <w:pPr>
+        <w:pStyle w:val="Heading1"/>
+      </w:pPr>
+      <w:r>
+        <w:lastRenderedPageBreak/>
+        <w:t>RTL DUT:</w:t>
+      </w:r>
+    </w:p>
+    <w:p/>
+    <w:p>
+      <w:r>
+        <w:t>Below is the “Black-Box” representation of my Matrix Multiplication Engine DUT.</w:t>
+      </w:r>
+    </w:p>
+    <w:p>
+      <w:pPr>
+        <w:pStyle w:val="Heading3"/>
         <w:rPr>
           <w:i/>
           <w:iCs/>
           <w:color w:val="auto"/>
         </w:rPr>
-        <w:t>:</w:t>
-      </w:r>
-    </w:p>
-    <w:p>
-      <w:pPr>
-        <w:pStyle w:val="ListParagraph"/>
-        <w:numPr>
-          <w:ilvl w:val="0"/>
-          <w:numId w:val="8"/>
-        </w:numPr>
-      </w:pPr>
-      <w:r>
-        <w:t>From the benchmarks, we can clearly conclude I need to accelerate the “</w:t>
-      </w:r>
-      <w:proofErr w:type="spellStart"/>
-      <w:r>
-        <w:t>matrix_mul_</w:t>
-      </w:r>
-      <w:proofErr w:type="gramStart"/>
-      <w:r>
-        <w:t>sw</w:t>
-      </w:r>
-      <w:proofErr w:type="spellEnd"/>
-      <w:r>
-        <w:t>(</w:t>
-      </w:r>
-      <w:proofErr w:type="gramEnd"/>
-      <w:r>
-        <w:t>)” function on HW.</w:t>
-      </w:r>
-    </w:p>
-    <w:p>
-      <w:pPr>
-        <w:pStyle w:val="ListParagraph"/>
-        <w:numPr>
-          <w:ilvl w:val="0"/>
-          <w:numId w:val="8"/>
-        </w:numPr>
-      </w:pPr>
-      <w:proofErr w:type="gramStart"/>
-      <w:r>
-        <w:t>So</w:t>
-      </w:r>
-      <w:proofErr w:type="gramEnd"/>
-      <w:r>
-        <w:t xml:space="preserve"> I need to build a </w:t>
-      </w:r>
-      <w:proofErr w:type="gramStart"/>
-      <w:r>
-        <w:t>Floating point</w:t>
-      </w:r>
-      <w:proofErr w:type="gramEnd"/>
-      <w:r>
-        <w:t xml:space="preserve"> Matrix Multiplication unit in Verilog which can perform this multiplication of 2 input matrices (A &amp; B) and return the result matrix (C).</w:t>
-      </w:r>
-    </w:p>
-    <w:p/>
-    <w:p>
-      <w:pPr>
-        <w:pStyle w:val="Heading3"/>
+      </w:pPr>
+      <w:r>
         <w:rPr>
           <w:i/>
           <w:iCs/>
           <w:color w:val="auto"/>
         </w:rPr>
-      </w:pPr>
-      <w:r>
-        <w:rPr>
-          <w:i/>
-          <w:iCs/>
-          <w:color w:val="auto"/>
-        </w:rPr>
-        <w:t>Vibe Coding prompts used:</w:t>
-      </w:r>
-    </w:p>
-    <w:p>
-      <w:pPr>
-        <w:pStyle w:val="ListParagraph"/>
-        <w:numPr>
-          <w:ilvl w:val="0"/>
-          <w:numId w:val="16"/>
-        </w:numPr>
-        <w:rPr>
-          <w:b/>
-          <w:bCs/>
-        </w:rPr>
-      </w:pPr>
-      <w:r>
-        <w:rPr>
-          <w:b/>
-          <w:bCs/>
-        </w:rPr>
-        <w:t>CNN in TensorFlow</w:t>
-      </w:r>
-    </w:p>
-    <w:p>
-      <w:pPr>
-        <w:pStyle w:val="ListParagraph"/>
-        <w:numPr>
-          <w:ilvl w:val="1"/>
-          <w:numId w:val="16"/>
-        </w:numPr>
-        <w:rPr>
-          <w:b/>
-          <w:bCs/>
-        </w:rPr>
-      </w:pPr>
-      <w:r>
-        <w:t>Can you help me build a CNN in TensorFlow</w:t>
-      </w:r>
-      <w:r>
-        <w:t xml:space="preserve"> python</w:t>
-      </w:r>
-      <w:r>
-        <w:t xml:space="preserve"> for digit recognition? The input is 28x28 grayscale images.</w:t>
-      </w:r>
-    </w:p>
-    <w:p>
-      <w:pPr>
-        <w:pStyle w:val="ListParagraph"/>
-        <w:numPr>
-          <w:ilvl w:val="1"/>
-          <w:numId w:val="16"/>
-        </w:numPr>
-      </w:pPr>
-      <w:r>
-        <w:t>Can you show me how to train it on MNIST and test the accuracy?</w:t>
-      </w:r>
-    </w:p>
-    <w:p>
-      <w:pPr>
-        <w:pStyle w:val="ListParagraph"/>
-        <w:numPr>
-          <w:ilvl w:val="1"/>
-          <w:numId w:val="16"/>
-        </w:numPr>
-      </w:pPr>
-      <w:r>
-        <w:t xml:space="preserve">I want to have separate modes called “infer” and “train” which I will specify at runtime using </w:t>
-      </w:r>
-      <w:proofErr w:type="spellStart"/>
-      <w:proofErr w:type="gramStart"/>
-      <w:r>
-        <w:t>sys.argv</w:t>
-      </w:r>
-      <w:proofErr w:type="spellEnd"/>
-      <w:proofErr w:type="gramEnd"/>
-      <w:r>
-        <w:t xml:space="preserve">. </w:t>
-      </w:r>
-      <w:proofErr w:type="gramStart"/>
-      <w:r>
-        <w:t>Also</w:t>
-      </w:r>
-      <w:proofErr w:type="gramEnd"/>
-      <w:r>
-        <w:t xml:space="preserve"> I want to dump the trained model after training is done so while running inference, it can just load that trained model.</w:t>
-      </w:r>
-    </w:p>
-    <w:p>
-      <w:pPr>
-        <w:pStyle w:val="ListParagraph"/>
-        <w:numPr>
-          <w:ilvl w:val="1"/>
-          <w:numId w:val="16"/>
-        </w:numPr>
-      </w:pPr>
-      <w:r>
-        <w:t>Can you try to write a separate script which can benchmark the inference of the CNN model using “</w:t>
-      </w:r>
-      <w:proofErr w:type="spellStart"/>
-      <w:r>
-        <w:t>cProfile</w:t>
-      </w:r>
-      <w:proofErr w:type="spellEnd"/>
-      <w:r>
-        <w:t>” and “</w:t>
-      </w:r>
-      <w:proofErr w:type="spellStart"/>
-      <w:r>
-        <w:t>snakeviz</w:t>
-      </w:r>
-      <w:proofErr w:type="spellEnd"/>
-      <w:r>
-        <w:t>”.</w:t>
-      </w:r>
-    </w:p>
-    <w:p>
-      <w:pPr>
-        <w:pStyle w:val="ListParagraph"/>
-        <w:numPr>
-          <w:ilvl w:val="1"/>
-          <w:numId w:val="16"/>
-        </w:numPr>
-      </w:pPr>
-      <w:r>
-        <w:t xml:space="preserve">Somehow the </w:t>
-      </w:r>
-      <w:proofErr w:type="spellStart"/>
-      <w:r>
-        <w:t>snakeviz</w:t>
-      </w:r>
-      <w:proofErr w:type="spellEnd"/>
-      <w:r>
-        <w:t xml:space="preserve"> is not showing the functions which I want to see and it is showing lot of TensorFlow library function calls rather than the actual function calls.</w:t>
-      </w:r>
-    </w:p>
-    <w:p>
-      <w:pPr>
-        <w:pStyle w:val="ListParagraph"/>
-        <w:numPr>
-          <w:ilvl w:val="1"/>
-          <w:numId w:val="16"/>
-        </w:numPr>
-      </w:pPr>
-      <w:r>
-        <w:t>ChatGPT suggested me some modifications but none worked.</w:t>
-      </w:r>
-    </w:p>
-    <w:p>
-      <w:pPr>
-        <w:pStyle w:val="ListParagraph"/>
-        <w:numPr>
-          <w:ilvl w:val="1"/>
-          <w:numId w:val="16"/>
-        </w:numPr>
-      </w:pPr>
-      <w:r>
-        <w:t xml:space="preserve">Can you help me to benchmark this using </w:t>
-      </w:r>
-      <w:proofErr w:type="spellStart"/>
-      <w:r>
-        <w:t>TensorBoard</w:t>
-      </w:r>
-      <w:proofErr w:type="spellEnd"/>
-      <w:r>
-        <w:t>?</w:t>
-      </w:r>
-    </w:p>
-    <w:p>
-      <w:pPr>
-        <w:pStyle w:val="ListParagraph"/>
-        <w:numPr>
-          <w:ilvl w:val="1"/>
-          <w:numId w:val="16"/>
-        </w:numPr>
-      </w:pPr>
-      <w:r>
-        <w:t xml:space="preserve">I was not able to make </w:t>
-      </w:r>
-      <w:proofErr w:type="spellStart"/>
-      <w:r>
-        <w:t>TensorBoard</w:t>
-      </w:r>
-      <w:proofErr w:type="spellEnd"/>
-      <w:r>
-        <w:t xml:space="preserve"> show any meaningful data till the end.</w:t>
-      </w:r>
-    </w:p>
-    <w:p>
-      <w:pPr>
-        <w:pStyle w:val="ListParagraph"/>
-        <w:ind w:left="1440"/>
-      </w:pPr>
-    </w:p>
-    <w:p>
-      <w:pPr>
-        <w:pStyle w:val="ListParagraph"/>
-        <w:numPr>
-          <w:ilvl w:val="0"/>
-          <w:numId w:val="16"/>
-        </w:numPr>
-        <w:rPr>
-          <w:b/>
-          <w:bCs/>
-        </w:rPr>
-      </w:pPr>
-      <w:r>
-        <w:rPr>
-          <w:b/>
-          <w:bCs/>
-        </w:rPr>
-        <w:t>Pure Python CNN for Local Dataset</w:t>
-      </w:r>
-    </w:p>
-    <w:p>
-      <w:pPr>
-        <w:pStyle w:val="ListParagraph"/>
-        <w:numPr>
-          <w:ilvl w:val="1"/>
-          <w:numId w:val="16"/>
-        </w:numPr>
-      </w:pPr>
-      <w:r>
-        <w:t xml:space="preserve">Can you write a CNN from scratch in Python using NumPy only? No TensorFlow or </w:t>
-      </w:r>
-      <w:proofErr w:type="spellStart"/>
-      <w:r>
-        <w:t>PyTorch</w:t>
-      </w:r>
-      <w:proofErr w:type="spellEnd"/>
-      <w:r>
-        <w:t>.</w:t>
-      </w:r>
-      <w:r>
-        <w:t xml:space="preserve"> Build it using OOPs methodology, so there should be proper classes for each </w:t>
-      </w:r>
-      <w:proofErr w:type="gramStart"/>
-      <w:r>
-        <w:t>layers</w:t>
-      </w:r>
-      <w:proofErr w:type="gramEnd"/>
-      <w:r>
-        <w:t xml:space="preserve"> of CNN, start from a Neuron class and go all the way up.</w:t>
-      </w:r>
-    </w:p>
-    <w:p>
-      <w:pPr>
-        <w:pStyle w:val="ListParagraph"/>
-        <w:numPr>
-          <w:ilvl w:val="1"/>
-          <w:numId w:val="16"/>
-        </w:numPr>
-      </w:pPr>
-      <w:r>
-        <w:t>Instead of MNIST dataset, can you modify it to use dataset which I have locally with images in JPG format</w:t>
-      </w:r>
-      <w:r>
-        <w:t>.</w:t>
-      </w:r>
-      <w:r>
-        <w:t xml:space="preserve"> The directory structure if proper, like “Dataset_28x28/0/lot of jpgs”, </w:t>
-      </w:r>
-      <w:r>
-        <w:t>“Dataset_28x28/</w:t>
-      </w:r>
-      <w:r>
-        <w:t>1/lot of jpgs</w:t>
-      </w:r>
-      <w:r>
-        <w:t>”</w:t>
-      </w:r>
-      <w:r>
-        <w:t xml:space="preserve"> and so on, so you can identify the label while training based on the folder name itself.</w:t>
-      </w:r>
-    </w:p>
-    <w:p>
-      <w:pPr>
-        <w:pStyle w:val="ListParagraph"/>
-        <w:numPr>
-          <w:ilvl w:val="1"/>
-          <w:numId w:val="16"/>
-        </w:numPr>
-      </w:pPr>
-      <w:r>
-        <w:t xml:space="preserve">I want to have separate modes called “infer” and “train” which I will specify at runtime using </w:t>
-      </w:r>
-      <w:proofErr w:type="spellStart"/>
-      <w:proofErr w:type="gramStart"/>
-      <w:r>
-        <w:t>sys.argv</w:t>
-      </w:r>
-      <w:proofErr w:type="spellEnd"/>
-      <w:proofErr w:type="gramEnd"/>
-      <w:r>
-        <w:t xml:space="preserve">. </w:t>
-      </w:r>
-      <w:proofErr w:type="gramStart"/>
-      <w:r>
-        <w:t>Also</w:t>
-      </w:r>
-      <w:proofErr w:type="gramEnd"/>
-      <w:r>
-        <w:t xml:space="preserve"> I want to dump the trained model after training is done so while running inference, it can just load that trained model.</w:t>
-      </w:r>
-    </w:p>
-    <w:p>
-      <w:pPr>
-        <w:pStyle w:val="ListParagraph"/>
-        <w:numPr>
-          <w:ilvl w:val="1"/>
-          <w:numId w:val="16"/>
-        </w:numPr>
-      </w:pPr>
-      <w:r>
-        <w:t>Can you try to write a separate script which can benchmark the inference of the CNN model using “</w:t>
-      </w:r>
-      <w:proofErr w:type="spellStart"/>
-      <w:r>
-        <w:t>cProfile</w:t>
-      </w:r>
-      <w:proofErr w:type="spellEnd"/>
-      <w:r>
-        <w:t>” and “</w:t>
-      </w:r>
-      <w:proofErr w:type="spellStart"/>
-      <w:r>
-        <w:t>snakeviz</w:t>
-      </w:r>
-      <w:proofErr w:type="spellEnd"/>
-      <w:r>
-        <w:t>”.</w:t>
-      </w:r>
-    </w:p>
-    <w:p>
-      <w:pPr>
-        <w:pStyle w:val="Heading1"/>
-      </w:pPr>
-      <w:r>
-        <w:lastRenderedPageBreak/>
-        <w:t>RTL DUT</w:t>
-      </w:r>
-      <w:r>
-        <w:t>:</w:t>
-      </w:r>
-    </w:p>
-    <w:p/>
-    <w:p>
-      <w:r>
-        <w:t>Below is the “Black-Box” representation of my Matrix Multiplication Engine DUT.</w:t>
-      </w:r>
-    </w:p>
-    <w:p>
-      <w:pPr>
-        <w:pStyle w:val="Heading3"/>
-        <w:rPr>
-          <w:i/>
-          <w:iCs/>
-          <w:color w:val="auto"/>
-        </w:rPr>
-      </w:pPr>
-      <w:r>
-        <w:rPr>
-          <w:i/>
-          <w:iCs/>
-          <w:color w:val="auto"/>
-        </w:rPr>
-        <w:t>Design</w:t>
-      </w:r>
-      <w:r>
-        <w:rPr>
-          <w:i/>
-          <w:iCs/>
-          <w:color w:val="auto"/>
-        </w:rPr>
-        <w:t>:</w:t>
+        <w:t>Design:</w:t>
       </w:r>
     </w:p>
     <w:p>
@@ -2661,317 +2522,280 @@
           <w:iCs/>
           <w:color w:val="auto"/>
         </w:rPr>
-        <w:t>Top-level Ports</w:t>
-      </w:r>
-      <w:r>
+        <w:t>Top-level Ports:</w:t>
+      </w:r>
+    </w:p>
+    <w:p>
+      <w:pPr>
+        <w:pStyle w:val="ListParagraph"/>
+        <w:numPr>
+          <w:ilvl w:val="0"/>
+          <w:numId w:val="9"/>
+        </w:numPr>
+      </w:pPr>
+      <w:r>
+        <w:t>INPUT</w:t>
+      </w:r>
+      <w:r>
+        <w:t>s –</w:t>
+      </w:r>
+    </w:p>
+    <w:p>
+      <w:pPr>
+        <w:pStyle w:val="ListParagraph"/>
+        <w:numPr>
+          <w:ilvl w:val="1"/>
+          <w:numId w:val="9"/>
+        </w:numPr>
+      </w:pPr>
+      <w:proofErr w:type="spellStart"/>
+      <w:r>
+        <w:t>clk</w:t>
+      </w:r>
+      <w:proofErr w:type="spellEnd"/>
+      <w:r>
+        <w:t>: Main Design clock</w:t>
+      </w:r>
+    </w:p>
+    <w:p>
+      <w:pPr>
+        <w:pStyle w:val="ListParagraph"/>
+        <w:numPr>
+          <w:ilvl w:val="1"/>
+          <w:numId w:val="9"/>
+        </w:numPr>
+      </w:pPr>
+      <w:proofErr w:type="spellStart"/>
+      <w:r>
+        <w:t>rst_n</w:t>
+      </w:r>
+      <w:proofErr w:type="spellEnd"/>
+      <w:r>
+        <w:t>: Active low reset signal</w:t>
+      </w:r>
+    </w:p>
+    <w:p>
+      <w:pPr>
+        <w:pStyle w:val="ListParagraph"/>
+        <w:numPr>
+          <w:ilvl w:val="1"/>
+          <w:numId w:val="9"/>
+        </w:numPr>
+      </w:pPr>
+      <w:proofErr w:type="spellStart"/>
+      <w:r>
+        <w:t>sclk</w:t>
+      </w:r>
+      <w:proofErr w:type="spellEnd"/>
+      <w:r>
+        <w:t>: clock signal for SPI Bus</w:t>
+      </w:r>
+    </w:p>
+    <w:p>
+      <w:pPr>
+        <w:pStyle w:val="ListParagraph"/>
+        <w:numPr>
+          <w:ilvl w:val="1"/>
+          <w:numId w:val="9"/>
+        </w:numPr>
+      </w:pPr>
+      <w:proofErr w:type="spellStart"/>
+      <w:r>
+        <w:t>mosi</w:t>
+      </w:r>
+      <w:proofErr w:type="spellEnd"/>
+      <w:r>
+        <w:t>: Master Out Slave In port of SPI Bus</w:t>
+      </w:r>
+    </w:p>
+    <w:p>
+      <w:pPr>
+        <w:pStyle w:val="ListParagraph"/>
+        <w:numPr>
+          <w:ilvl w:val="1"/>
+          <w:numId w:val="9"/>
+        </w:numPr>
+      </w:pPr>
+      <w:proofErr w:type="spellStart"/>
+      <w:r>
+        <w:t>cs_n</w:t>
+      </w:r>
+      <w:proofErr w:type="spellEnd"/>
+      <w:r>
+        <w:t>: Active low chip select signal for SPI Bus</w:t>
+      </w:r>
+    </w:p>
+    <w:p>
+      <w:pPr>
+        <w:pStyle w:val="ListParagraph"/>
+        <w:numPr>
+          <w:ilvl w:val="1"/>
+          <w:numId w:val="9"/>
+        </w:numPr>
+      </w:pPr>
+      <w:proofErr w:type="spellStart"/>
+      <w:r>
+        <w:t>send_c</w:t>
+      </w:r>
+      <w:proofErr w:type="spellEnd"/>
+      <w:r>
+        <w:t>: Input to the engine to signal when to send the result</w:t>
+      </w:r>
+    </w:p>
+    <w:p>
+      <w:pPr>
+        <w:pStyle w:val="ListParagraph"/>
+        <w:numPr>
+          <w:ilvl w:val="1"/>
+          <w:numId w:val="9"/>
+        </w:numPr>
+      </w:pPr>
+      <w:proofErr w:type="spellStart"/>
+      <w:r>
+        <w:t>M_</w:t>
+      </w:r>
+      <w:proofErr w:type="gramStart"/>
+      <w:r>
+        <w:t>in</w:t>
+      </w:r>
+      <w:proofErr w:type="spellEnd"/>
+      <w:r>
+        <w:t>[</w:t>
+      </w:r>
+      <w:proofErr w:type="gramEnd"/>
+      <w:r>
+        <w:t>0:7]: M-Dimension for Input Matrix</w:t>
+      </w:r>
+    </w:p>
+    <w:p>
+      <w:pPr>
+        <w:pStyle w:val="ListParagraph"/>
+        <w:numPr>
+          <w:ilvl w:val="1"/>
+          <w:numId w:val="9"/>
+        </w:numPr>
+      </w:pPr>
+      <w:proofErr w:type="spellStart"/>
+      <w:r>
+        <w:t>N_</w:t>
+      </w:r>
+      <w:proofErr w:type="gramStart"/>
+      <w:r>
+        <w:t>in</w:t>
+      </w:r>
+      <w:proofErr w:type="spellEnd"/>
+      <w:r>
+        <w:t>[</w:t>
+      </w:r>
+      <w:proofErr w:type="gramEnd"/>
+      <w:r>
+        <w:t>0:7]: N-Dimension for Input Matrix</w:t>
+      </w:r>
+    </w:p>
+    <w:p>
+      <w:pPr>
+        <w:pStyle w:val="ListParagraph"/>
+        <w:numPr>
+          <w:ilvl w:val="1"/>
+          <w:numId w:val="9"/>
+        </w:numPr>
+      </w:pPr>
+      <w:proofErr w:type="spellStart"/>
+      <w:r>
+        <w:t>K_</w:t>
+      </w:r>
+      <w:proofErr w:type="gramStart"/>
+      <w:r>
+        <w:t>in</w:t>
+      </w:r>
+      <w:proofErr w:type="spellEnd"/>
+      <w:r>
+        <w:t>[</w:t>
+      </w:r>
+      <w:proofErr w:type="gramEnd"/>
+      <w:r>
+        <w:t xml:space="preserve">0:7]: K-Dimension for Input Matrix </w:t>
+      </w:r>
+    </w:p>
+    <w:p>
+      <w:pPr>
+        <w:pStyle w:val="ListParagraph"/>
+        <w:numPr>
+          <w:ilvl w:val="0"/>
+          <w:numId w:val="9"/>
+        </w:numPr>
+      </w:pPr>
+      <w:r>
+        <w:t>OUPUTs –</w:t>
+      </w:r>
+    </w:p>
+    <w:p>
+      <w:pPr>
+        <w:pStyle w:val="ListParagraph"/>
+        <w:numPr>
+          <w:ilvl w:val="1"/>
+          <w:numId w:val="9"/>
+        </w:numPr>
+      </w:pPr>
+      <w:r>
+        <w:t xml:space="preserve">miso: Master </w:t>
+      </w:r>
+      <w:proofErr w:type="gramStart"/>
+      <w:r>
+        <w:t>In</w:t>
+      </w:r>
+      <w:proofErr w:type="gramEnd"/>
+      <w:r>
+        <w:t xml:space="preserve"> Slave Out port of SPI Bus</w:t>
+      </w:r>
+    </w:p>
+    <w:p>
+      <w:pPr>
+        <w:pStyle w:val="ListParagraph"/>
+        <w:numPr>
+          <w:ilvl w:val="1"/>
+          <w:numId w:val="9"/>
+        </w:numPr>
+      </w:pPr>
+      <w:proofErr w:type="spellStart"/>
+      <w:r>
+        <w:t>mul_done</w:t>
+      </w:r>
+      <w:proofErr w:type="spellEnd"/>
+      <w:r>
+        <w:t>: Output from DUT to signal matrix multiplication is complete</w:t>
+      </w:r>
+    </w:p>
+    <w:p>
+      <w:pPr>
+        <w:pStyle w:val="ListParagraph"/>
+        <w:numPr>
+          <w:ilvl w:val="1"/>
+          <w:numId w:val="9"/>
+        </w:numPr>
+      </w:pPr>
+      <w:r>
+        <w:t>done: Output from DUT to signal output matrix C is successfully sent over SPI</w:t>
+      </w:r>
+    </w:p>
+    <w:p/>
+    <w:p>
+      <w:pPr>
+        <w:pStyle w:val="Heading3"/>
         <w:rPr>
           <w:i/>
           <w:iCs/>
           <w:color w:val="auto"/>
         </w:rPr>
-        <w:t>:</w:t>
-      </w:r>
-    </w:p>
-    <w:p>
-      <w:pPr>
-        <w:pStyle w:val="ListParagraph"/>
-        <w:numPr>
-          <w:ilvl w:val="0"/>
-          <w:numId w:val="9"/>
-        </w:numPr>
-      </w:pPr>
-      <w:r>
-        <w:t>INPUT</w:t>
-      </w:r>
-      <w:r>
-        <w:t>s –</w:t>
-      </w:r>
-    </w:p>
-    <w:p>
-      <w:pPr>
-        <w:pStyle w:val="ListParagraph"/>
-        <w:numPr>
-          <w:ilvl w:val="1"/>
-          <w:numId w:val="9"/>
-        </w:numPr>
-      </w:pPr>
-      <w:proofErr w:type="spellStart"/>
-      <w:r>
-        <w:t>clk</w:t>
-      </w:r>
-      <w:proofErr w:type="spellEnd"/>
-      <w:r>
-        <w:t>: Main Design clock</w:t>
-      </w:r>
-    </w:p>
-    <w:p>
-      <w:pPr>
-        <w:pStyle w:val="ListParagraph"/>
-        <w:numPr>
-          <w:ilvl w:val="1"/>
-          <w:numId w:val="9"/>
-        </w:numPr>
-      </w:pPr>
-      <w:proofErr w:type="spellStart"/>
-      <w:r>
-        <w:t>rst_n</w:t>
-      </w:r>
-      <w:proofErr w:type="spellEnd"/>
-      <w:r>
-        <w:t>: Active low reset signal</w:t>
-      </w:r>
-    </w:p>
-    <w:p>
-      <w:pPr>
-        <w:pStyle w:val="ListParagraph"/>
-        <w:numPr>
-          <w:ilvl w:val="1"/>
-          <w:numId w:val="9"/>
-        </w:numPr>
-      </w:pPr>
-      <w:proofErr w:type="spellStart"/>
-      <w:r>
-        <w:t>sclk</w:t>
-      </w:r>
-      <w:proofErr w:type="spellEnd"/>
-      <w:r>
-        <w:t>: clock signal for SPI Bus</w:t>
-      </w:r>
-    </w:p>
-    <w:p>
-      <w:pPr>
-        <w:pStyle w:val="ListParagraph"/>
-        <w:numPr>
-          <w:ilvl w:val="1"/>
-          <w:numId w:val="9"/>
-        </w:numPr>
-      </w:pPr>
-      <w:proofErr w:type="spellStart"/>
-      <w:r>
-        <w:t>mosi</w:t>
-      </w:r>
-      <w:proofErr w:type="spellEnd"/>
-      <w:r>
-        <w:t>: Master Out Slave In port of SPI Bus</w:t>
-      </w:r>
-    </w:p>
-    <w:p>
-      <w:pPr>
-        <w:pStyle w:val="ListParagraph"/>
-        <w:numPr>
-          <w:ilvl w:val="1"/>
-          <w:numId w:val="9"/>
-        </w:numPr>
-      </w:pPr>
-      <w:proofErr w:type="spellStart"/>
-      <w:r>
-        <w:t>cs_n</w:t>
-      </w:r>
-      <w:proofErr w:type="spellEnd"/>
-      <w:r>
-        <w:t>: Active low chip select signal for SPI Bus</w:t>
-      </w:r>
-    </w:p>
-    <w:p>
-      <w:pPr>
-        <w:pStyle w:val="ListParagraph"/>
-        <w:numPr>
-          <w:ilvl w:val="1"/>
-          <w:numId w:val="9"/>
-        </w:numPr>
-      </w:pPr>
-      <w:proofErr w:type="spellStart"/>
-      <w:r>
-        <w:t>send_c</w:t>
-      </w:r>
-      <w:proofErr w:type="spellEnd"/>
-      <w:r>
-        <w:t>: Input to the engine to signal when to send the result</w:t>
-      </w:r>
-    </w:p>
-    <w:p>
-      <w:pPr>
-        <w:pStyle w:val="ListParagraph"/>
-        <w:numPr>
-          <w:ilvl w:val="1"/>
-          <w:numId w:val="9"/>
-        </w:numPr>
-      </w:pPr>
-      <w:proofErr w:type="spellStart"/>
-      <w:r>
-        <w:t>M_</w:t>
-      </w:r>
-      <w:proofErr w:type="gramStart"/>
-      <w:r>
-        <w:t>in</w:t>
-      </w:r>
-      <w:proofErr w:type="spellEnd"/>
-      <w:r>
-        <w:t>[</w:t>
-      </w:r>
-      <w:proofErr w:type="gramEnd"/>
-      <w:r>
-        <w:t>0:7]: M-Dimension for Input Matrix</w:t>
-      </w:r>
-    </w:p>
-    <w:p>
-      <w:pPr>
-        <w:pStyle w:val="ListParagraph"/>
-        <w:numPr>
-          <w:ilvl w:val="1"/>
-          <w:numId w:val="9"/>
-        </w:numPr>
-      </w:pPr>
-      <w:proofErr w:type="spellStart"/>
-      <w:r>
-        <w:t>N</w:t>
-      </w:r>
-      <w:r>
-        <w:t>_</w:t>
-      </w:r>
-      <w:proofErr w:type="gramStart"/>
-      <w:r>
-        <w:t>in</w:t>
-      </w:r>
-      <w:proofErr w:type="spellEnd"/>
-      <w:r>
-        <w:t>[</w:t>
-      </w:r>
-      <w:proofErr w:type="gramEnd"/>
-      <w:r>
-        <w:t xml:space="preserve">0:7]: </w:t>
-      </w:r>
-      <w:r>
-        <w:t>N</w:t>
-      </w:r>
-      <w:r>
-        <w:t>-Dimension for Input Matrix</w:t>
-      </w:r>
-    </w:p>
-    <w:p>
-      <w:pPr>
-        <w:pStyle w:val="ListParagraph"/>
-        <w:numPr>
-          <w:ilvl w:val="1"/>
-          <w:numId w:val="9"/>
-        </w:numPr>
-      </w:pPr>
-      <w:proofErr w:type="spellStart"/>
-      <w:r>
-        <w:t>K</w:t>
-      </w:r>
-      <w:r>
-        <w:t>_</w:t>
-      </w:r>
-      <w:proofErr w:type="gramStart"/>
-      <w:r>
-        <w:t>in</w:t>
-      </w:r>
-      <w:proofErr w:type="spellEnd"/>
-      <w:r>
-        <w:t>[</w:t>
-      </w:r>
-      <w:proofErr w:type="gramEnd"/>
-      <w:r>
-        <w:t xml:space="preserve">0:7]: </w:t>
-      </w:r>
-      <w:r>
-        <w:t>K</w:t>
-      </w:r>
-      <w:r>
-        <w:t>-Dimension for Input Matrix</w:t>
-      </w:r>
-      <w:r>
-        <w:t xml:space="preserve"> </w:t>
-      </w:r>
-    </w:p>
-    <w:p>
-      <w:pPr>
-        <w:pStyle w:val="ListParagraph"/>
-        <w:numPr>
-          <w:ilvl w:val="0"/>
-          <w:numId w:val="9"/>
-        </w:numPr>
-      </w:pPr>
-      <w:r>
-        <w:t>OUPUTs –</w:t>
-      </w:r>
-    </w:p>
-    <w:p>
-      <w:pPr>
-        <w:pStyle w:val="ListParagraph"/>
-        <w:numPr>
-          <w:ilvl w:val="1"/>
-          <w:numId w:val="9"/>
-        </w:numPr>
-      </w:pPr>
-      <w:r>
-        <w:t xml:space="preserve">miso: Master </w:t>
-      </w:r>
-      <w:proofErr w:type="gramStart"/>
-      <w:r>
-        <w:t>In</w:t>
-      </w:r>
-      <w:proofErr w:type="gramEnd"/>
-      <w:r>
-        <w:t xml:space="preserve"> Slave Out port of SPI Bus</w:t>
-      </w:r>
-    </w:p>
-    <w:p>
-      <w:pPr>
-        <w:pStyle w:val="ListParagraph"/>
-        <w:numPr>
-          <w:ilvl w:val="1"/>
-          <w:numId w:val="9"/>
-        </w:numPr>
-      </w:pPr>
-      <w:proofErr w:type="spellStart"/>
-      <w:r>
-        <w:t>mul_done</w:t>
-      </w:r>
-      <w:proofErr w:type="spellEnd"/>
-      <w:r>
-        <w:t>: Output from DUT to signal matrix multiplication is complete</w:t>
-      </w:r>
-    </w:p>
-    <w:p>
-      <w:pPr>
-        <w:pStyle w:val="ListParagraph"/>
-        <w:numPr>
-          <w:ilvl w:val="1"/>
-          <w:numId w:val="9"/>
-        </w:numPr>
-      </w:pPr>
-      <w:r>
-        <w:t>done: Output from DUT to signal output matrix C is successfully sent over SPI</w:t>
-      </w:r>
-    </w:p>
-    <w:p/>
-    <w:p>
-      <w:pPr>
-        <w:pStyle w:val="Heading3"/>
+      </w:pPr>
+      <w:r>
         <w:rPr>
           <w:i/>
           <w:iCs/>
           <w:color w:val="auto"/>
         </w:rPr>
-      </w:pPr>
-      <w:r>
-        <w:rPr>
-          <w:i/>
-          <w:iCs/>
-          <w:color w:val="auto"/>
-        </w:rPr>
         <w:lastRenderedPageBreak/>
-        <w:t>Inner Workings of the design</w:t>
-      </w:r>
-      <w:r>
-        <w:rPr>
-          <w:i/>
-          <w:iCs/>
-          <w:color w:val="auto"/>
-        </w:rPr>
-        <w:t>:</w:t>
+        <w:t>Inner Workings of the design:</w:t>
       </w:r>
     </w:p>
     <w:p>
@@ -2980,7 +2804,7 @@
           <w:noProof/>
         </w:rPr>
         <w:drawing>
-          <wp:inline distT="0" distB="0" distL="0" distR="0" wp14:anchorId="33C6489F" wp14:editId="039633AA">
+          <wp:inline distT="0" distB="0" distL="0" distR="0" wp14:anchorId="33C6489F" wp14:editId="35D06DA2">
             <wp:extent cx="5731510" cy="5059680"/>
             <wp:effectExtent l="0" t="0" r="2540" b="7620"/>
             <wp:docPr id="2034945863" name="Picture 3"/>
@@ -3180,19 +3004,7 @@
         </w:numPr>
       </w:pPr>
       <w:r>
-        <w:t>It raises the “</w:t>
-      </w:r>
-      <w:r>
-        <w:t>done</w:t>
-      </w:r>
-      <w:r>
-        <w:t xml:space="preserve">” signal High for one clock cycle once </w:t>
-      </w:r>
-      <w:r>
-        <w:t>matrix is successfully sent over the SPI Bus</w:t>
-      </w:r>
-      <w:r>
-        <w:t>.</w:t>
+        <w:t>It raises the “done” signal High for one clock cycle once matrix is successfully sent over the SPI Bus.</w:t>
       </w:r>
     </w:p>
     <w:p/>
@@ -3213,15 +3025,7 @@
           <w:color w:val="auto"/>
         </w:rPr>
         <w:lastRenderedPageBreak/>
-        <w:t>Independent Verification</w:t>
-      </w:r>
-      <w:r>
-        <w:rPr>
-          <w:i/>
-          <w:iCs/>
-          <w:color w:val="auto"/>
-        </w:rPr>
-        <w:t xml:space="preserve"> of the design:</w:t>
+        <w:t>Independent Verification of the design:</w:t>
       </w:r>
     </w:p>
     <w:p>
@@ -3253,19 +3057,7 @@
           <w:rPr>
             <w:rStyle w:val="Hyperlink"/>
           </w:rPr>
-          <w:t>Floating_Poin</w:t>
-        </w:r>
-        <w:r>
-          <w:rPr>
-            <w:rStyle w:val="Hyperlink"/>
-          </w:rPr>
-          <w:t>t</w:t>
-        </w:r>
-        <w:r>
-          <w:rPr>
-            <w:rStyle w:val="Hyperlink"/>
-          </w:rPr>
-          <w:t>_MAC_HW_Accelerator</w:t>
+          <w:t>Floating_Point_MAC_HW_Accelerator</w:t>
         </w:r>
         <w:proofErr w:type="spellEnd"/>
       </w:hyperlink>
@@ -3329,15 +3121,7 @@
           <w:i/>
           <w:iCs/>
         </w:rPr>
-        <w:t xml:space="preserve">result = </w:t>
-      </w:r>
-      <w:r>
-        <w:rPr>
-          <w:rFonts w:ascii="Courier New" w:hAnsi="Courier New" w:cs="Courier New"/>
-          <w:i/>
-          <w:iCs/>
-        </w:rPr>
-        <w:t>a + b * c</w:t>
+        <w:t>result = a + b * c</w:t>
       </w:r>
     </w:p>
     <w:p>
@@ -3395,25 +3179,7 @@
           <w:rPr>
             <w:rStyle w:val="Hyperlink"/>
           </w:rPr>
-          <w:t>Dot_Prod_</w:t>
-        </w:r>
-        <w:r>
-          <w:rPr>
-            <w:rStyle w:val="Hyperlink"/>
-          </w:rPr>
-          <w:t>H</w:t>
-        </w:r>
-        <w:r>
-          <w:rPr>
-            <w:rStyle w:val="Hyperlink"/>
-          </w:rPr>
-          <w:t>W</w:t>
-        </w:r>
-        <w:r>
-          <w:rPr>
-            <w:rStyle w:val="Hyperlink"/>
-          </w:rPr>
-          <w:t>_Accelerator</w:t>
+          <w:t>Dot_Prod_HW_Accelerator</w:t>
         </w:r>
         <w:proofErr w:type="spellEnd"/>
       </w:hyperlink>
@@ -3538,25 +3304,7 @@
           <w:rPr>
             <w:rStyle w:val="Hyperlink"/>
           </w:rPr>
-          <w:t>Matrix_Dot_Produ</w:t>
-        </w:r>
-        <w:r>
-          <w:rPr>
-            <w:rStyle w:val="Hyperlink"/>
-          </w:rPr>
-          <w:t>c</w:t>
-        </w:r>
-        <w:r>
-          <w:rPr>
-            <w:rStyle w:val="Hyperlink"/>
-          </w:rPr>
-          <w:t>t</w:t>
-        </w:r>
-        <w:r>
-          <w:rPr>
-            <w:rStyle w:val="Hyperlink"/>
-          </w:rPr>
-          <w:t>_HW_Accelerator</w:t>
+          <w:t>Matrix_Dot_Product_HW_Accelerator</w:t>
         </w:r>
         <w:proofErr w:type="spellEnd"/>
       </w:hyperlink>
@@ -3641,19 +3389,7 @@
           <w:rPr>
             <w:rStyle w:val="Hyperlink"/>
           </w:rPr>
-          <w:t>MatrixMul_coc</w:t>
-        </w:r>
-        <w:r>
-          <w:rPr>
-            <w:rStyle w:val="Hyperlink"/>
-          </w:rPr>
-          <w:t>o</w:t>
-        </w:r>
-        <w:r>
-          <w:rPr>
-            <w:rStyle w:val="Hyperlink"/>
-          </w:rPr>
-          <w:t>tb</w:t>
+          <w:t>MatrixMul_cocotb</w:t>
         </w:r>
         <w:proofErr w:type="spellEnd"/>
       </w:hyperlink>
@@ -3850,15 +3586,7 @@
           <w:color w:val="auto"/>
         </w:rPr>
         <w:lastRenderedPageBreak/>
-        <w:t>Vibe Coding prompts used</w:t>
-      </w:r>
-      <w:r>
-        <w:rPr>
-          <w:i/>
-          <w:iCs/>
-          <w:color w:val="auto"/>
-        </w:rPr>
-        <w:t>:</w:t>
+        <w:t>Vibe Coding prompts used:</w:t>
       </w:r>
     </w:p>
     <w:p>
@@ -4345,10 +4073,7 @@
       </w:r>
       <w:proofErr w:type="spellEnd"/>
       <w:r>
-        <w:t xml:space="preserve"> Engine</w:t>
-      </w:r>
-      <w:r>
-        <w:t>’s FSM is expecting.</w:t>
+        <w:t xml:space="preserve"> Engine’s FSM is expecting.</w:t>
       </w:r>
     </w:p>
     <w:p>
@@ -4954,69 +4679,6 @@
         <w:t xml:space="preserve"> sampling, but for some god reason ChatGPT was hallucinating and not able to find this issue.</w:t>
       </w:r>
     </w:p>
-    <w:p>
-      <w:pPr>
-        <w:pStyle w:val="Heading1"/>
-      </w:pPr>
-      <w:r>
-        <w:lastRenderedPageBreak/>
-        <w:t>COCOTB Framework</w:t>
-      </w:r>
-      <w:r>
-        <w:t xml:space="preserve"> and Simulation Results</w:t>
-      </w:r>
-      <w:r>
-        <w:t>:</w:t>
-      </w:r>
-    </w:p>
-    <w:p>
-      <w:proofErr w:type="spellStart"/>
-      <w:r>
-        <w:t>Cocotb</w:t>
-      </w:r>
-      <w:proofErr w:type="spellEnd"/>
-      <w:r>
-        <w:t xml:space="preserve"> is a free, open-source, Python-based framework used for verifying hardware designs described in VHDL or Verilog. It stands for "</w:t>
-      </w:r>
-      <w:proofErr w:type="spellStart"/>
-      <w:r>
-        <w:t>COroutine</w:t>
-      </w:r>
-      <w:proofErr w:type="spellEnd"/>
-      <w:r>
-        <w:t xml:space="preserve">-based </w:t>
-      </w:r>
-      <w:proofErr w:type="spellStart"/>
-      <w:r>
-        <w:t>COsimulation</w:t>
-      </w:r>
-      <w:proofErr w:type="spellEnd"/>
-      <w:r>
-        <w:t xml:space="preserve"> </w:t>
-      </w:r>
-      <w:proofErr w:type="spellStart"/>
-      <w:r>
-        <w:t>TestBench</w:t>
-      </w:r>
-      <w:proofErr w:type="spellEnd"/>
-      <w:r>
-        <w:t>," and it allows users to create testbenches in Python to verify these designs.</w:t>
-      </w:r>
-    </w:p>
-    <w:p>
-      <w:r>
-        <w:t xml:space="preserve">I have made full use of </w:t>
-      </w:r>
-      <w:proofErr w:type="spellStart"/>
-      <w:r>
-        <w:t>cocotb</w:t>
-      </w:r>
-      <w:proofErr w:type="spellEnd"/>
-      <w:r>
-        <w:t xml:space="preserve"> framework here to test my HW&lt;&gt;SW flow together.</w:t>
-      </w:r>
-    </w:p>
-    <w:p/>
     <w:p>
       <w:pPr>
         <w:pStyle w:val="Heading3"/>
@@ -5032,221 +4694,389 @@
           <w:iCs/>
           <w:color w:val="auto"/>
         </w:rPr>
-        <w:t>Python &lt;-&gt; RTL Integration</w:t>
-      </w:r>
-      <w:r>
+        <w:lastRenderedPageBreak/>
+        <w:t>Waveform Debug –</w:t>
+      </w:r>
+    </w:p>
+    <w:p>
+      <w:pPr>
+        <w:pStyle w:val="ListParagraph"/>
+        <w:numPr>
+          <w:ilvl w:val="0"/>
+          <w:numId w:val="31"/>
+        </w:numPr>
+      </w:pPr>
+      <w:r>
+        <w:t>Full Design Waveform</w:t>
+      </w:r>
+    </w:p>
+    <w:p>
+      <w:r>
+        <w:drawing>
+          <wp:inline distT="0" distB="0" distL="0" distR="0" wp14:anchorId="26B0829F" wp14:editId="4085D25A">
+            <wp:extent cx="6435436" cy="3619844"/>
+            <wp:effectExtent l="0" t="0" r="3810" b="0"/>
+            <wp:docPr id="556816377" name="Picture 1"/>
+            <wp:cNvGraphicFramePr>
+              <a:graphicFrameLocks xmlns:a="http://schemas.openxmlformats.org/drawingml/2006/main" noChangeAspect="1"/>
+            </wp:cNvGraphicFramePr>
+            <a:graphic xmlns:a="http://schemas.openxmlformats.org/drawingml/2006/main">
+              <a:graphicData uri="http://schemas.openxmlformats.org/drawingml/2006/picture">
+                <pic:pic xmlns:pic="http://schemas.openxmlformats.org/drawingml/2006/picture">
+                  <pic:nvPicPr>
+                    <pic:cNvPr id="556816377" name=""/>
+                    <pic:cNvPicPr/>
+                  </pic:nvPicPr>
+                  <pic:blipFill>
+                    <a:blip r:embed="rId19"/>
+                    <a:stretch>
+                      <a:fillRect/>
+                    </a:stretch>
+                  </pic:blipFill>
+                  <pic:spPr>
+                    <a:xfrm>
+                      <a:off x="0" y="0"/>
+                      <a:ext cx="6452668" cy="3629537"/>
+                    </a:xfrm>
+                    <a:prstGeom prst="rect">
+                      <a:avLst/>
+                    </a:prstGeom>
+                  </pic:spPr>
+                </pic:pic>
+              </a:graphicData>
+            </a:graphic>
+          </wp:inline>
+        </w:drawing>
+      </w:r>
+    </w:p>
+    <w:p>
+      <w:pPr>
+        <w:pStyle w:val="ListParagraph"/>
+        <w:numPr>
+          <w:ilvl w:val="0"/>
+          <w:numId w:val="31"/>
+        </w:numPr>
+      </w:pPr>
+      <w:proofErr w:type="spellStart"/>
+      <w:r>
+        <w:t>SPI_Matrix_loader</w:t>
+      </w:r>
+      <w:proofErr w:type="spellEnd"/>
+      <w:r>
+        <w:t xml:space="preserve"> sending actual data over MOSI line to DUT</w:t>
+      </w:r>
+    </w:p>
+    <w:p>
+      <w:r>
+        <w:drawing>
+          <wp:inline distT="0" distB="0" distL="0" distR="0" wp14:anchorId="69F3C689" wp14:editId="683209F7">
+            <wp:extent cx="6449291" cy="3556185"/>
+            <wp:effectExtent l="0" t="0" r="8890" b="6350"/>
+            <wp:docPr id="771295550" name="Picture 1"/>
+            <wp:cNvGraphicFramePr>
+              <a:graphicFrameLocks xmlns:a="http://schemas.openxmlformats.org/drawingml/2006/main" noChangeAspect="1"/>
+            </wp:cNvGraphicFramePr>
+            <a:graphic xmlns:a="http://schemas.openxmlformats.org/drawingml/2006/main">
+              <a:graphicData uri="http://schemas.openxmlformats.org/drawingml/2006/picture">
+                <pic:pic xmlns:pic="http://schemas.openxmlformats.org/drawingml/2006/picture">
+                  <pic:nvPicPr>
+                    <pic:cNvPr id="771295550" name=""/>
+                    <pic:cNvPicPr/>
+                  </pic:nvPicPr>
+                  <pic:blipFill>
+                    <a:blip r:embed="rId20"/>
+                    <a:stretch>
+                      <a:fillRect/>
+                    </a:stretch>
+                  </pic:blipFill>
+                  <pic:spPr>
+                    <a:xfrm>
+                      <a:off x="0" y="0"/>
+                      <a:ext cx="6461022" cy="3562653"/>
+                    </a:xfrm>
+                    <a:prstGeom prst="rect">
+                      <a:avLst/>
+                    </a:prstGeom>
+                  </pic:spPr>
+                </pic:pic>
+              </a:graphicData>
+            </a:graphic>
+          </wp:inline>
+        </w:drawing>
+      </w:r>
+    </w:p>
+    <w:p/>
+    <w:p>
+      <w:pPr>
+        <w:pStyle w:val="Heading1"/>
+      </w:pPr>
+      <w:r>
+        <w:lastRenderedPageBreak/>
+        <w:t>COCOTB Framework</w:t>
+      </w:r>
+      <w:r>
+        <w:t xml:space="preserve"> and Simulation Results</w:t>
+      </w:r>
+      <w:r>
+        <w:t>:</w:t>
+      </w:r>
+    </w:p>
+    <w:p>
+      <w:proofErr w:type="spellStart"/>
+      <w:r>
+        <w:t>Cocotb</w:t>
+      </w:r>
+      <w:proofErr w:type="spellEnd"/>
+      <w:r>
+        <w:t xml:space="preserve"> is a free, open-source, Python-based framework used for verifying hardware designs described in VHDL or Verilog. It stands for "</w:t>
+      </w:r>
+      <w:proofErr w:type="spellStart"/>
+      <w:r>
+        <w:t>COroutine</w:t>
+      </w:r>
+      <w:proofErr w:type="spellEnd"/>
+      <w:r>
+        <w:t xml:space="preserve">-based </w:t>
+      </w:r>
+      <w:proofErr w:type="spellStart"/>
+      <w:r>
+        <w:t>COsimulation</w:t>
+      </w:r>
+      <w:proofErr w:type="spellEnd"/>
+      <w:r>
+        <w:t xml:space="preserve"> </w:t>
+      </w:r>
+      <w:proofErr w:type="spellStart"/>
+      <w:r>
+        <w:t>TestBench</w:t>
+      </w:r>
+      <w:proofErr w:type="spellEnd"/>
+      <w:r>
+        <w:t>," and it allows users to create testbenches in Python to verify these designs.</w:t>
+      </w:r>
+    </w:p>
+    <w:p>
+      <w:r>
+        <w:t xml:space="preserve">I have made full use of </w:t>
+      </w:r>
+      <w:proofErr w:type="spellStart"/>
+      <w:r>
+        <w:t>cocotb</w:t>
+      </w:r>
+      <w:proofErr w:type="spellEnd"/>
+      <w:r>
+        <w:t xml:space="preserve"> framework here to test my HW&lt;&gt;SW flow together.</w:t>
+      </w:r>
+    </w:p>
+    <w:p/>
+    <w:p>
+      <w:pPr>
+        <w:pStyle w:val="Heading3"/>
         <w:rPr>
           <w:i/>
           <w:iCs/>
           <w:color w:val="auto"/>
         </w:rPr>
-        <w:t>:</w:t>
-      </w:r>
-    </w:p>
-    <w:p>
-      <w:pPr>
-        <w:pStyle w:val="ListParagraph"/>
-        <w:numPr>
-          <w:ilvl w:val="0"/>
-          <w:numId w:val="18"/>
-        </w:numPr>
-      </w:pPr>
-      <w:r>
-        <w:t>Data Flo</w:t>
-      </w:r>
-      <w:r>
-        <w:t>w</w:t>
-      </w:r>
-      <w:r>
-        <w:t>:</w:t>
-      </w:r>
-    </w:p>
-    <w:p>
-      <w:pPr>
-        <w:pStyle w:val="ListParagraph"/>
-        <w:numPr>
-          <w:ilvl w:val="1"/>
-          <w:numId w:val="18"/>
-        </w:numPr>
-      </w:pPr>
-      <w:r>
-        <w:t>Python writes matrices A and B to `input_buffer.txt`.</w:t>
-      </w:r>
-    </w:p>
-    <w:p>
-      <w:pPr>
-        <w:pStyle w:val="ListParagraph"/>
-        <w:numPr>
-          <w:ilvl w:val="1"/>
-          <w:numId w:val="18"/>
-        </w:numPr>
-      </w:pPr>
-      <w:r>
-        <w:t xml:space="preserve">Python invokes the </w:t>
-      </w:r>
-      <w:proofErr w:type="spellStart"/>
-      <w:r>
-        <w:t>cocotb</w:t>
-      </w:r>
-      <w:proofErr w:type="spellEnd"/>
-      <w:r>
-        <w:t xml:space="preserve"> testbench via `make`.</w:t>
-      </w:r>
-    </w:p>
-    <w:p>
-      <w:pPr>
-        <w:pStyle w:val="ListParagraph"/>
-        <w:numPr>
-          <w:ilvl w:val="1"/>
-          <w:numId w:val="18"/>
-        </w:numPr>
-      </w:pPr>
-      <w:r>
-        <w:t xml:space="preserve">The </w:t>
-      </w:r>
-      <w:proofErr w:type="spellStart"/>
-      <w:r>
-        <w:t>cocotb</w:t>
-      </w:r>
-      <w:proofErr w:type="spellEnd"/>
-      <w:r>
-        <w:t xml:space="preserve"> testbench (`test_matrix_mul_spi.py`) reads `input_buffer.txt`, drives the SPI signals to the Verilog hardware, and loads matrices A and B.</w:t>
-      </w:r>
-    </w:p>
-    <w:p>
-      <w:pPr>
-        <w:pStyle w:val="ListParagraph"/>
-        <w:numPr>
-          <w:ilvl w:val="1"/>
-          <w:numId w:val="18"/>
-        </w:numPr>
-      </w:pPr>
-      <w:r>
-        <w:t>The hardware computes matrix C.</w:t>
-      </w:r>
-    </w:p>
-    <w:p>
-      <w:pPr>
-        <w:pStyle w:val="ListParagraph"/>
-        <w:numPr>
-          <w:ilvl w:val="1"/>
-          <w:numId w:val="18"/>
-        </w:numPr>
-      </w:pPr>
-      <w:r>
-        <w:t xml:space="preserve">The testbench triggers the hardware to send matrix </w:t>
-      </w:r>
-      <w:proofErr w:type="spellStart"/>
-      <w:r>
-        <w:t>C over</w:t>
-      </w:r>
-      <w:proofErr w:type="spellEnd"/>
-      <w:r>
-        <w:t xml:space="preserve"> SPI.</w:t>
-      </w:r>
-    </w:p>
-    <w:p>
-      <w:pPr>
-        <w:pStyle w:val="ListParagraph"/>
-        <w:numPr>
-          <w:ilvl w:val="1"/>
-          <w:numId w:val="18"/>
-        </w:numPr>
-      </w:pPr>
-      <w:r>
-        <w:t>The testbench writes matrix C to `output_buffer.txt`.</w:t>
-      </w:r>
-    </w:p>
-    <w:p>
-      <w:pPr>
-        <w:pStyle w:val="ListParagraph"/>
-        <w:numPr>
-          <w:ilvl w:val="1"/>
-          <w:numId w:val="18"/>
-        </w:numPr>
-      </w:pPr>
-      <w:r>
-        <w:t>Python reads `output_buffer.txt` and returns C as a NumPy array.</w:t>
-      </w:r>
-    </w:p>
-    <w:p>
-      <w:pPr>
-        <w:ind w:left="1080"/>
-      </w:pPr>
-    </w:p>
-    <w:p>
-      <w:pPr>
-        <w:pStyle w:val="ListParagraph"/>
-        <w:numPr>
-          <w:ilvl w:val="0"/>
-          <w:numId w:val="18"/>
-        </w:numPr>
-      </w:pPr>
-      <w:r>
-        <w:t>SPI Protocol:</w:t>
-      </w:r>
-    </w:p>
-    <w:p>
-      <w:pPr>
-        <w:pStyle w:val="ListParagraph"/>
-        <w:numPr>
-          <w:ilvl w:val="1"/>
-          <w:numId w:val="18"/>
-        </w:numPr>
-      </w:pPr>
-      <w:r>
-        <w:t>Each matrix is preceded by a header word indicating which matrix (A or B), and its dimensions.</w:t>
-      </w:r>
-    </w:p>
-    <w:p>
-      <w:pPr>
-        <w:pStyle w:val="ListParagraph"/>
-        <w:numPr>
-          <w:ilvl w:val="1"/>
-          <w:numId w:val="18"/>
-        </w:numPr>
-      </w:pPr>
-      <w:r>
-        <w:t>Data is sent/received 32 bits at a time, MSB first.</w:t>
-      </w:r>
-    </w:p>
-    <w:p>
-      <w:pPr>
-        <w:pStyle w:val="ListParagraph"/>
-        <w:numPr>
-          <w:ilvl w:val="1"/>
-          <w:numId w:val="18"/>
-        </w:numPr>
-      </w:pPr>
-      <w:r>
-        <w:t>Matrix C is sent back in the same order.</w:t>
-      </w:r>
-    </w:p>
-    <w:p/>
-    <w:p>
-      <w:pPr>
-        <w:pStyle w:val="Heading3"/>
+      </w:pPr>
+      <w:r>
         <w:rPr>
           <w:i/>
           <w:iCs/>
           <w:color w:val="auto"/>
         </w:rPr>
-      </w:pPr>
-      <w:r>
+        <w:t>Python &lt;-&gt; RTL Integration:</w:t>
+      </w:r>
+    </w:p>
+    <w:p>
+      <w:pPr>
+        <w:pStyle w:val="ListParagraph"/>
+        <w:numPr>
+          <w:ilvl w:val="0"/>
+          <w:numId w:val="18"/>
+        </w:numPr>
+      </w:pPr>
+      <w:r>
+        <w:t>Data Flow:</w:t>
+      </w:r>
+    </w:p>
+    <w:p>
+      <w:pPr>
+        <w:pStyle w:val="ListParagraph"/>
+        <w:numPr>
+          <w:ilvl w:val="1"/>
+          <w:numId w:val="18"/>
+        </w:numPr>
+      </w:pPr>
+      <w:r>
+        <w:t>Python writes matrices A and B to `input_buffer.txt`.</w:t>
+      </w:r>
+    </w:p>
+    <w:p>
+      <w:pPr>
+        <w:pStyle w:val="ListParagraph"/>
+        <w:numPr>
+          <w:ilvl w:val="1"/>
+          <w:numId w:val="18"/>
+        </w:numPr>
+      </w:pPr>
+      <w:r>
+        <w:t xml:space="preserve">Python invokes the </w:t>
+      </w:r>
+      <w:proofErr w:type="spellStart"/>
+      <w:r>
+        <w:t>cocotb</w:t>
+      </w:r>
+      <w:proofErr w:type="spellEnd"/>
+      <w:r>
+        <w:t xml:space="preserve"> testbench via `make`.</w:t>
+      </w:r>
+    </w:p>
+    <w:p>
+      <w:pPr>
+        <w:pStyle w:val="ListParagraph"/>
+        <w:numPr>
+          <w:ilvl w:val="1"/>
+          <w:numId w:val="18"/>
+        </w:numPr>
+      </w:pPr>
+      <w:r>
+        <w:t xml:space="preserve">The </w:t>
+      </w:r>
+      <w:proofErr w:type="spellStart"/>
+      <w:r>
+        <w:t>cocotb</w:t>
+      </w:r>
+      <w:proofErr w:type="spellEnd"/>
+      <w:r>
+        <w:t xml:space="preserve"> testbench (`test_matrix_mul_spi.py`) reads `input_buffer.txt`, drives the SPI signals to the Verilog hardware, and loads matrices A and B.</w:t>
+      </w:r>
+    </w:p>
+    <w:p>
+      <w:pPr>
+        <w:pStyle w:val="ListParagraph"/>
+        <w:numPr>
+          <w:ilvl w:val="1"/>
+          <w:numId w:val="18"/>
+        </w:numPr>
+      </w:pPr>
+      <w:r>
+        <w:t>The hardware computes matrix C.</w:t>
+      </w:r>
+    </w:p>
+    <w:p>
+      <w:pPr>
+        <w:pStyle w:val="ListParagraph"/>
+        <w:numPr>
+          <w:ilvl w:val="1"/>
+          <w:numId w:val="18"/>
+        </w:numPr>
+      </w:pPr>
+      <w:r>
+        <w:t xml:space="preserve">The testbench triggers the hardware to send matrix </w:t>
+      </w:r>
+      <w:proofErr w:type="spellStart"/>
+      <w:r>
+        <w:t>C over</w:t>
+      </w:r>
+      <w:proofErr w:type="spellEnd"/>
+      <w:r>
+        <w:t xml:space="preserve"> SPI.</w:t>
+      </w:r>
+    </w:p>
+    <w:p>
+      <w:pPr>
+        <w:pStyle w:val="ListParagraph"/>
+        <w:numPr>
+          <w:ilvl w:val="1"/>
+          <w:numId w:val="18"/>
+        </w:numPr>
+      </w:pPr>
+      <w:r>
+        <w:t>The testbench writes matrix C to `output_buffer.txt`.</w:t>
+      </w:r>
+    </w:p>
+    <w:p>
+      <w:pPr>
+        <w:pStyle w:val="ListParagraph"/>
+        <w:numPr>
+          <w:ilvl w:val="1"/>
+          <w:numId w:val="18"/>
+        </w:numPr>
+      </w:pPr>
+      <w:r>
+        <w:t>Python reads `output_buffer.txt` and returns C as a NumPy array.</w:t>
+      </w:r>
+    </w:p>
+    <w:p>
+      <w:pPr>
+        <w:ind w:left="1080"/>
+      </w:pPr>
+    </w:p>
+    <w:p>
+      <w:pPr>
+        <w:pStyle w:val="ListParagraph"/>
+        <w:numPr>
+          <w:ilvl w:val="0"/>
+          <w:numId w:val="18"/>
+        </w:numPr>
+      </w:pPr>
+      <w:r>
+        <w:t>SPI Protocol:</w:t>
+      </w:r>
+    </w:p>
+    <w:p>
+      <w:pPr>
+        <w:pStyle w:val="ListParagraph"/>
+        <w:numPr>
+          <w:ilvl w:val="1"/>
+          <w:numId w:val="18"/>
+        </w:numPr>
+      </w:pPr>
+      <w:r>
+        <w:t>Each matrix is preceded by a header word indicating which matrix (A or B), and its dimensions.</w:t>
+      </w:r>
+    </w:p>
+    <w:p>
+      <w:pPr>
+        <w:pStyle w:val="ListParagraph"/>
+        <w:numPr>
+          <w:ilvl w:val="1"/>
+          <w:numId w:val="18"/>
+        </w:numPr>
+      </w:pPr>
+      <w:r>
+        <w:t>Data is sent/received 32 bits at a time, MSB first.</w:t>
+      </w:r>
+    </w:p>
+    <w:p>
+      <w:pPr>
+        <w:pStyle w:val="ListParagraph"/>
+        <w:numPr>
+          <w:ilvl w:val="1"/>
+          <w:numId w:val="18"/>
+        </w:numPr>
+      </w:pPr>
+      <w:r>
+        <w:t>Matrix C is sent back in the same order.</w:t>
+      </w:r>
+    </w:p>
+    <w:p/>
+    <w:p>
+      <w:pPr>
+        <w:pStyle w:val="Heading3"/>
         <w:rPr>
           <w:i/>
           <w:iCs/>
           <w:color w:val="auto"/>
         </w:rPr>
-        <w:t>Simulation Flow</w:t>
-      </w:r>
+      </w:pPr>
       <w:r>
         <w:rPr>
           <w:i/>
           <w:iCs/>
           <w:color w:val="auto"/>
         </w:rPr>
-        <w:t>:</w:t>
+        <w:t>Simulation Flow:</w:t>
       </w:r>
     </w:p>
     <w:p>
@@ -5519,23 +5349,7 @@
           <w:color w:val="auto"/>
         </w:rPr>
         <w:lastRenderedPageBreak/>
-        <w:t xml:space="preserve">Simulation </w:t>
-      </w:r>
-      <w:r>
-        <w:rPr>
-          <w:i/>
-          <w:iCs/>
-          <w:color w:val="auto"/>
-        </w:rPr>
-        <w:t>Results</w:t>
-      </w:r>
-      <w:r>
-        <w:rPr>
-          <w:i/>
-          <w:iCs/>
-          <w:color w:val="auto"/>
-        </w:rPr>
-        <w:t>:</w:t>
+        <w:t>Simulation Results:</w:t>
       </w:r>
     </w:p>
     <w:p>
@@ -5630,13 +5444,7 @@
         <w:t>Result</w:t>
       </w:r>
       <w:r>
-        <w:t xml:space="preserve"> (</w:t>
-      </w:r>
-      <w:r>
-        <w:t>Full log is available here on GitHub: Link</w:t>
-      </w:r>
-      <w:r>
-        <w:t>)</w:t>
+        <w:t xml:space="preserve"> (Full log is available here on GitHub: Link)</w:t>
       </w:r>
       <w:r>
         <w:t xml:space="preserve"> –</w:t>
@@ -5644,6 +5452,9 @@
     </w:p>
     <w:p>
       <w:r>
+        <w:rPr>
+          <w:noProof/>
+        </w:rPr>
         <w:drawing>
           <wp:inline distT="0" distB="0" distL="0" distR="0" wp14:anchorId="702B8D76" wp14:editId="2A6D38DE">
             <wp:extent cx="5731510" cy="2898775"/>
@@ -5660,7 +5471,7 @@
                     <pic:cNvPicPr/>
                   </pic:nvPicPr>
                   <pic:blipFill>
-                    <a:blip r:embed="rId19"/>
+                    <a:blip r:embed="rId21"/>
                     <a:stretch>
                       <a:fillRect/>
                     </a:stretch>
@@ -5810,10 +5621,7 @@
       </w:pPr>
       <w:r>
         <w:lastRenderedPageBreak/>
-        <w:t>Synthesis</w:t>
-      </w:r>
-      <w:r>
-        <w:t xml:space="preserve"> Results:</w:t>
+        <w:t>Synthesis Results:</w:t>
       </w:r>
     </w:p>
     <w:p>
@@ -5869,6 +5677,9 @@
         <w:ind w:left="360"/>
       </w:pPr>
       <w:r>
+        <w:rPr>
+          <w:noProof/>
+        </w:rPr>
         <w:drawing>
           <wp:inline distT="0" distB="0" distL="0" distR="0" wp14:anchorId="3534244E" wp14:editId="02F23EAC">
             <wp:extent cx="5731510" cy="4927600"/>
@@ -5885,7 +5696,7 @@
                     <pic:cNvPicPr/>
                   </pic:nvPicPr>
                   <pic:blipFill>
-                    <a:blip r:embed="rId20"/>
+                    <a:blip r:embed="rId22"/>
                     <a:stretch>
                       <a:fillRect/>
                     </a:stretch>
@@ -5923,6 +5734,9 @@
         <w:ind w:left="360"/>
       </w:pPr>
       <w:r>
+        <w:rPr>
+          <w:noProof/>
+        </w:rPr>
         <w:drawing>
           <wp:inline distT="0" distB="0" distL="0" distR="0" wp14:anchorId="2A6D687E" wp14:editId="75387865">
             <wp:extent cx="1745673" cy="2389833"/>
@@ -5939,7 +5753,7 @@
                     <pic:cNvPicPr/>
                   </pic:nvPicPr>
                   <pic:blipFill>
-                    <a:blip r:embed="rId21"/>
+                    <a:blip r:embed="rId23"/>
                     <a:stretch>
                       <a:fillRect/>
                     </a:stretch>
@@ -5985,7 +5799,7 @@
                     <pic:cNvPicPr/>
                   </pic:nvPicPr>
                   <pic:blipFill>
-                    <a:blip r:embed="rId22"/>
+                    <a:blip r:embed="rId24"/>
                     <a:stretch>
                       <a:fillRect/>
                     </a:stretch>
@@ -6047,15 +5861,7 @@
           <w:iCs/>
           <w:color w:val="auto"/>
         </w:rPr>
-        <w:t>Synopsys Design Compiler Synthesis Results</w:t>
-      </w:r>
-      <w:r>
-        <w:rPr>
-          <w:i/>
-          <w:iCs/>
-          <w:color w:val="auto"/>
-        </w:rPr>
-        <w:t>:</w:t>
+        <w:t>Synopsys Design Compiler Synthesis Results:</w:t>
       </w:r>
     </w:p>
     <w:p>
@@ -6104,10 +5910,7 @@
         <w:t>osu05_stdcells</w:t>
       </w:r>
       <w:r>
-        <w:t xml:space="preserve"> library which is</w:t>
-      </w:r>
-      <w:r>
-        <w:t xml:space="preserve"> very old and has</w:t>
+        <w:t xml:space="preserve"> library which is very old and has</w:t>
       </w:r>
       <w:r>
         <w:t xml:space="preserve"> generic </w:t>
@@ -6337,10 +6140,7 @@
               <w:t>146932992.000000</w:t>
             </w:r>
             <w:r>
-              <w:t xml:space="preserve"> </w:t>
-            </w:r>
-            <w:r>
-              <w:t>μm</w:t>
+              <w:t xml:space="preserve"> μm</w:t>
             </w:r>
             <w:r>
               <w:rPr>
@@ -6369,13 +6169,7 @@
               </w:rPr>
             </w:pPr>
             <w:r>
-              <w:t>Non</w:t>
-            </w:r>
-            <w:r>
-              <w:t>-</w:t>
-            </w:r>
-            <w:r>
-              <w:t xml:space="preserve">combinational area:       </w:t>
+              <w:t xml:space="preserve">Non-combinational area:       </w:t>
             </w:r>
           </w:p>
         </w:tc>
@@ -6391,10 +6185,7 @@
               <w:t>830151216.000000</w:t>
             </w:r>
             <w:r>
-              <w:t xml:space="preserve"> </w:t>
-            </w:r>
-            <w:r>
-              <w:t>μm</w:t>
+              <w:t xml:space="preserve"> μm</w:t>
             </w:r>
             <w:r>
               <w:rPr>
@@ -6432,10 +6223,7 @@
               <w:t>1683845667.000000</w:t>
             </w:r>
             <w:r>
-              <w:t xml:space="preserve"> </w:t>
-            </w:r>
-            <w:r>
-              <w:t>μm</w:t>
+              <w:t xml:space="preserve"> μm</w:t>
             </w:r>
             <w:r>
               <w:rPr>
@@ -6463,15 +6251,7 @@
           <w:iCs/>
           <w:color w:val="auto"/>
         </w:rPr>
-        <w:t>Vivado</w:t>
-      </w:r>
-      <w:r>
-        <w:rPr>
-          <w:i/>
-          <w:iCs/>
-          <w:color w:val="auto"/>
-        </w:rPr>
-        <w:t xml:space="preserve"> Synthesis Results:</w:t>
+        <w:t>Vivado Synthesis Results:</w:t>
       </w:r>
     </w:p>
     <w:p>
@@ -6584,10 +6364,7 @@
             </w:r>
             <w:r>
               <w:br/>
-              <w:t>(</w:t>
-            </w:r>
-            <w:r>
-              <w:t xml:space="preserve">Timing met with </w:t>
+              <w:t xml:space="preserve">(Timing met with </w:t>
             </w:r>
             <w:proofErr w:type="spellStart"/>
             <w:r>
@@ -6774,19 +6551,10 @@
       </w:pPr>
       <w:r>
         <w:lastRenderedPageBreak/>
-        <w:t>Results and analysis</w:t>
-      </w:r>
-      <w:r>
-        <w:t xml:space="preserve"> </w:t>
-      </w:r>
-      <w:r>
-        <w:t>(</w:t>
-      </w:r>
-      <w:r>
-        <w:t>for 10x10 image</w:t>
-      </w:r>
-      <w:r>
-        <w:t xml:space="preserve"> size)</w:t>
+        <w:t xml:space="preserve">Results and analysis </w:t>
+      </w:r>
+      <w:r>
+        <w:t>(for 10x10 image size)</w:t>
       </w:r>
       <w:r>
         <w:t>:</w:t>
@@ -6829,7 +6597,7 @@
       <w:r>
         <w:t xml:space="preserve">For details on SPI benchmarking, checkout this repo - </w:t>
       </w:r>
-      <w:hyperlink r:id="rId23" w:history="1">
+      <w:hyperlink r:id="rId25" w:history="1">
         <w:r>
           <w:rPr>
             <w:rStyle w:val="Hyperlink"/>
@@ -7149,37 +6917,7 @@
         </w:numPr>
       </w:pPr>
       <w:r>
-        <w:t xml:space="preserve">(100 x 9) + </w:t>
-      </w:r>
-      <w:r>
-        <w:t>(</w:t>
-      </w:r>
-      <w:r>
-        <w:t>9</w:t>
-      </w:r>
-      <w:r>
-        <w:t xml:space="preserve"> x </w:t>
-      </w:r>
-      <w:r>
-        <w:t>8</w:t>
-      </w:r>
-      <w:r>
-        <w:t>)</w:t>
-      </w:r>
-      <w:r>
-        <w:t xml:space="preserve"> + </w:t>
-      </w:r>
-      <w:r>
-        <w:t xml:space="preserve">(100 x </w:t>
-      </w:r>
-      <w:r>
-        <w:t>8</w:t>
-      </w:r>
-      <w:r>
-        <w:t>)</w:t>
-      </w:r>
-      <w:r>
-        <w:t xml:space="preserve"> = </w:t>
+        <w:t xml:space="preserve">(100 x 9) + (9 x 8) + (100 x 8) = </w:t>
       </w:r>
       <w:r>
         <w:t>1</w:t>
@@ -7203,31 +6941,7 @@
         </w:numPr>
       </w:pPr>
       <w:r>
-        <w:t xml:space="preserve">(100 x </w:t>
-      </w:r>
-      <w:r>
-        <w:t>72</w:t>
-      </w:r>
-      <w:r>
-        <w:t>) + (</w:t>
-      </w:r>
-      <w:r>
-        <w:t>72</w:t>
-      </w:r>
-      <w:r>
-        <w:t xml:space="preserve"> x </w:t>
-      </w:r>
-      <w:r>
-        <w:t>32</w:t>
-      </w:r>
-      <w:r>
-        <w:t xml:space="preserve">) + (100 x </w:t>
-      </w:r>
-      <w:r>
-        <w:t>32</w:t>
-      </w:r>
-      <w:r>
-        <w:t xml:space="preserve">) = </w:t>
+        <w:t xml:space="preserve">(100 x 72) + (72 x 32) + (100 x 32) = </w:t>
       </w:r>
       <w:r>
         <w:t>12</w:t>
@@ -7251,31 +6965,7 @@
         </w:numPr>
       </w:pPr>
       <w:r>
-        <w:t xml:space="preserve">(100 x </w:t>
-      </w:r>
-      <w:r>
-        <w:t>288</w:t>
-      </w:r>
-      <w:r>
-        <w:t>) + (</w:t>
-      </w:r>
-      <w:r>
-        <w:t>288</w:t>
-      </w:r>
-      <w:r>
-        <w:t xml:space="preserve"> x </w:t>
-      </w:r>
-      <w:r>
-        <w:t>64</w:t>
-      </w:r>
-      <w:r>
-        <w:t xml:space="preserve">) + (100 x </w:t>
-      </w:r>
-      <w:r>
-        <w:t>64</w:t>
-      </w:r>
-      <w:r>
-        <w:t xml:space="preserve">) = </w:t>
+        <w:t xml:space="preserve">(100 x 288) + (288 x 64) + (100 x 64) = </w:t>
       </w:r>
       <w:r>
         <w:t>53</w:t>
@@ -7299,10 +6989,7 @@
         </w:numPr>
       </w:pPr>
       <w:r>
-        <w:t>So, total data being transferred over SPI</w:t>
-      </w:r>
-      <w:r>
-        <w:t xml:space="preserve"> –</w:t>
+        <w:t>So, total data being transferred over SPI –</w:t>
       </w:r>
     </w:p>
     <w:p>
@@ -7516,10 +7203,7 @@
         <w:t>-8</w:t>
       </w:r>
       <w:r>
-        <w:t xml:space="preserve"> + </w:t>
-      </w:r>
-      <w:r>
-        <w:t>93</w:t>
+        <w:t xml:space="preserve"> + 93</w:t>
       </w:r>
       <w:r>
         <w:t>.</w:t>
@@ -7534,10 +7218,7 @@
         <w:t xml:space="preserve"> </w:t>
       </w:r>
       <w:r>
-        <w:t>sec</w:t>
-      </w:r>
-      <w:r>
-        <w:t xml:space="preserve"> = </w:t>
+        <w:t xml:space="preserve">sec = </w:t>
       </w:r>
       <w:r>
         <w:t>93</w:t>
@@ -7593,10 +7274,7 @@
         <w:ind w:left="1440"/>
       </w:pPr>
       <w:r>
-        <w:t xml:space="preserve">Speedup = 0.00136 sec / </w:t>
-      </w:r>
-      <w:r>
-        <w:t>93</w:t>
+        <w:t>Speedup = 0.00136 sec / 93</w:t>
       </w:r>
       <w:r>
         <w:t>.</w:t>
@@ -7677,14 +7355,7 @@
           <w:b/>
           <w:bCs/>
         </w:rPr>
-        <w:t>x</w:t>
-      </w:r>
-      <w:r>
-        <w:rPr>
-          <w:b/>
-          <w:bCs/>
-        </w:rPr>
-        <w:t xml:space="preserve"> times slower</w:t>
+        <w:t>x times slower</w:t>
       </w:r>
       <w:r>
         <w:t xml:space="preserve"> than SW.</w:t>
@@ -7762,10 +7433,7 @@
         </w:numPr>
       </w:pPr>
       <w:r>
-        <w:t>In bytes/sec</w:t>
-      </w:r>
-      <w:r>
-        <w:t xml:space="preserve"> = 3.94 </w:t>
+        <w:t xml:space="preserve">In bytes/sec = 3.94 </w:t>
       </w:r>
       <w:proofErr w:type="spellStart"/>
       <w:r>
@@ -7860,10 +7528,7 @@
         <w:t>7</w:t>
       </w:r>
       <w:r>
-        <w:t xml:space="preserve"> n</w:t>
-      </w:r>
-      <w:r>
-        <w:t xml:space="preserve">s + 90 ns = </w:t>
+        <w:t xml:space="preserve"> ns + 90 ns = </w:t>
       </w:r>
       <w:r>
         <w:t>67602.7</w:t>
@@ -7911,10 +7576,7 @@
         <w:t>0.0000675127</w:t>
       </w:r>
       <w:r>
-        <w:t xml:space="preserve"> sec</w:t>
-      </w:r>
-      <w:r>
-        <w:t xml:space="preserve"> = 20.144x</w:t>
+        <w:t xml:space="preserve"> sec = 20.144x</w:t>
       </w:r>
     </w:p>
     <w:p>
@@ -7994,15 +7656,7 @@
           <w:iCs/>
           <w:color w:val="auto"/>
         </w:rPr>
-        <w:t>Conclusion on Acceleration</w:t>
-      </w:r>
-      <w:r>
-        <w:rPr>
-          <w:i/>
-          <w:iCs/>
-          <w:color w:val="auto"/>
-        </w:rPr>
-        <w:t>:</w:t>
+        <w:t>Conclusion on Acceleration:</w:t>
       </w:r>
     </w:p>
     <w:p>
@@ -8028,6 +7682,9 @@
         <w:pStyle w:val="ListParagraph"/>
       </w:pPr>
       <w:r>
+        <w:rPr>
+          <w:noProof/>
+        </w:rPr>
         <w:drawing>
           <wp:inline distT="0" distB="0" distL="0" distR="0" wp14:anchorId="5DCC0232" wp14:editId="02325DD2">
             <wp:extent cx="5936673" cy="2018574"/>
@@ -8044,7 +7701,7 @@
                     <pic:cNvPicPr/>
                   </pic:nvPicPr>
                   <pic:blipFill>
-                    <a:blip r:embed="rId24"/>
+                    <a:blip r:embed="rId26"/>
                     <a:stretch>
                       <a:fillRect/>
                     </a:stretch>
@@ -8094,21 +7751,15 @@
         <w:t>x times slower</w:t>
       </w:r>
       <w:r>
-        <w:t xml:space="preserve"> than SW</w:t>
-      </w:r>
-      <w:r>
-        <w:t>.</w:t>
-      </w:r>
-    </w:p>
-    <w:p>
-      <w:pPr>
-        <w:pStyle w:val="ListParagraph"/>
-      </w:pPr>
-      <w:r>
-        <w:t xml:space="preserve">i.e. </w:t>
-      </w:r>
-      <w:r>
-        <w:t xml:space="preserve">With SPI, </w:t>
+        <w:t xml:space="preserve"> than SW.</w:t>
+      </w:r>
+    </w:p>
+    <w:p>
+      <w:pPr>
+        <w:pStyle w:val="ListParagraph"/>
+      </w:pPr>
+      <w:r>
+        <w:t xml:space="preserve">i.e. With SPI, </w:t>
       </w:r>
       <w:r>
         <w:rPr>
@@ -8117,16 +7768,7 @@
           <w:i/>
           <w:iCs/>
         </w:rPr>
-        <w:t>S</w:t>
-      </w:r>
-      <w:r>
-        <w:rPr>
-          <w:b/>
-          <w:bCs/>
-          <w:i/>
-          <w:iCs/>
-        </w:rPr>
-        <w:t xml:space="preserve">W is </w:t>
+        <w:t xml:space="preserve">SW is </w:t>
       </w:r>
       <w:r>
         <w:rPr>
@@ -8136,7 +7778,7 @@
           <w:iCs/>
           <w:u w:val="single"/>
         </w:rPr>
-        <w:t>68,594</w:t>
+        <w:t>68,594 times</w:t>
       </w:r>
       <w:r>
         <w:rPr>
@@ -8144,36 +7786,8 @@
           <w:bCs/>
           <w:i/>
           <w:iCs/>
-          <w:u w:val="single"/>
-        </w:rPr>
-        <w:t xml:space="preserve"> times</w:t>
-      </w:r>
-      <w:r>
-        <w:rPr>
-          <w:b/>
-          <w:bCs/>
-          <w:i/>
-          <w:iCs/>
-        </w:rPr>
-        <w:t xml:space="preserve"> faster than </w:t>
-      </w:r>
-      <w:r>
-        <w:rPr>
-          <w:b/>
-          <w:bCs/>
-          <w:i/>
-          <w:iCs/>
-        </w:rPr>
-        <w:t>H</w:t>
-      </w:r>
-      <w:r>
-        <w:rPr>
-          <w:b/>
-          <w:bCs/>
-          <w:i/>
-          <w:iCs/>
-        </w:rPr>
-        <w:t>W</w:t>
+        </w:rPr>
+        <w:t xml:space="preserve"> faster than HW</w:t>
       </w:r>
       <w:r>
         <w:t>.</w:t>
@@ -8220,6 +7834,9 @@
         <w:pStyle w:val="ListParagraph"/>
       </w:pPr>
       <w:r>
+        <w:rPr>
+          <w:noProof/>
+        </w:rPr>
         <w:drawing>
           <wp:inline distT="0" distB="0" distL="0" distR="0" wp14:anchorId="79C220AE" wp14:editId="1C2BA2A1">
             <wp:extent cx="6158440" cy="2085109"/>
@@ -8236,7 +7853,7 @@
                     <pic:cNvPicPr/>
                   </pic:nvPicPr>
                   <pic:blipFill>
-                    <a:blip r:embed="rId25"/>
+                    <a:blip r:embed="rId27"/>
                     <a:stretch>
                       <a:fillRect/>
                     </a:stretch>
@@ -8768,7 +8385,7 @@
       <w:r>
         <w:t xml:space="preserve">Link: </w:t>
       </w:r>
-      <w:hyperlink r:id="rId26" w:history="1">
+      <w:hyperlink r:id="rId28" w:history="1">
         <w:proofErr w:type="spellStart"/>
         <w:r>
           <w:rPr>
@@ -8876,7 +8493,7 @@
       <w:r>
         <w:t xml:space="preserve">Link: </w:t>
       </w:r>
-      <w:hyperlink r:id="rId27" w:history="1">
+      <w:hyperlink r:id="rId29" w:history="1">
         <w:r>
           <w:rPr>
             <w:rStyle w:val="Hyperlink"/>
@@ -8912,7 +8529,7 @@
       <w:r>
         <w:t xml:space="preserve">Authors: </w:t>
       </w:r>
-      <w:hyperlink r:id="rId28" w:history="1">
+      <w:hyperlink r:id="rId30" w:history="1">
         <w:r>
           <w:rPr>
             <w:rStyle w:val="Hyperlink"/>
@@ -8965,7 +8582,7 @@
       <w:r>
         <w:t xml:space="preserve">Link: </w:t>
       </w:r>
-      <w:hyperlink r:id="rId29" w:history="1">
+      <w:hyperlink r:id="rId31" w:history="1">
         <w:r>
           <w:rPr>
             <w:rStyle w:val="Hyperlink"/>
@@ -9113,19 +8730,13 @@
         </w:numPr>
       </w:pPr>
       <w:r>
-        <w:t xml:space="preserve">Because of </w:t>
-      </w:r>
-      <w:r>
-        <w:t xml:space="preserve">32-bit </w:t>
+        <w:t xml:space="preserve">Because of 32-bit </w:t>
       </w:r>
       <w:r>
         <w:t xml:space="preserve">Floating Point </w:t>
       </w:r>
       <w:r>
-        <w:t>precision</w:t>
-      </w:r>
-      <w:r>
-        <w:t xml:space="preserve">, I need to send 266 </w:t>
+        <w:t xml:space="preserve">precision, I need to send 266 </w:t>
       </w:r>
       <w:proofErr w:type="spellStart"/>
       <w:r>
@@ -9613,6 +9224,95 @@
     </w:lvl>
   </w:abstractNum>
   <w:abstractNum w:abstractNumId="1" w15:restartNumberingAfterBreak="0">
+    <w:nsid w:val="03B8624D"/>
+    <w:multiLevelType w:val="hybridMultilevel"/>
+    <w:tmpl w:val="B15E1404"/>
+    <w:lvl w:ilvl="0" w:tplc="4009000F">
+      <w:start w:val="1"/>
+      <w:numFmt w:val="decimal"/>
+      <w:lvlText w:val="%1."/>
+      <w:lvlJc w:val="left"/>
+      <w:pPr>
+        <w:ind w:left="720" w:hanging="360"/>
+      </w:pPr>
+      <w:rPr>
+        <w:rFonts w:hint="default"/>
+      </w:rPr>
+    </w:lvl>
+    <w:lvl w:ilvl="1" w:tplc="40090019" w:tentative="1">
+      <w:start w:val="1"/>
+      <w:numFmt w:val="lowerLetter"/>
+      <w:lvlText w:val="%2."/>
+      <w:lvlJc w:val="left"/>
+      <w:pPr>
+        <w:ind w:left="1440" w:hanging="360"/>
+      </w:pPr>
+    </w:lvl>
+    <w:lvl w:ilvl="2" w:tplc="4009001B" w:tentative="1">
+      <w:start w:val="1"/>
+      <w:numFmt w:val="lowerRoman"/>
+      <w:lvlText w:val="%3."/>
+      <w:lvlJc w:val="right"/>
+      <w:pPr>
+        <w:ind w:left="2160" w:hanging="180"/>
+      </w:pPr>
+    </w:lvl>
+    <w:lvl w:ilvl="3" w:tplc="4009000F" w:tentative="1">
+      <w:start w:val="1"/>
+      <w:numFmt w:val="decimal"/>
+      <w:lvlText w:val="%4."/>
+      <w:lvlJc w:val="left"/>
+      <w:pPr>
+        <w:ind w:left="2880" w:hanging="360"/>
+      </w:pPr>
+    </w:lvl>
+    <w:lvl w:ilvl="4" w:tplc="40090019" w:tentative="1">
+      <w:start w:val="1"/>
+      <w:numFmt w:val="lowerLetter"/>
+      <w:lvlText w:val="%5."/>
+      <w:lvlJc w:val="left"/>
+      <w:pPr>
+        <w:ind w:left="3600" w:hanging="360"/>
+      </w:pPr>
+    </w:lvl>
+    <w:lvl w:ilvl="5" w:tplc="4009001B" w:tentative="1">
+      <w:start w:val="1"/>
+      <w:numFmt w:val="lowerRoman"/>
+      <w:lvlText w:val="%6."/>
+      <w:lvlJc w:val="right"/>
+      <w:pPr>
+        <w:ind w:left="4320" w:hanging="180"/>
+      </w:pPr>
+    </w:lvl>
+    <w:lvl w:ilvl="6" w:tplc="4009000F" w:tentative="1">
+      <w:start w:val="1"/>
+      <w:numFmt w:val="decimal"/>
+      <w:lvlText w:val="%7."/>
+      <w:lvlJc w:val="left"/>
+      <w:pPr>
+        <w:ind w:left="5040" w:hanging="360"/>
+      </w:pPr>
+    </w:lvl>
+    <w:lvl w:ilvl="7" w:tplc="40090019" w:tentative="1">
+      <w:start w:val="1"/>
+      <w:numFmt w:val="lowerLetter"/>
+      <w:lvlText w:val="%8."/>
+      <w:lvlJc w:val="left"/>
+      <w:pPr>
+        <w:ind w:left="5760" w:hanging="360"/>
+      </w:pPr>
+    </w:lvl>
+    <w:lvl w:ilvl="8" w:tplc="4009001B" w:tentative="1">
+      <w:start w:val="1"/>
+      <w:numFmt w:val="lowerRoman"/>
+      <w:lvlText w:val="%9."/>
+      <w:lvlJc w:val="right"/>
+      <w:pPr>
+        <w:ind w:left="6480" w:hanging="180"/>
+      </w:pPr>
+    </w:lvl>
+  </w:abstractNum>
+  <w:abstractNum w:abstractNumId="2" w15:restartNumberingAfterBreak="0">
     <w:nsid w:val="0AB32012"/>
     <w:multiLevelType w:val="hybridMultilevel"/>
     <w:tmpl w:val="E4B6D1A2"/>
@@ -9701,7 +9401,7 @@
       </w:pPr>
     </w:lvl>
   </w:abstractNum>
-  <w:abstractNum w:abstractNumId="2" w15:restartNumberingAfterBreak="0">
+  <w:abstractNum w:abstractNumId="3" w15:restartNumberingAfterBreak="0">
     <w:nsid w:val="15F57CD6"/>
     <w:multiLevelType w:val="multilevel"/>
     <w:tmpl w:val="03064C20"/>
@@ -9850,7 +9550,7 @@
       </w:rPr>
     </w:lvl>
   </w:abstractNum>
-  <w:abstractNum w:abstractNumId="3" w15:restartNumberingAfterBreak="0">
+  <w:abstractNum w:abstractNumId="4" w15:restartNumberingAfterBreak="0">
     <w:nsid w:val="18164A26"/>
     <w:multiLevelType w:val="hybridMultilevel"/>
     <w:tmpl w:val="B8062BBC"/>
@@ -9963,7 +9663,7 @@
       </w:rPr>
     </w:lvl>
   </w:abstractNum>
-  <w:abstractNum w:abstractNumId="4" w15:restartNumberingAfterBreak="0">
+  <w:abstractNum w:abstractNumId="5" w15:restartNumberingAfterBreak="0">
     <w:nsid w:val="1972508C"/>
     <w:multiLevelType w:val="hybridMultilevel"/>
     <w:tmpl w:val="BC88511A"/>
@@ -10076,7 +9776,7 @@
       </w:rPr>
     </w:lvl>
   </w:abstractNum>
-  <w:abstractNum w:abstractNumId="5" w15:restartNumberingAfterBreak="0">
+  <w:abstractNum w:abstractNumId="6" w15:restartNumberingAfterBreak="0">
     <w:nsid w:val="197A09EA"/>
     <w:multiLevelType w:val="hybridMultilevel"/>
     <w:tmpl w:val="61C2DB42"/>
@@ -10165,7 +9865,7 @@
       </w:pPr>
     </w:lvl>
   </w:abstractNum>
-  <w:abstractNum w:abstractNumId="6" w15:restartNumberingAfterBreak="0">
+  <w:abstractNum w:abstractNumId="7" w15:restartNumberingAfterBreak="0">
     <w:nsid w:val="1C4822C7"/>
     <w:multiLevelType w:val="hybridMultilevel"/>
     <w:tmpl w:val="D29E883C"/>
@@ -10278,7 +9978,7 @@
       </w:rPr>
     </w:lvl>
   </w:abstractNum>
-  <w:abstractNum w:abstractNumId="7" w15:restartNumberingAfterBreak="0">
+  <w:abstractNum w:abstractNumId="8" w15:restartNumberingAfterBreak="0">
     <w:nsid w:val="248D648C"/>
     <w:multiLevelType w:val="hybridMultilevel"/>
     <w:tmpl w:val="A0067EE2"/>
@@ -10391,7 +10091,7 @@
       </w:rPr>
     </w:lvl>
   </w:abstractNum>
-  <w:abstractNum w:abstractNumId="8" w15:restartNumberingAfterBreak="0">
+  <w:abstractNum w:abstractNumId="9" w15:restartNumberingAfterBreak="0">
     <w:nsid w:val="27800494"/>
     <w:multiLevelType w:val="hybridMultilevel"/>
     <w:tmpl w:val="A93A8C8A"/>
@@ -10504,7 +10204,7 @@
       </w:rPr>
     </w:lvl>
   </w:abstractNum>
-  <w:abstractNum w:abstractNumId="9" w15:restartNumberingAfterBreak="0">
+  <w:abstractNum w:abstractNumId="10" w15:restartNumberingAfterBreak="0">
     <w:nsid w:val="291C618E"/>
     <w:multiLevelType w:val="hybridMultilevel"/>
     <w:tmpl w:val="ADBCA452"/>
@@ -10617,7 +10317,7 @@
       </w:rPr>
     </w:lvl>
   </w:abstractNum>
-  <w:abstractNum w:abstractNumId="10" w15:restartNumberingAfterBreak="0">
+  <w:abstractNum w:abstractNumId="11" w15:restartNumberingAfterBreak="0">
     <w:nsid w:val="2B0E790E"/>
     <w:multiLevelType w:val="hybridMultilevel"/>
     <w:tmpl w:val="A5C892A6"/>
@@ -10730,7 +10430,7 @@
       </w:rPr>
     </w:lvl>
   </w:abstractNum>
-  <w:abstractNum w:abstractNumId="11" w15:restartNumberingAfterBreak="0">
+  <w:abstractNum w:abstractNumId="12" w15:restartNumberingAfterBreak="0">
     <w:nsid w:val="376C7680"/>
     <w:multiLevelType w:val="hybridMultilevel"/>
     <w:tmpl w:val="AEB03740"/>
@@ -10843,7 +10543,7 @@
       </w:rPr>
     </w:lvl>
   </w:abstractNum>
-  <w:abstractNum w:abstractNumId="12" w15:restartNumberingAfterBreak="0">
+  <w:abstractNum w:abstractNumId="13" w15:restartNumberingAfterBreak="0">
     <w:nsid w:val="3A922057"/>
     <w:multiLevelType w:val="hybridMultilevel"/>
     <w:tmpl w:val="C0B433E6"/>
@@ -10929,7 +10629,7 @@
       </w:pPr>
     </w:lvl>
   </w:abstractNum>
-  <w:abstractNum w:abstractNumId="13" w15:restartNumberingAfterBreak="0">
+  <w:abstractNum w:abstractNumId="14" w15:restartNumberingAfterBreak="0">
     <w:nsid w:val="3C0140AA"/>
     <w:multiLevelType w:val="hybridMultilevel"/>
     <w:tmpl w:val="0D141044"/>
@@ -11042,7 +10742,7 @@
       </w:rPr>
     </w:lvl>
   </w:abstractNum>
-  <w:abstractNum w:abstractNumId="14" w15:restartNumberingAfterBreak="0">
+  <w:abstractNum w:abstractNumId="15" w15:restartNumberingAfterBreak="0">
     <w:nsid w:val="43927B6F"/>
     <w:multiLevelType w:val="hybridMultilevel"/>
     <w:tmpl w:val="97FE6EFE"/>
@@ -11155,7 +10855,7 @@
       </w:rPr>
     </w:lvl>
   </w:abstractNum>
-  <w:abstractNum w:abstractNumId="15" w15:restartNumberingAfterBreak="0">
+  <w:abstractNum w:abstractNumId="16" w15:restartNumberingAfterBreak="0">
     <w:nsid w:val="4B4B35F8"/>
     <w:multiLevelType w:val="hybridMultilevel"/>
     <w:tmpl w:val="4B06BBBA"/>
@@ -11268,7 +10968,7 @@
       </w:rPr>
     </w:lvl>
   </w:abstractNum>
-  <w:abstractNum w:abstractNumId="16" w15:restartNumberingAfterBreak="0">
+  <w:abstractNum w:abstractNumId="17" w15:restartNumberingAfterBreak="0">
     <w:nsid w:val="4C9D6C93"/>
     <w:multiLevelType w:val="hybridMultilevel"/>
     <w:tmpl w:val="A35EC80A"/>
@@ -11357,7 +11057,7 @@
       </w:pPr>
     </w:lvl>
   </w:abstractNum>
-  <w:abstractNum w:abstractNumId="17" w15:restartNumberingAfterBreak="0">
+  <w:abstractNum w:abstractNumId="18" w15:restartNumberingAfterBreak="0">
     <w:nsid w:val="4CA50AF7"/>
     <w:multiLevelType w:val="hybridMultilevel"/>
     <w:tmpl w:val="B3BE1D02"/>
@@ -11470,7 +11170,7 @@
       </w:rPr>
     </w:lvl>
   </w:abstractNum>
-  <w:abstractNum w:abstractNumId="18" w15:restartNumberingAfterBreak="0">
+  <w:abstractNum w:abstractNumId="19" w15:restartNumberingAfterBreak="0">
     <w:nsid w:val="4D6A1FF6"/>
     <w:multiLevelType w:val="hybridMultilevel"/>
     <w:tmpl w:val="61C2DB42"/>
@@ -11559,7 +11259,7 @@
       </w:pPr>
     </w:lvl>
   </w:abstractNum>
-  <w:abstractNum w:abstractNumId="19" w15:restartNumberingAfterBreak="0">
+  <w:abstractNum w:abstractNumId="20" w15:restartNumberingAfterBreak="0">
     <w:nsid w:val="4D8410D2"/>
     <w:multiLevelType w:val="multilevel"/>
     <w:tmpl w:val="DD34A402"/>
@@ -11708,7 +11408,7 @@
       </w:rPr>
     </w:lvl>
   </w:abstractNum>
-  <w:abstractNum w:abstractNumId="20" w15:restartNumberingAfterBreak="0">
+  <w:abstractNum w:abstractNumId="21" w15:restartNumberingAfterBreak="0">
     <w:nsid w:val="53424D49"/>
     <w:multiLevelType w:val="multilevel"/>
     <w:tmpl w:val="7298BCAC"/>
@@ -11857,7 +11557,7 @@
       </w:rPr>
     </w:lvl>
   </w:abstractNum>
-  <w:abstractNum w:abstractNumId="21" w15:restartNumberingAfterBreak="0">
+  <w:abstractNum w:abstractNumId="22" w15:restartNumberingAfterBreak="0">
     <w:nsid w:val="56511F82"/>
     <w:multiLevelType w:val="hybridMultilevel"/>
     <w:tmpl w:val="E13A0982"/>
@@ -11970,7 +11670,7 @@
       </w:rPr>
     </w:lvl>
   </w:abstractNum>
-  <w:abstractNum w:abstractNumId="22" w15:restartNumberingAfterBreak="0">
+  <w:abstractNum w:abstractNumId="23" w15:restartNumberingAfterBreak="0">
     <w:nsid w:val="59AD093B"/>
     <w:multiLevelType w:val="hybridMultilevel"/>
     <w:tmpl w:val="81565686"/>
@@ -12083,7 +11783,7 @@
       </w:rPr>
     </w:lvl>
   </w:abstractNum>
-  <w:abstractNum w:abstractNumId="23" w15:restartNumberingAfterBreak="0">
+  <w:abstractNum w:abstractNumId="24" w15:restartNumberingAfterBreak="0">
     <w:nsid w:val="5FBA1BBF"/>
     <w:multiLevelType w:val="hybridMultilevel"/>
     <w:tmpl w:val="5922D5CE"/>
@@ -12196,7 +11896,7 @@
       </w:rPr>
     </w:lvl>
   </w:abstractNum>
-  <w:abstractNum w:abstractNumId="24" w15:restartNumberingAfterBreak="0">
+  <w:abstractNum w:abstractNumId="25" w15:restartNumberingAfterBreak="0">
     <w:nsid w:val="6A7565C3"/>
     <w:multiLevelType w:val="hybridMultilevel"/>
     <w:tmpl w:val="693C94C6"/>
@@ -12309,7 +12009,7 @@
       </w:rPr>
     </w:lvl>
   </w:abstractNum>
-  <w:abstractNum w:abstractNumId="25" w15:restartNumberingAfterBreak="0">
+  <w:abstractNum w:abstractNumId="26" w15:restartNumberingAfterBreak="0">
     <w:nsid w:val="6C6413EF"/>
     <w:multiLevelType w:val="hybridMultilevel"/>
     <w:tmpl w:val="015A4450"/>
@@ -12422,7 +12122,7 @@
       </w:rPr>
     </w:lvl>
   </w:abstractNum>
-  <w:abstractNum w:abstractNumId="26" w15:restartNumberingAfterBreak="0">
+  <w:abstractNum w:abstractNumId="27" w15:restartNumberingAfterBreak="0">
     <w:nsid w:val="74244F67"/>
     <w:multiLevelType w:val="hybridMultilevel"/>
     <w:tmpl w:val="ECCE4BBE"/>
@@ -12535,7 +12235,7 @@
       </w:rPr>
     </w:lvl>
   </w:abstractNum>
-  <w:abstractNum w:abstractNumId="27" w15:restartNumberingAfterBreak="0">
+  <w:abstractNum w:abstractNumId="28" w15:restartNumberingAfterBreak="0">
     <w:nsid w:val="79E34053"/>
     <w:multiLevelType w:val="hybridMultilevel"/>
     <w:tmpl w:val="1ED2DF74"/>
@@ -12624,7 +12324,7 @@
       </w:pPr>
     </w:lvl>
   </w:abstractNum>
-  <w:abstractNum w:abstractNumId="28" w15:restartNumberingAfterBreak="0">
+  <w:abstractNum w:abstractNumId="29" w15:restartNumberingAfterBreak="0">
     <w:nsid w:val="7BF24BDC"/>
     <w:multiLevelType w:val="hybridMultilevel"/>
     <w:tmpl w:val="8674AD2E"/>
@@ -12713,7 +12413,7 @@
       </w:pPr>
     </w:lvl>
   </w:abstractNum>
-  <w:abstractNum w:abstractNumId="29" w15:restartNumberingAfterBreak="0">
+  <w:abstractNum w:abstractNumId="30" w15:restartNumberingAfterBreak="0">
     <w:nsid w:val="7EBA0CA5"/>
     <w:multiLevelType w:val="hybridMultilevel"/>
     <w:tmpl w:val="98B85BF2"/>
@@ -12827,93 +12527,96 @@
     </w:lvl>
   </w:abstractNum>
   <w:num w:numId="1" w16cid:durableId="1382292179">
+    <w:abstractNumId w:val="15"/>
+  </w:num>
+  <w:num w:numId="2" w16cid:durableId="960498055">
     <w:abstractNumId w:val="14"/>
   </w:num>
-  <w:num w:numId="2" w16cid:durableId="960498055">
+  <w:num w:numId="3" w16cid:durableId="173615375">
+    <w:abstractNumId w:val="22"/>
+  </w:num>
+  <w:num w:numId="4" w16cid:durableId="1016275797">
     <w:abstractNumId w:val="13"/>
   </w:num>
-  <w:num w:numId="3" w16cid:durableId="173615375">
-    <w:abstractNumId w:val="21"/>
+  <w:num w:numId="5" w16cid:durableId="610623371">
+    <w:abstractNumId w:val="19"/>
   </w:num>
-  <w:num w:numId="4" w16cid:durableId="1016275797">
+  <w:num w:numId="6" w16cid:durableId="175922330">
+    <w:abstractNumId w:val="6"/>
+  </w:num>
+  <w:num w:numId="7" w16cid:durableId="1172259029">
+    <w:abstractNumId w:val="25"/>
+  </w:num>
+  <w:num w:numId="8" w16cid:durableId="1463766099">
+    <w:abstractNumId w:val="18"/>
+  </w:num>
+  <w:num w:numId="9" w16cid:durableId="1761830754">
+    <w:abstractNumId w:val="23"/>
+  </w:num>
+  <w:num w:numId="10" w16cid:durableId="995108016">
     <w:abstractNumId w:val="12"/>
   </w:num>
-  <w:num w:numId="5" w16cid:durableId="610623371">
-    <w:abstractNumId w:val="18"/>
-  </w:num>
-  <w:num w:numId="6" w16cid:durableId="175922330">
-    <w:abstractNumId w:val="5"/>
-  </w:num>
-  <w:num w:numId="7" w16cid:durableId="1172259029">
-    <w:abstractNumId w:val="24"/>
-  </w:num>
-  <w:num w:numId="8" w16cid:durableId="1463766099">
-    <w:abstractNumId w:val="17"/>
-  </w:num>
-  <w:num w:numId="9" w16cid:durableId="1761830754">
-    <w:abstractNumId w:val="22"/>
-  </w:num>
-  <w:num w:numId="10" w16cid:durableId="995108016">
-    <w:abstractNumId w:val="11"/>
-  </w:num>
   <w:num w:numId="11" w16cid:durableId="2084834531">
-    <w:abstractNumId w:val="7"/>
+    <w:abstractNumId w:val="8"/>
   </w:num>
   <w:num w:numId="12" w16cid:durableId="1547140487">
-    <w:abstractNumId w:val="20"/>
+    <w:abstractNumId w:val="21"/>
   </w:num>
   <w:num w:numId="13" w16cid:durableId="289751201">
     <w:abstractNumId w:val="0"/>
   </w:num>
   <w:num w:numId="14" w16cid:durableId="1104230867">
-    <w:abstractNumId w:val="19"/>
+    <w:abstractNumId w:val="20"/>
   </w:num>
   <w:num w:numId="15" w16cid:durableId="1918594842">
+    <w:abstractNumId w:val="3"/>
+  </w:num>
+  <w:num w:numId="16" w16cid:durableId="1027604823">
+    <w:abstractNumId w:val="9"/>
+  </w:num>
+  <w:num w:numId="17" w16cid:durableId="1138498582">
+    <w:abstractNumId w:val="11"/>
+  </w:num>
+  <w:num w:numId="18" w16cid:durableId="1273322024">
+    <w:abstractNumId w:val="26"/>
+  </w:num>
+  <w:num w:numId="19" w16cid:durableId="2051298787">
+    <w:abstractNumId w:val="10"/>
+  </w:num>
+  <w:num w:numId="20" w16cid:durableId="895971160">
+    <w:abstractNumId w:val="24"/>
+  </w:num>
+  <w:num w:numId="21" w16cid:durableId="1209030811">
+    <w:abstractNumId w:val="27"/>
+  </w:num>
+  <w:num w:numId="22" w16cid:durableId="2016689455">
+    <w:abstractNumId w:val="30"/>
+  </w:num>
+  <w:num w:numId="23" w16cid:durableId="230116714">
+    <w:abstractNumId w:val="7"/>
+  </w:num>
+  <w:num w:numId="24" w16cid:durableId="434255025">
+    <w:abstractNumId w:val="5"/>
+  </w:num>
+  <w:num w:numId="25" w16cid:durableId="1592815461">
+    <w:abstractNumId w:val="16"/>
+  </w:num>
+  <w:num w:numId="26" w16cid:durableId="301934347">
+    <w:abstractNumId w:val="4"/>
+  </w:num>
+  <w:num w:numId="27" w16cid:durableId="1481775163">
+    <w:abstractNumId w:val="29"/>
+  </w:num>
+  <w:num w:numId="28" w16cid:durableId="656956525">
+    <w:abstractNumId w:val="28"/>
+  </w:num>
+  <w:num w:numId="29" w16cid:durableId="1532887448">
+    <w:abstractNumId w:val="17"/>
+  </w:num>
+  <w:num w:numId="30" w16cid:durableId="537199885">
     <w:abstractNumId w:val="2"/>
   </w:num>
-  <w:num w:numId="16" w16cid:durableId="1027604823">
-    <w:abstractNumId w:val="8"/>
-  </w:num>
-  <w:num w:numId="17" w16cid:durableId="1138498582">
-    <w:abstractNumId w:val="10"/>
-  </w:num>
-  <w:num w:numId="18" w16cid:durableId="1273322024">
-    <w:abstractNumId w:val="25"/>
-  </w:num>
-  <w:num w:numId="19" w16cid:durableId="2051298787">
-    <w:abstractNumId w:val="9"/>
-  </w:num>
-  <w:num w:numId="20" w16cid:durableId="895971160">
-    <w:abstractNumId w:val="23"/>
-  </w:num>
-  <w:num w:numId="21" w16cid:durableId="1209030811">
-    <w:abstractNumId w:val="26"/>
-  </w:num>
-  <w:num w:numId="22" w16cid:durableId="2016689455">
-    <w:abstractNumId w:val="29"/>
-  </w:num>
-  <w:num w:numId="23" w16cid:durableId="230116714">
-    <w:abstractNumId w:val="6"/>
-  </w:num>
-  <w:num w:numId="24" w16cid:durableId="434255025">
-    <w:abstractNumId w:val="4"/>
-  </w:num>
-  <w:num w:numId="25" w16cid:durableId="1592815461">
-    <w:abstractNumId w:val="15"/>
-  </w:num>
-  <w:num w:numId="26" w16cid:durableId="301934347">
-    <w:abstractNumId w:val="3"/>
-  </w:num>
-  <w:num w:numId="27" w16cid:durableId="1481775163">
-    <w:abstractNumId w:val="28"/>
-  </w:num>
-  <w:num w:numId="28" w16cid:durableId="656956525">
-    <w:abstractNumId w:val="27"/>
-  </w:num>
-  <w:num w:numId="29" w16cid:durableId="1532887448">
-    <w:abstractNumId w:val="16"/>
-  </w:num>
-  <w:num w:numId="30" w16cid:durableId="537199885">
+  <w:num w:numId="31" w16cid:durableId="714238574">
     <w:abstractNumId w:val="1"/>
   </w:num>
 </w:numbering>
@@ -13521,6 +13224,7 @@
   <w:style w:type="character" w:default="1" w:styleId="DefaultParagraphFont">
     <w:name w:val="Default Paragraph Font"/>
     <w:uiPriority w:val="1"/>
+    <w:semiHidden/>
     <w:unhideWhenUsed/>
   </w:style>
   <w:style w:type="table" w:default="1" w:styleId="TableNormal">

</xml_diff>

<commit_message>
Updates in the Final Report
</commit_message>
<xml_diff>
--- a/Resources/Final_Project_Report.docx
+++ b/Resources/Final_Project_Report.docx
@@ -2804,7 +2804,7 @@
           <w:noProof/>
         </w:rPr>
         <w:drawing>
-          <wp:inline distT="0" distB="0" distL="0" distR="0" wp14:anchorId="33C6489F" wp14:editId="35D06DA2">
+          <wp:inline distT="0" distB="0" distL="0" distR="0" wp14:anchorId="33C6489F" wp14:editId="634EB102">
             <wp:extent cx="5731510" cy="5059680"/>
             <wp:effectExtent l="0" t="0" r="2540" b="7620"/>
             <wp:docPr id="2034945863" name="Picture 3"/>
@@ -4712,6 +4712,9 @@
     </w:p>
     <w:p>
       <w:r>
+        <w:rPr>
+          <w:noProof/>
+        </w:rPr>
         <w:drawing>
           <wp:inline distT="0" distB="0" distL="0" distR="0" wp14:anchorId="26B0829F" wp14:editId="4085D25A">
             <wp:extent cx="6435436" cy="3619844"/>
@@ -4768,6 +4771,9 @@
     </w:p>
     <w:p>
       <w:r>
+        <w:rPr>
+          <w:noProof/>
+        </w:rPr>
         <w:drawing>
           <wp:inline distT="0" distB="0" distL="0" distR="0" wp14:anchorId="69F3C689" wp14:editId="683209F7">
             <wp:extent cx="6449291" cy="3556185"/>
@@ -5444,7 +5450,18 @@
         <w:t>Result</w:t>
       </w:r>
       <w:r>
-        <w:t xml:space="preserve"> (Full log is available here on GitHub: Link)</w:t>
+        <w:t xml:space="preserve"> (Full log is available here on GitHub: </w:t>
+      </w:r>
+      <w:hyperlink r:id="rId21" w:history="1">
+        <w:r>
+          <w:rPr>
+            <w:rStyle w:val="Hyperlink"/>
+          </w:rPr>
+          <w:t>Link</w:t>
+        </w:r>
+      </w:hyperlink>
+      <w:r>
+        <w:t>)</w:t>
       </w:r>
       <w:r>
         <w:t xml:space="preserve"> –</w:t>
@@ -5471,7 +5488,7 @@
                     <pic:cNvPicPr/>
                   </pic:nvPicPr>
                   <pic:blipFill>
-                    <a:blip r:embed="rId21"/>
+                    <a:blip r:embed="rId22"/>
                     <a:stretch>
                       <a:fillRect/>
                     </a:stretch>
@@ -5669,7 +5686,18 @@
         </w:numPr>
       </w:pPr>
       <w:r>
-        <w:t>Hence, I get following error (Full log is available here on GitHub: Link) –</w:t>
+        <w:t xml:space="preserve">Hence, I get following error (Full log is available here on GitHub: </w:t>
+      </w:r>
+      <w:hyperlink r:id="rId23" w:history="1">
+        <w:r>
+          <w:rPr>
+            <w:rStyle w:val="Hyperlink"/>
+          </w:rPr>
+          <w:t>Link</w:t>
+        </w:r>
+      </w:hyperlink>
+      <w:r>
+        <w:t>) –</w:t>
       </w:r>
     </w:p>
     <w:p>
@@ -5696,7 +5724,7 @@
                     <pic:cNvPicPr/>
                   </pic:nvPicPr>
                   <pic:blipFill>
-                    <a:blip r:embed="rId22"/>
+                    <a:blip r:embed="rId24"/>
                     <a:stretch>
                       <a:fillRect/>
                     </a:stretch>
@@ -5753,7 +5781,7 @@
                     <pic:cNvPicPr/>
                   </pic:nvPicPr>
                   <pic:blipFill>
-                    <a:blip r:embed="rId23"/>
+                    <a:blip r:embed="rId25"/>
                     <a:stretch>
                       <a:fillRect/>
                     </a:stretch>
@@ -5799,7 +5827,7 @@
                     <pic:cNvPicPr/>
                   </pic:nvPicPr>
                   <pic:blipFill>
-                    <a:blip r:embed="rId24"/>
+                    <a:blip r:embed="rId26"/>
                     <a:stretch>
                       <a:fillRect/>
                     </a:stretch>
@@ -5885,8 +5913,16 @@
         </w:numPr>
       </w:pPr>
       <w:r>
-        <w:t>All the detailed logs and results are available here in this GitHub Repo – Link</w:t>
-      </w:r>
+        <w:t xml:space="preserve">All the detailed logs and results are available here in this GitHub Repo – </w:t>
+      </w:r>
+      <w:hyperlink r:id="rId27" w:history="1">
+        <w:r>
+          <w:rPr>
+            <w:rStyle w:val="Hyperlink"/>
+          </w:rPr>
+          <w:t>Link</w:t>
+        </w:r>
+      </w:hyperlink>
     </w:p>
     <w:p>
       <w:pPr>
@@ -6287,8 +6323,19 @@
         </w:numPr>
       </w:pPr>
       <w:r>
-        <w:t>All the detailed logs and results are available here in this GitHub Repo – Link</w:t>
-      </w:r>
+        <w:t>The Vivado project is</w:t>
+      </w:r>
+      <w:r>
+        <w:t xml:space="preserve"> available here in this GitHub Repo – </w:t>
+      </w:r>
+      <w:hyperlink r:id="rId28" w:history="1">
+        <w:r>
+          <w:rPr>
+            <w:rStyle w:val="Hyperlink"/>
+          </w:rPr>
+          <w:t>Link</w:t>
+        </w:r>
+      </w:hyperlink>
     </w:p>
     <w:tbl>
       <w:tblPr>
@@ -6597,7 +6644,7 @@
       <w:r>
         <w:t xml:space="preserve">For details on SPI benchmarking, checkout this repo - </w:t>
       </w:r>
-      <w:hyperlink r:id="rId25" w:history="1">
+      <w:hyperlink r:id="rId29" w:history="1">
         <w:r>
           <w:rPr>
             <w:rStyle w:val="Hyperlink"/>
@@ -7701,7 +7748,7 @@
                     <pic:cNvPicPr/>
                   </pic:nvPicPr>
                   <pic:blipFill>
-                    <a:blip r:embed="rId26"/>
+                    <a:blip r:embed="rId30"/>
                     <a:stretch>
                       <a:fillRect/>
                     </a:stretch>
@@ -7853,7 +7900,7 @@
                     <pic:cNvPicPr/>
                   </pic:nvPicPr>
                   <pic:blipFill>
-                    <a:blip r:embed="rId27"/>
+                    <a:blip r:embed="rId31"/>
                     <a:stretch>
                       <a:fillRect/>
                     </a:stretch>
@@ -8385,7 +8432,7 @@
       <w:r>
         <w:t xml:space="preserve">Link: </w:t>
       </w:r>
-      <w:hyperlink r:id="rId28" w:history="1">
+      <w:hyperlink r:id="rId32" w:history="1">
         <w:proofErr w:type="spellStart"/>
         <w:r>
           <w:rPr>
@@ -8493,7 +8540,7 @@
       <w:r>
         <w:t xml:space="preserve">Link: </w:t>
       </w:r>
-      <w:hyperlink r:id="rId29" w:history="1">
+      <w:hyperlink r:id="rId33" w:history="1">
         <w:r>
           <w:rPr>
             <w:rStyle w:val="Hyperlink"/>
@@ -8529,7 +8576,7 @@
       <w:r>
         <w:t xml:space="preserve">Authors: </w:t>
       </w:r>
-      <w:hyperlink r:id="rId30" w:history="1">
+      <w:hyperlink r:id="rId34" w:history="1">
         <w:r>
           <w:rPr>
             <w:rStyle w:val="Hyperlink"/>
@@ -8582,7 +8629,7 @@
       <w:r>
         <w:t xml:space="preserve">Link: </w:t>
       </w:r>
-      <w:hyperlink r:id="rId31" w:history="1">
+      <w:hyperlink r:id="rId35" w:history="1">
         <w:r>
           <w:rPr>
             <w:rStyle w:val="Hyperlink"/>

</xml_diff>

<commit_message>
Updated the Final Project Report and added references to coding practices and inspirations
</commit_message>
<xml_diff>
--- a/Resources/Final_Project_Report.docx
+++ b/Resources/Final_Project_Report.docx
@@ -81,7 +81,6 @@
       <w:r>
         <w:t xml:space="preserve">The hardware is simulated using </w:t>
       </w:r>
-      <w:proofErr w:type="spellStart"/>
       <w:r>
         <w:rPr>
           <w:i/>
@@ -90,7 +89,6 @@
         </w:rPr>
         <w:t>cocotb</w:t>
       </w:r>
-      <w:proofErr w:type="spellEnd"/>
       <w:r>
         <w:t xml:space="preserve">, and Python communicates with the hardware via a simulated </w:t>
       </w:r>
@@ -203,7 +201,6 @@
         <w:lastRenderedPageBreak/>
         <w:t xml:space="preserve">Project </w:t>
       </w:r>
-      <w:proofErr w:type="gramStart"/>
       <w:r>
         <w:rPr>
           <w:i/>
@@ -212,7 +209,6 @@
         </w:rPr>
         <w:t>Success?:</w:t>
       </w:r>
-      <w:proofErr w:type="gramEnd"/>
     </w:p>
     <w:tbl>
       <w:tblPr>
@@ -337,32 +333,15 @@
             <w:r>
               <w:t>Benchmarked using ‘</w:t>
             </w:r>
-            <w:proofErr w:type="spellStart"/>
             <w:r>
               <w:rPr>
                 <w:i/>
                 <w:iCs/>
               </w:rPr>
-              <w:t>cProfile</w:t>
-            </w:r>
-            <w:proofErr w:type="spellEnd"/>
-            <w:r>
-              <w:rPr>
-                <w:i/>
-                <w:iCs/>
-              </w:rPr>
-              <w:t>’</w:t>
+              <w:t>cProfile’</w:t>
             </w:r>
             <w:r>
-              <w:t xml:space="preserve"> and ‘</w:t>
-            </w:r>
-            <w:proofErr w:type="spellStart"/>
-            <w:r>
-              <w:t>snakeviz</w:t>
-            </w:r>
-            <w:proofErr w:type="spellEnd"/>
-            <w:r>
-              <w:t>’ module.</w:t>
+              <w:t xml:space="preserve"> and ‘snakeviz’ module.</w:t>
             </w:r>
           </w:p>
         </w:tc>
@@ -423,20 +402,7 @@
               <w:cnfStyle w:val="000000000000" w:firstRow="0" w:lastRow="0" w:firstColumn="0" w:lastColumn="0" w:oddVBand="0" w:evenVBand="0" w:oddHBand="0" w:evenHBand="0" w:firstRowFirstColumn="0" w:firstRowLastColumn="0" w:lastRowFirstColumn="0" w:lastRowLastColumn="0"/>
             </w:pPr>
             <w:r>
-              <w:t xml:space="preserve">Designed </w:t>
-            </w:r>
-            <w:proofErr w:type="spellStart"/>
-            <w:r>
-              <w:t>MatrixMul_</w:t>
-            </w:r>
-            <w:proofErr w:type="gramStart"/>
-            <w:r>
-              <w:t>top.v</w:t>
-            </w:r>
-            <w:proofErr w:type="spellEnd"/>
-            <w:proofErr w:type="gramEnd"/>
-            <w:r>
-              <w:t xml:space="preserve"> DUT in Verilog.</w:t>
+              <w:t>Designed MatrixMul_top.v DUT in Verilog.</w:t>
             </w:r>
           </w:p>
         </w:tc>
@@ -497,15 +463,7 @@
               <w:cnfStyle w:val="000000000000" w:firstRow="0" w:lastRow="0" w:firstColumn="0" w:lastColumn="0" w:oddVBand="0" w:evenVBand="0" w:oddHBand="0" w:evenHBand="0" w:firstRowFirstColumn="0" w:firstRowLastColumn="0" w:lastRowFirstColumn="0" w:lastRowLastColumn="0"/>
             </w:pPr>
             <w:r>
-              <w:t>Simulated the system together using ‘</w:t>
-            </w:r>
-            <w:proofErr w:type="spellStart"/>
-            <w:r>
-              <w:t>cocotb</w:t>
-            </w:r>
-            <w:proofErr w:type="spellEnd"/>
-            <w:r>
-              <w:t>’ and getting functionally correct results similar to SW only flow.</w:t>
+              <w:t>Simulated the system together using ‘cocotb’ and getting functionally correct results similar to SW only flow.</w:t>
             </w:r>
           </w:p>
         </w:tc>
@@ -855,7 +813,6 @@
       </w:r>
     </w:p>
     <w:p>
-      <w:proofErr w:type="spellStart"/>
       <w:r>
         <w:rPr>
           <w:b/>
@@ -863,7 +820,6 @@
         </w:rPr>
         <w:t>Softmax</w:t>
       </w:r>
-      <w:proofErr w:type="spellEnd"/>
       <w:r>
         <w:t>: Output activation for classification.</w:t>
       </w:r>
@@ -905,7 +861,6 @@
       <w:r>
         <w:t xml:space="preserve">Provides the </w:t>
       </w:r>
-      <w:proofErr w:type="spellStart"/>
       <w:r>
         <w:rPr>
           <w:i/>
@@ -913,7 +868,6 @@
         </w:rPr>
         <w:t>matrix_mul_hw</w:t>
       </w:r>
-      <w:proofErr w:type="spellEnd"/>
       <w:r>
         <w:t xml:space="preserve"> function, which:</w:t>
       </w:r>
@@ -939,15 +893,7 @@
         </w:numPr>
       </w:pPr>
       <w:r>
-        <w:t xml:space="preserve">Invokes the </w:t>
-      </w:r>
-      <w:proofErr w:type="spellStart"/>
-      <w:r>
-        <w:t>cocotb</w:t>
-      </w:r>
-      <w:proofErr w:type="spellEnd"/>
-      <w:r>
-        <w:t>/Verilog simulation via make.</w:t>
+        <w:t>Invokes the cocotb/Verilog simulation via make.</w:t>
       </w:r>
     </w:p>
     <w:p>
@@ -991,7 +937,6 @@
       <w:r>
         <w:t xml:space="preserve"> </w:t>
       </w:r>
-      <w:proofErr w:type="spellStart"/>
       <w:r>
         <w:rPr>
           <w:i/>
@@ -999,7 +944,6 @@
         </w:rPr>
         <w:t>matrix_mul_hw</w:t>
       </w:r>
-      <w:proofErr w:type="spellEnd"/>
       <w:r>
         <w:t xml:space="preserve"> for core matrix multiplication, thus transparently offloading heavy computation to hardware.</w:t>
       </w:r>
@@ -1077,98 +1021,55 @@
       <w:r>
         <w:t>Uses Software Matrix Multiplication while training “</w:t>
       </w:r>
-      <w:proofErr w:type="spellStart"/>
       <w:r>
         <w:rPr>
           <w:i/>
           <w:iCs/>
         </w:rPr>
-        <w:t>matrix_mul_</w:t>
-      </w:r>
-      <w:proofErr w:type="gramStart"/>
+        <w:t>matrix_mul_sw(A, B)</w:t>
+      </w:r>
       <w:r>
         <w:rPr>
           <w:i/>
           <w:iCs/>
         </w:rPr>
-        <w:t>sw</w:t>
-      </w:r>
-      <w:proofErr w:type="spellEnd"/>
+        <w:t>”</w:t>
+      </w:r>
+      <w:r>
+        <w:t>.</w:t>
+      </w:r>
+    </w:p>
+    <w:p>
+      <w:pPr>
+        <w:pStyle w:val="ListParagraph"/>
+        <w:numPr>
+          <w:ilvl w:val="0"/>
+          <w:numId w:val="3"/>
+        </w:numPr>
+      </w:pPr>
+      <w:r>
+        <w:t>Only Uses Hardware Matrix Multiplication while inference “</w:t>
+      </w:r>
       <w:r>
         <w:rPr>
           <w:i/>
           <w:iCs/>
         </w:rPr>
-        <w:t>(</w:t>
-      </w:r>
-      <w:proofErr w:type="gramEnd"/>
+        <w:t>matrix_mul_</w:t>
+      </w:r>
       <w:r>
         <w:rPr>
           <w:i/>
           <w:iCs/>
         </w:rPr>
-        <w:t>A, B)</w:t>
+        <w:t>h</w:t>
       </w:r>
       <w:r>
         <w:rPr>
           <w:i/>
           <w:iCs/>
         </w:rPr>
-        <w:t>”</w:t>
-      </w:r>
-      <w:r>
-        <w:t>.</w:t>
-      </w:r>
-    </w:p>
-    <w:p>
-      <w:pPr>
-        <w:pStyle w:val="ListParagraph"/>
-        <w:numPr>
-          <w:ilvl w:val="0"/>
-          <w:numId w:val="3"/>
-        </w:numPr>
-      </w:pPr>
-      <w:r>
-        <w:t>Only Uses Hardware Matrix Multiplication while inference “</w:t>
-      </w:r>
-      <w:proofErr w:type="spellStart"/>
-      <w:r>
-        <w:rPr>
-          <w:i/>
-          <w:iCs/>
-        </w:rPr>
-        <w:t>matrix_mul_</w:t>
-      </w:r>
-      <w:proofErr w:type="gramStart"/>
-      <w:r>
-        <w:rPr>
-          <w:i/>
-          <w:iCs/>
-        </w:rPr>
-        <w:t>h</w:t>
-      </w:r>
-      <w:r>
-        <w:rPr>
-          <w:i/>
-          <w:iCs/>
-        </w:rPr>
-        <w:t>w</w:t>
-      </w:r>
-      <w:proofErr w:type="spellEnd"/>
-      <w:r>
-        <w:rPr>
-          <w:i/>
-          <w:iCs/>
-        </w:rPr>
-        <w:t>(</w:t>
-      </w:r>
-      <w:proofErr w:type="gramEnd"/>
-      <w:r>
-        <w:rPr>
-          <w:i/>
-          <w:iCs/>
-        </w:rPr>
-        <w:t>A, B)</w:t>
+        <w:t>w(A, B)</w:t>
       </w:r>
       <w:r>
         <w:rPr>
@@ -1251,15 +1152,7 @@
         </w:numPr>
       </w:pPr>
       <w:r>
-        <w:t xml:space="preserve">Calls into </w:t>
-      </w:r>
-      <w:proofErr w:type="spellStart"/>
-      <w:r>
-        <w:t>SimpleCNN</w:t>
-      </w:r>
-      <w:proofErr w:type="spellEnd"/>
-      <w:r>
-        <w:t xml:space="preserve"> for model operations.</w:t>
+        <w:t>Calls into SimpleCNN for model operations.</w:t>
       </w:r>
     </w:p>
     <w:p>
@@ -1283,15 +1176,7 @@
         </w:numPr>
       </w:pPr>
       <w:r>
-        <w:t xml:space="preserve">Implements the </w:t>
-      </w:r>
-      <w:proofErr w:type="spellStart"/>
-      <w:r>
-        <w:t>SimpleCNN</w:t>
-      </w:r>
-      <w:proofErr w:type="spellEnd"/>
-      <w:r>
-        <w:t xml:space="preserve"> class, which wires together all layers.</w:t>
+        <w:t>Implements the SimpleCNN class, which wires together all layers.</w:t>
       </w:r>
     </w:p>
     <w:p>
@@ -1339,15 +1224,7 @@
         </w:numPr>
       </w:pPr>
       <w:r>
-        <w:t xml:space="preserve">Converts convolution into matrix multiplication (im2col), then calls </w:t>
-      </w:r>
-      <w:proofErr w:type="spellStart"/>
-      <w:r>
-        <w:t>matrix_mul_hw</w:t>
-      </w:r>
-      <w:proofErr w:type="spellEnd"/>
-      <w:r>
-        <w:t>.</w:t>
+        <w:t>Converts convolution into matrix multiplication (im2col), then calls matrix_mul_hw.</w:t>
       </w:r>
     </w:p>
     <w:p>
@@ -1395,15 +1272,7 @@
         </w:numPr>
       </w:pPr>
       <w:r>
-        <w:t xml:space="preserve">Calls </w:t>
-      </w:r>
-      <w:proofErr w:type="spellStart"/>
-      <w:r>
-        <w:t>matrix_mul_hw</w:t>
-      </w:r>
-      <w:proofErr w:type="spellEnd"/>
-      <w:r>
-        <w:t xml:space="preserve"> for matrix multiplication.</w:t>
+        <w:t>Calls matrix_mul_hw for matrix multiplication.</w:t>
       </w:r>
     </w:p>
     <w:p>
@@ -1451,15 +1320,7 @@
         </w:numPr>
       </w:pPr>
       <w:r>
-        <w:t xml:space="preserve">Implements ReLU and </w:t>
-      </w:r>
-      <w:proofErr w:type="spellStart"/>
-      <w:r>
-        <w:t>Softmax</w:t>
-      </w:r>
-      <w:proofErr w:type="spellEnd"/>
-      <w:r>
-        <w:t xml:space="preserve"> activation functions.</w:t>
+        <w:t>Implements ReLU and Softmax activation functions.</w:t>
       </w:r>
     </w:p>
     <w:p>
@@ -1519,15 +1380,7 @@
         </w:numPr>
       </w:pPr>
       <w:r>
-        <w:t xml:space="preserve">Serializes matrices to input_buffer.txt, invokes </w:t>
-      </w:r>
-      <w:proofErr w:type="spellStart"/>
-      <w:r>
-        <w:t>cocotb</w:t>
-      </w:r>
-      <w:proofErr w:type="spellEnd"/>
-      <w:r>
-        <w:t>/Verilog simulation, and reads results from output_buffer.txt.</w:t>
+        <w:t>Serializes matrices to input_buffer.txt, invokes cocotb/Verilog simulation, and reads results from output_buffer.txt.</w:t>
       </w:r>
     </w:p>
     <w:p>
@@ -1563,15 +1416,7 @@
         </w:numPr>
       </w:pPr>
       <w:r>
-        <w:t xml:space="preserve">Generates random matrices, calls </w:t>
-      </w:r>
-      <w:proofErr w:type="spellStart"/>
-      <w:r>
-        <w:t>matrix_mul_hw</w:t>
-      </w:r>
-      <w:proofErr w:type="spellEnd"/>
-      <w:r>
-        <w:t>, and compares results to NumPy.</w:t>
+        <w:t>Generates random matrices, calls matrix_mul_hw, and compares results to NumPy.</w:t>
       </w:r>
     </w:p>
     <w:p>
@@ -1618,13 +1463,8 @@
           <w:numId w:val="4"/>
         </w:numPr>
       </w:pPr>
-      <w:proofErr w:type="spellStart"/>
-      <w:r>
-        <w:t>cocotb</w:t>
-      </w:r>
-      <w:proofErr w:type="spellEnd"/>
-      <w:r>
-        <w:t xml:space="preserve"> testbench for end-to-end SPI-based matrix multiplication.</w:t>
+      <w:r>
+        <w:t>cocotb testbench for end-to-end SPI-based matrix multiplication.</w:t>
       </w:r>
     </w:p>
     <w:p>
@@ -1695,19 +1535,9 @@
           <w:numId w:val="5"/>
         </w:numPr>
       </w:pPr>
-      <w:proofErr w:type="spellStart"/>
-      <w:r>
-        <w:t>cProfile</w:t>
-      </w:r>
-      <w:proofErr w:type="spellEnd"/>
-      <w:r>
-        <w:t xml:space="preserve"> and </w:t>
-      </w:r>
-      <w:proofErr w:type="spellStart"/>
-      <w:r>
-        <w:t>Snakeviz</w:t>
-      </w:r>
-      <w:proofErr w:type="spellEnd"/>
+      <w:r>
+        <w:t>cProfile and Snakeviz</w:t>
+      </w:r>
       <w:r>
         <w:t xml:space="preserve"> for Images of 10x10 size</w:t>
       </w:r>
@@ -1772,21 +1602,8 @@
           <w:numId w:val="5"/>
         </w:numPr>
       </w:pPr>
-      <w:proofErr w:type="spellStart"/>
-      <w:r>
-        <w:t>cProfile</w:t>
-      </w:r>
-      <w:proofErr w:type="spellEnd"/>
-      <w:r>
-        <w:t xml:space="preserve"> and </w:t>
-      </w:r>
-      <w:proofErr w:type="spellStart"/>
-      <w:r>
-        <w:t>Snakeviz</w:t>
-      </w:r>
-      <w:proofErr w:type="spellEnd"/>
-      <w:r>
-        <w:t xml:space="preserve"> for Images of 28x28 size:</w:t>
+      <w:r>
+        <w:t>cProfile and Snakeviz for Images of 28x28 size:</w:t>
       </w:r>
     </w:p>
     <w:p>
@@ -1950,23 +1767,7 @@
         </w:numPr>
       </w:pPr>
       <w:r>
-        <w:t>From above benchmark data, we can clearly see the main bottleneck and the highest contributor in the “Total Forward” inference time is “</w:t>
-      </w:r>
-      <w:proofErr w:type="spellStart"/>
-      <w:r>
-        <w:t>matrix_mul_</w:t>
-      </w:r>
-      <w:proofErr w:type="gramStart"/>
-      <w:r>
-        <w:t>sw</w:t>
-      </w:r>
-      <w:proofErr w:type="spellEnd"/>
-      <w:r>
-        <w:t>(</w:t>
-      </w:r>
-      <w:proofErr w:type="gramEnd"/>
-      <w:r>
-        <w:t>)” Function.</w:t>
+        <w:t>From above benchmark data, we can clearly see the main bottleneck and the highest contributor in the “Total Forward” inference time is “matrix_mul_sw()” Function.</w:t>
       </w:r>
     </w:p>
     <w:p>
@@ -2005,23 +1806,7 @@
         </w:numPr>
       </w:pPr>
       <w:r>
-        <w:t>The next contributor is “</w:t>
-      </w:r>
-      <w:proofErr w:type="spellStart"/>
-      <w:r>
-        <w:t>sw_</w:t>
-      </w:r>
-      <w:proofErr w:type="gramStart"/>
-      <w:r>
-        <w:t>dot</w:t>
-      </w:r>
-      <w:proofErr w:type="spellEnd"/>
-      <w:r>
-        <w:t>(</w:t>
-      </w:r>
-      <w:proofErr w:type="gramEnd"/>
-      <w:r>
-        <w:t>)” function.</w:t>
+        <w:t>The next contributor is “sw_dot()” function.</w:t>
       </w:r>
     </w:p>
     <w:p/>
@@ -2052,23 +1837,7 @@
         </w:numPr>
       </w:pPr>
       <w:r>
-        <w:t>From the benchmarks, we can clearly conclude I need to accelerate the “</w:t>
-      </w:r>
-      <w:proofErr w:type="spellStart"/>
-      <w:r>
-        <w:t>matrix_mul_</w:t>
-      </w:r>
-      <w:proofErr w:type="gramStart"/>
-      <w:r>
-        <w:t>sw</w:t>
-      </w:r>
-      <w:proofErr w:type="spellEnd"/>
-      <w:r>
-        <w:t>(</w:t>
-      </w:r>
-      <w:proofErr w:type="gramEnd"/>
-      <w:r>
-        <w:t>)” function on HW.</w:t>
+        <w:t>From the benchmarks, we can clearly conclude I need to accelerate the “matrix_mul_sw()” function on HW.</w:t>
       </w:r>
     </w:p>
     <w:p>
@@ -2079,21 +1848,8 @@
           <w:numId w:val="8"/>
         </w:numPr>
       </w:pPr>
-      <w:proofErr w:type="gramStart"/>
-      <w:r>
-        <w:t>So</w:t>
-      </w:r>
-      <w:proofErr w:type="gramEnd"/>
-      <w:r>
-        <w:t xml:space="preserve"> I need to build a </w:t>
-      </w:r>
-      <w:proofErr w:type="gramStart"/>
-      <w:r>
-        <w:t>Floating point</w:t>
-      </w:r>
-      <w:proofErr w:type="gramEnd"/>
-      <w:r>
-        <w:t xml:space="preserve"> Matrix Multiplication unit in Verilog which can perform this multiplication of 2 input matrices (A &amp; B) and return the result matrix (C).</w:t>
+      <w:r>
+        <w:t>So I need to build a Floating point Matrix Multiplication unit in Verilog which can perform this multiplication of 2 input matrices (A &amp; B) and return the result matrix (C).</w:t>
       </w:r>
     </w:p>
     <w:p/>
@@ -2178,25 +1934,7 @@
         </w:numPr>
       </w:pPr>
       <w:r>
-        <w:t xml:space="preserve">I want to have separate modes called “infer” and “train” which I will specify at runtime using </w:t>
-      </w:r>
-      <w:proofErr w:type="spellStart"/>
-      <w:proofErr w:type="gramStart"/>
-      <w:r>
-        <w:t>sys.argv</w:t>
-      </w:r>
-      <w:proofErr w:type="spellEnd"/>
-      <w:proofErr w:type="gramEnd"/>
-      <w:r>
-        <w:t xml:space="preserve">. </w:t>
-      </w:r>
-      <w:proofErr w:type="gramStart"/>
-      <w:r>
-        <w:t>Also</w:t>
-      </w:r>
-      <w:proofErr w:type="gramEnd"/>
-      <w:r>
-        <w:t xml:space="preserve"> I want to dump the trained model after training is done so while running inference, it can just load that trained model.</w:t>
+        <w:t>I want to have separate modes called “infer” and “train” which I will specify at runtime using sys.argv. Also I want to dump the trained model after training is done so while running inference, it can just load that trained model.</w:t>
       </w:r>
     </w:p>
     <w:p>
@@ -2208,23 +1946,7 @@
         </w:numPr>
       </w:pPr>
       <w:r>
-        <w:t>Can you try to write a separate script which can benchmark the inference of the CNN model using “</w:t>
-      </w:r>
-      <w:proofErr w:type="spellStart"/>
-      <w:r>
-        <w:t>cProfile</w:t>
-      </w:r>
-      <w:proofErr w:type="spellEnd"/>
-      <w:r>
-        <w:t>” and “</w:t>
-      </w:r>
-      <w:proofErr w:type="spellStart"/>
-      <w:r>
-        <w:t>snakeviz</w:t>
-      </w:r>
-      <w:proofErr w:type="spellEnd"/>
-      <w:r>
-        <w:t>”.</w:t>
+        <w:t>Can you try to write a separate script which can benchmark the inference of the CNN model using “cProfile” and “snakeviz”.</w:t>
       </w:r>
     </w:p>
     <w:p>
@@ -2236,15 +1958,7 @@
         </w:numPr>
       </w:pPr>
       <w:r>
-        <w:t xml:space="preserve">Somehow the </w:t>
-      </w:r>
-      <w:proofErr w:type="spellStart"/>
-      <w:r>
-        <w:t>snakeviz</w:t>
-      </w:r>
-      <w:proofErr w:type="spellEnd"/>
-      <w:r>
-        <w:t xml:space="preserve"> is not showing the functions which I want to see and it is showing lot of TensorFlow library function calls rather than the actual function calls.</w:t>
+        <w:t>Somehow the snakeviz is not showing the functions which I want to see and it is showing lot of TensorFlow library function calls rather than the actual function calls.</w:t>
       </w:r>
     </w:p>
     <w:p>
@@ -2268,15 +1982,7 @@
         </w:numPr>
       </w:pPr>
       <w:r>
-        <w:t xml:space="preserve">Can you help me to benchmark this using </w:t>
-      </w:r>
-      <w:proofErr w:type="spellStart"/>
-      <w:r>
-        <w:t>TensorBoard</w:t>
-      </w:r>
-      <w:proofErr w:type="spellEnd"/>
-      <w:r>
-        <w:t>?</w:t>
+        <w:t>Can you help me to benchmark this using TensorBoard?</w:t>
       </w:r>
     </w:p>
     <w:p>
@@ -2288,15 +1994,7 @@
         </w:numPr>
       </w:pPr>
       <w:r>
-        <w:t xml:space="preserve">I was not able to make </w:t>
-      </w:r>
-      <w:proofErr w:type="spellStart"/>
-      <w:r>
-        <w:t>TensorBoard</w:t>
-      </w:r>
-      <w:proofErr w:type="spellEnd"/>
-      <w:r>
-        <w:t xml:space="preserve"> show any meaningful data till the end.</w:t>
+        <w:t>I was not able to make TensorBoard show any meaningful data till the end.</w:t>
       </w:r>
     </w:p>
     <w:p>
@@ -2334,26 +2032,28 @@
         </w:numPr>
       </w:pPr>
       <w:r>
-        <w:t xml:space="preserve">Can you write a CNN from scratch in Python using NumPy only? No TensorFlow or </w:t>
-      </w:r>
-      <w:proofErr w:type="spellStart"/>
-      <w:r>
-        <w:t>PyTorch</w:t>
-      </w:r>
-      <w:proofErr w:type="spellEnd"/>
+        <w:t>Can you write a CNN from scratch in Python using NumPy only? No TensorFlow or PyTorch.</w:t>
+      </w:r>
+      <w:r>
+        <w:t xml:space="preserve"> Build it using OOPs methodology, so there should be proper classes for each layers of CNN, start from a Neuron class and go all the way up.</w:t>
+      </w:r>
+    </w:p>
+    <w:p>
+      <w:pPr>
+        <w:pStyle w:val="ListParagraph"/>
+        <w:numPr>
+          <w:ilvl w:val="1"/>
+          <w:numId w:val="16"/>
+        </w:numPr>
+      </w:pPr>
+      <w:r>
+        <w:t>Instead of MNIST dataset, can you modify it to use dataset which I have locally with images in JPG format</w:t>
+      </w:r>
       <w:r>
         <w:t>.</w:t>
       </w:r>
       <w:r>
-        <w:t xml:space="preserve"> Build it using OOPs methodology, so there should be proper classes for each </w:t>
-      </w:r>
-      <w:proofErr w:type="gramStart"/>
-      <w:r>
-        <w:t>layers</w:t>
-      </w:r>
-      <w:proofErr w:type="gramEnd"/>
-      <w:r>
-        <w:t xml:space="preserve"> of CNN, start from a Neuron class and go all the way up.</w:t>
+        <w:t xml:space="preserve"> The directory structure if proper, like “Dataset_28x28/0/lot of jpgs”, “Dataset_28x28/1/lot of jpgs” and so on, so you can identify the label while training based on the folder name itself.</w:t>
       </w:r>
     </w:p>
     <w:p>
@@ -2365,13 +2065,7 @@
         </w:numPr>
       </w:pPr>
       <w:r>
-        <w:t>Instead of MNIST dataset, can you modify it to use dataset which I have locally with images in JPG format</w:t>
-      </w:r>
-      <w:r>
-        <w:t>.</w:t>
-      </w:r>
-      <w:r>
-        <w:t xml:space="preserve"> The directory structure if proper, like “Dataset_28x28/0/lot of jpgs”, “Dataset_28x28/1/lot of jpgs” and so on, so you can identify the label while training based on the folder name itself.</w:t>
+        <w:t>I want to have separate modes called “infer” and “train” which I will specify at runtime using sys.argv. Also I want to dump the trained model after training is done so while running inference, it can just load that trained model.</w:t>
       </w:r>
     </w:p>
     <w:p>
@@ -2383,53 +2077,7 @@
         </w:numPr>
       </w:pPr>
       <w:r>
-        <w:t xml:space="preserve">I want to have separate modes called “infer” and “train” which I will specify at runtime using </w:t>
-      </w:r>
-      <w:proofErr w:type="spellStart"/>
-      <w:proofErr w:type="gramStart"/>
-      <w:r>
-        <w:t>sys.argv</w:t>
-      </w:r>
-      <w:proofErr w:type="spellEnd"/>
-      <w:proofErr w:type="gramEnd"/>
-      <w:r>
-        <w:t xml:space="preserve">. </w:t>
-      </w:r>
-      <w:proofErr w:type="gramStart"/>
-      <w:r>
-        <w:t>Also</w:t>
-      </w:r>
-      <w:proofErr w:type="gramEnd"/>
-      <w:r>
-        <w:t xml:space="preserve"> I want to dump the trained model after training is done so while running inference, it can just load that trained model.</w:t>
-      </w:r>
-    </w:p>
-    <w:p>
-      <w:pPr>
-        <w:pStyle w:val="ListParagraph"/>
-        <w:numPr>
-          <w:ilvl w:val="1"/>
-          <w:numId w:val="16"/>
-        </w:numPr>
-      </w:pPr>
-      <w:r>
-        <w:t>Can you try to write a separate script which can benchmark the inference of the CNN model using “</w:t>
-      </w:r>
-      <w:proofErr w:type="spellStart"/>
-      <w:r>
-        <w:t>cProfile</w:t>
-      </w:r>
-      <w:proofErr w:type="spellEnd"/>
-      <w:r>
-        <w:t>” and “</w:t>
-      </w:r>
-      <w:proofErr w:type="spellStart"/>
-      <w:r>
-        <w:t>snakeviz</w:t>
-      </w:r>
-      <w:proofErr w:type="spellEnd"/>
-      <w:r>
-        <w:t>”.</w:t>
+        <w:t>Can you try to write a separate script which can benchmark the inference of the CNN model using “cProfile” and “snakeviz”.</w:t>
       </w:r>
     </w:p>
     <w:p>
@@ -2548,13 +2196,8 @@
           <w:numId w:val="9"/>
         </w:numPr>
       </w:pPr>
-      <w:proofErr w:type="spellStart"/>
-      <w:r>
-        <w:t>clk</w:t>
-      </w:r>
-      <w:proofErr w:type="spellEnd"/>
-      <w:r>
-        <w:t>: Main Design clock</w:t>
+      <w:r>
+        <w:t>clk: Main Design clock</w:t>
       </w:r>
     </w:p>
     <w:p>
@@ -2565,13 +2208,8 @@
           <w:numId w:val="9"/>
         </w:numPr>
       </w:pPr>
-      <w:proofErr w:type="spellStart"/>
-      <w:r>
-        <w:t>rst_n</w:t>
-      </w:r>
-      <w:proofErr w:type="spellEnd"/>
-      <w:r>
-        <w:t>: Active low reset signal</w:t>
+      <w:r>
+        <w:t>rst_n: Active low reset signal</w:t>
       </w:r>
     </w:p>
     <w:p>
@@ -2582,13 +2220,8 @@
           <w:numId w:val="9"/>
         </w:numPr>
       </w:pPr>
-      <w:proofErr w:type="spellStart"/>
-      <w:r>
-        <w:t>sclk</w:t>
-      </w:r>
-      <w:proofErr w:type="spellEnd"/>
-      <w:r>
-        <w:t>: clock signal for SPI Bus</w:t>
+      <w:r>
+        <w:t>sclk: clock signal for SPI Bus</w:t>
       </w:r>
     </w:p>
     <w:p>
@@ -2599,13 +2232,8 @@
           <w:numId w:val="9"/>
         </w:numPr>
       </w:pPr>
-      <w:proofErr w:type="spellStart"/>
-      <w:r>
-        <w:t>mosi</w:t>
-      </w:r>
-      <w:proofErr w:type="spellEnd"/>
-      <w:r>
-        <w:t>: Master Out Slave In port of SPI Bus</w:t>
+      <w:r>
+        <w:t>mosi: Master Out Slave In port of SPI Bus</w:t>
       </w:r>
     </w:p>
     <w:p>
@@ -2616,13 +2244,8 @@
           <w:numId w:val="9"/>
         </w:numPr>
       </w:pPr>
-      <w:proofErr w:type="spellStart"/>
-      <w:r>
-        <w:t>cs_n</w:t>
-      </w:r>
-      <w:proofErr w:type="spellEnd"/>
-      <w:r>
-        <w:t>: Active low chip select signal for SPI Bus</w:t>
+      <w:r>
+        <w:t>cs_n: Active low chip select signal for SPI Bus</w:t>
       </w:r>
     </w:p>
     <w:p>
@@ -2633,13 +2256,8 @@
           <w:numId w:val="9"/>
         </w:numPr>
       </w:pPr>
-      <w:proofErr w:type="spellStart"/>
-      <w:r>
-        <w:t>send_c</w:t>
-      </w:r>
-      <w:proofErr w:type="spellEnd"/>
-      <w:r>
-        <w:t>: Input to the engine to signal when to send the result</w:t>
+      <w:r>
+        <w:t>send_c: Input to the engine to signal when to send the result</w:t>
       </w:r>
     </w:p>
     <w:p>
@@ -2650,21 +2268,8 @@
           <w:numId w:val="9"/>
         </w:numPr>
       </w:pPr>
-      <w:proofErr w:type="spellStart"/>
-      <w:r>
-        <w:t>M_</w:t>
-      </w:r>
-      <w:proofErr w:type="gramStart"/>
-      <w:r>
-        <w:t>in</w:t>
-      </w:r>
-      <w:proofErr w:type="spellEnd"/>
-      <w:r>
-        <w:t>[</w:t>
-      </w:r>
-      <w:proofErr w:type="gramEnd"/>
-      <w:r>
-        <w:t>0:7]: M-Dimension for Input Matrix</w:t>
+      <w:r>
+        <w:t>M_in[0:7]: M-Dimension for Input Matrix</w:t>
       </w:r>
     </w:p>
     <w:p>
@@ -2675,21 +2280,8 @@
           <w:numId w:val="9"/>
         </w:numPr>
       </w:pPr>
-      <w:proofErr w:type="spellStart"/>
-      <w:r>
-        <w:t>N_</w:t>
-      </w:r>
-      <w:proofErr w:type="gramStart"/>
-      <w:r>
-        <w:t>in</w:t>
-      </w:r>
-      <w:proofErr w:type="spellEnd"/>
-      <w:r>
-        <w:t>[</w:t>
-      </w:r>
-      <w:proofErr w:type="gramEnd"/>
-      <w:r>
-        <w:t>0:7]: N-Dimension for Input Matrix</w:t>
+      <w:r>
+        <w:t>N_in[0:7]: N-Dimension for Input Matrix</w:t>
       </w:r>
     </w:p>
     <w:p>
@@ -2700,21 +2292,8 @@
           <w:numId w:val="9"/>
         </w:numPr>
       </w:pPr>
-      <w:proofErr w:type="spellStart"/>
-      <w:r>
-        <w:t>K_</w:t>
-      </w:r>
-      <w:proofErr w:type="gramStart"/>
-      <w:r>
-        <w:t>in</w:t>
-      </w:r>
-      <w:proofErr w:type="spellEnd"/>
-      <w:r>
-        <w:t>[</w:t>
-      </w:r>
-      <w:proofErr w:type="gramEnd"/>
-      <w:r>
-        <w:t xml:space="preserve">0:7]: K-Dimension for Input Matrix </w:t>
+      <w:r>
+        <w:t xml:space="preserve">K_in[0:7]: K-Dimension for Input Matrix </w:t>
       </w:r>
     </w:p>
     <w:p>
@@ -2738,15 +2317,7 @@
         </w:numPr>
       </w:pPr>
       <w:r>
-        <w:t xml:space="preserve">miso: Master </w:t>
-      </w:r>
-      <w:proofErr w:type="gramStart"/>
-      <w:r>
-        <w:t>In</w:t>
-      </w:r>
-      <w:proofErr w:type="gramEnd"/>
-      <w:r>
-        <w:t xml:space="preserve"> Slave Out port of SPI Bus</w:t>
+        <w:t>miso: Master In Slave Out port of SPI Bus</w:t>
       </w:r>
     </w:p>
     <w:p>
@@ -2757,13 +2328,8 @@
           <w:numId w:val="9"/>
         </w:numPr>
       </w:pPr>
-      <w:proofErr w:type="spellStart"/>
-      <w:r>
-        <w:t>mul_done</w:t>
-      </w:r>
-      <w:proofErr w:type="spellEnd"/>
-      <w:r>
-        <w:t>: Output from DUT to signal matrix multiplication is complete</w:t>
+      <w:r>
+        <w:t>mul_done: Output from DUT to signal matrix multiplication is complete</w:t>
       </w:r>
     </w:p>
     <w:p>
@@ -2804,7 +2370,7 @@
           <w:noProof/>
         </w:rPr>
         <w:drawing>
-          <wp:inline distT="0" distB="0" distL="0" distR="0" wp14:anchorId="33C6489F" wp14:editId="634EB102">
+          <wp:inline distT="0" distB="0" distL="0" distR="0" wp14:anchorId="33C6489F" wp14:editId="4EF80C48">
             <wp:extent cx="5731510" cy="5059680"/>
             <wp:effectExtent l="0" t="0" r="2540" b="7620"/>
             <wp:docPr id="2034945863" name="Picture 3"/>
@@ -2864,13 +2430,8 @@
           <w:numId w:val="10"/>
         </w:numPr>
       </w:pPr>
-      <w:proofErr w:type="spellStart"/>
-      <w:r>
-        <w:t>SPI_Loader</w:t>
-      </w:r>
-      <w:proofErr w:type="spellEnd"/>
-      <w:r>
-        <w:t xml:space="preserve"> –</w:t>
+      <w:r>
+        <w:t>SPI_Loader –</w:t>
       </w:r>
     </w:p>
     <w:p>
@@ -2894,15 +2455,7 @@
         </w:numPr>
       </w:pPr>
       <w:r>
-        <w:t>It then stores them into the respective buffers for ‘</w:t>
-      </w:r>
-      <w:proofErr w:type="spellStart"/>
-      <w:r>
-        <w:t>MatrixMulEngine</w:t>
-      </w:r>
-      <w:proofErr w:type="spellEnd"/>
-      <w:r>
-        <w:t>’ to process.</w:t>
+        <w:t>It then stores them into the respective buffers for ‘MatrixMulEngine’ to process.</w:t>
       </w:r>
     </w:p>
     <w:p>
@@ -2913,13 +2466,8 @@
           <w:numId w:val="10"/>
         </w:numPr>
       </w:pPr>
-      <w:proofErr w:type="spellStart"/>
-      <w:r>
-        <w:t>MatrixMulEngine</w:t>
-      </w:r>
-      <w:proofErr w:type="spellEnd"/>
-      <w:r>
-        <w:t xml:space="preserve"> –</w:t>
+      <w:r>
+        <w:t>MatrixMulEngine –</w:t>
       </w:r>
     </w:p>
     <w:p>
@@ -2955,15 +2503,7 @@
         </w:numPr>
       </w:pPr>
       <w:r>
-        <w:t>It raises the “</w:t>
-      </w:r>
-      <w:proofErr w:type="spellStart"/>
-      <w:r>
-        <w:t>mul_done</w:t>
-      </w:r>
-      <w:proofErr w:type="spellEnd"/>
-      <w:r>
-        <w:t>” signal High for one clock cycle once multiplication is done.</w:t>
+        <w:t>It raises the “mul_done” signal High for one clock cycle once multiplication is done.</w:t>
       </w:r>
     </w:p>
     <w:p>
@@ -2974,13 +2514,8 @@
           <w:numId w:val="10"/>
         </w:numPr>
       </w:pPr>
-      <w:proofErr w:type="spellStart"/>
-      <w:r>
-        <w:t>SPI_Sender</w:t>
-      </w:r>
-      <w:proofErr w:type="spellEnd"/>
-      <w:r>
-        <w:t xml:space="preserve"> –</w:t>
+      <w:r>
+        <w:t>SPI_Sender –</w:t>
       </w:r>
     </w:p>
     <w:p>
@@ -3052,14 +2587,12 @@
         <w:t xml:space="preserve">Link - </w:t>
       </w:r>
       <w:hyperlink r:id="rId12" w:history="1">
-        <w:proofErr w:type="spellStart"/>
         <w:r>
           <w:rPr>
             <w:rStyle w:val="Hyperlink"/>
           </w:rPr>
           <w:t>Floating_Point_MAC_HW_Accelerator</w:t>
         </w:r>
-        <w:proofErr w:type="spellEnd"/>
       </w:hyperlink>
       <w:r>
         <w:t xml:space="preserve">: </w:t>
@@ -3074,23 +2607,7 @@
         </w:numPr>
       </w:pPr>
       <w:r>
-        <w:t xml:space="preserve">This was the first step, I developed a </w:t>
-      </w:r>
-      <w:proofErr w:type="gramStart"/>
-      <w:r>
-        <w:t>Floating Point</w:t>
-      </w:r>
-      <w:proofErr w:type="gramEnd"/>
-      <w:r>
-        <w:t xml:space="preserve"> MAC unit which can take 3 </w:t>
-      </w:r>
-      <w:proofErr w:type="gramStart"/>
-      <w:r>
-        <w:t>32 bit Floating Point</w:t>
-      </w:r>
-      <w:proofErr w:type="gramEnd"/>
-      <w:r>
-        <w:t xml:space="preserve"> IEE-754 numbers as inputs (a, b &amp; c) and generate a MAC ‘result’ as output.</w:t>
+        <w:t>This was the first step, I developed a Floating Point MAC unit which can take 3 32 bit Floating Point IEE-754 numbers as inputs (a, b &amp; c) and generate a MAC ‘result’ as output.</w:t>
       </w:r>
     </w:p>
     <w:p>
@@ -3145,15 +2662,7 @@
         </w:numPr>
       </w:pPr>
       <w:r>
-        <w:t>I have tested this module heavily with ‘</w:t>
-      </w:r>
-      <w:proofErr w:type="spellStart"/>
-      <w:r>
-        <w:t>cocotb</w:t>
-      </w:r>
-      <w:proofErr w:type="spellEnd"/>
-      <w:r>
-        <w:t>’ framework with script ‘</w:t>
+        <w:t>I have tested this module heavily with ‘cocotb’ framework with script ‘</w:t>
       </w:r>
       <w:r>
         <w:t>main_MAC_test.py</w:t>
@@ -3174,14 +2683,12 @@
         <w:t xml:space="preserve">Link - </w:t>
       </w:r>
       <w:hyperlink r:id="rId13" w:history="1">
-        <w:proofErr w:type="spellStart"/>
         <w:r>
           <w:rPr>
             <w:rStyle w:val="Hyperlink"/>
           </w:rPr>
           <w:t>Dot_Prod_HW_Accelerator</w:t>
         </w:r>
-        <w:proofErr w:type="spellEnd"/>
       </w:hyperlink>
       <w:r>
         <w:t>:</w:t>
@@ -3199,15 +2706,7 @@
         <w:t xml:space="preserve">This was second step, it is an </w:t>
       </w:r>
       <w:r>
-        <w:t xml:space="preserve">FSM which can take a 1D vector of </w:t>
-      </w:r>
-      <w:proofErr w:type="gramStart"/>
-      <w:r>
-        <w:t>Floating Point</w:t>
-      </w:r>
-      <w:proofErr w:type="gramEnd"/>
-      <w:r>
-        <w:t xml:space="preserve"> numbers and perform the MAC operation on it.</w:t>
+        <w:t>FSM which can take a 1D vector of Floating Point numbers and perform the MAC operation on it.</w:t>
       </w:r>
     </w:p>
     <w:p>
@@ -3219,15 +2718,7 @@
         </w:numPr>
       </w:pPr>
       <w:r>
-        <w:t xml:space="preserve">This Dot Product HW Accelerator can take 2 1D vectors of </w:t>
-      </w:r>
-      <w:proofErr w:type="gramStart"/>
-      <w:r>
-        <w:t>Floating Point</w:t>
-      </w:r>
-      <w:proofErr w:type="gramEnd"/>
-      <w:r>
-        <w:t xml:space="preserve"> numbers (called Patch and Filter) and perform the dot product operation on it.</w:t>
+        <w:t>This Dot Product HW Accelerator can take 2 1D vectors of Floating Point numbers (called Patch and Filter) and perform the dot product operation on it.</w:t>
       </w:r>
     </w:p>
     <w:p>
@@ -3248,23 +2739,7 @@
         <w:ind w:left="2160" w:firstLine="720"/>
       </w:pPr>
       <w:r>
-        <w:t>result = ∑ patch[</w:t>
-      </w:r>
-      <w:proofErr w:type="spellStart"/>
-      <w:r>
-        <w:t>i</w:t>
-      </w:r>
-      <w:proofErr w:type="spellEnd"/>
-      <w:r>
-        <w:t>] * filter[</w:t>
-      </w:r>
-      <w:proofErr w:type="spellStart"/>
-      <w:r>
-        <w:t>i</w:t>
-      </w:r>
-      <w:proofErr w:type="spellEnd"/>
-      <w:r>
-        <w:t>]</w:t>
+        <w:t>result = ∑ patch[i] * filter[i]</w:t>
       </w:r>
     </w:p>
     <w:p>
@@ -3278,11 +2753,9 @@
       <w:r>
         <w:t>This module is independently tested using traditional Verilog Testbench (</w:t>
       </w:r>
-      <w:proofErr w:type="spellStart"/>
       <w:r>
         <w:t>tb_DotProductEngine.v</w:t>
       </w:r>
-      <w:proofErr w:type="spellEnd"/>
       <w:r>
         <w:t>) to make sure it produces expected results.</w:t>
       </w:r>
@@ -3299,14 +2772,12 @@
         <w:t xml:space="preserve">Link - </w:t>
       </w:r>
       <w:hyperlink r:id="rId14" w:history="1">
-        <w:proofErr w:type="spellStart"/>
         <w:r>
           <w:rPr>
             <w:rStyle w:val="Hyperlink"/>
           </w:rPr>
           <w:t>Matrix_Dot_Product_HW_Accelerator</w:t>
         </w:r>
-        <w:proofErr w:type="spellEnd"/>
       </w:hyperlink>
     </w:p>
     <w:p>
@@ -3321,15 +2792,7 @@
         <w:t xml:space="preserve">This was the third step, it is </w:t>
       </w:r>
       <w:r>
-        <w:t xml:space="preserve">an FSM which can take a 2D matrix of </w:t>
-      </w:r>
-      <w:proofErr w:type="gramStart"/>
-      <w:r>
-        <w:t>Floating Point</w:t>
-      </w:r>
-      <w:proofErr w:type="gramEnd"/>
-      <w:r>
-        <w:t xml:space="preserve"> numbers and perform the dot product operation on it.</w:t>
+        <w:t>an FSM which can take a 2D matrix of Floating Point numbers and perform the dot product operation on it.</w:t>
       </w:r>
     </w:p>
     <w:p>
@@ -3341,15 +2804,7 @@
         </w:numPr>
       </w:pPr>
       <w:r>
-        <w:t xml:space="preserve">This Matrix Dot Product HW Accelerator can take 2 2D matrices of </w:t>
-      </w:r>
-      <w:proofErr w:type="gramStart"/>
-      <w:r>
-        <w:t>Floating Point</w:t>
-      </w:r>
-      <w:proofErr w:type="gramEnd"/>
-      <w:r>
-        <w:t xml:space="preserve"> numbers (called Patch and Filter) and perform the dot product operation on it.</w:t>
+        <w:t>This Matrix Dot Product HW Accelerator can take 2 2D matrices of Floating Point numbers (called Patch and Filter) and perform the dot product operation on it.</w:t>
       </w:r>
     </w:p>
     <w:p>
@@ -3363,11 +2818,9 @@
       <w:r>
         <w:t>This module is independently tested using traditional Verilog Testbench (</w:t>
       </w:r>
-      <w:proofErr w:type="spellStart"/>
       <w:r>
         <w:t>tb_MatrixMulEngine.v</w:t>
       </w:r>
-      <w:proofErr w:type="spellEnd"/>
       <w:r>
         <w:t>) to make sure it produces expected results.</w:t>
       </w:r>
@@ -3384,14 +2837,12 @@
         <w:t xml:space="preserve">Link - </w:t>
       </w:r>
       <w:hyperlink r:id="rId15" w:history="1">
-        <w:proofErr w:type="spellStart"/>
         <w:r>
           <w:rPr>
             <w:rStyle w:val="Hyperlink"/>
           </w:rPr>
           <w:t>MatrixMul_cocotb</w:t>
         </w:r>
-        <w:proofErr w:type="spellEnd"/>
       </w:hyperlink>
     </w:p>
     <w:p>
@@ -3403,23 +2854,7 @@
         </w:numPr>
       </w:pPr>
       <w:r>
-        <w:t xml:space="preserve">This was the fourth step, I have created a full </w:t>
-      </w:r>
-      <w:proofErr w:type="spellStart"/>
-      <w:r>
-        <w:t>cocotb</w:t>
-      </w:r>
-      <w:proofErr w:type="spellEnd"/>
-      <w:r>
-        <w:t xml:space="preserve"> framework to verify the functionality of the </w:t>
-      </w:r>
-      <w:proofErr w:type="spellStart"/>
-      <w:r>
-        <w:t>MatrixMulEngine</w:t>
-      </w:r>
-      <w:proofErr w:type="spellEnd"/>
-      <w:r>
-        <w:t xml:space="preserve"> Verilog DUT.</w:t>
+        <w:t>This was the fourth step, I have created a full cocotb framework to verify the functionality of the MatrixMulEngine Verilog DUT.</w:t>
       </w:r>
     </w:p>
     <w:p>
@@ -3465,26 +2900,11 @@
       <w:r>
         <w:t>I tested this with both traditional testbench using Verilog (</w:t>
       </w:r>
-      <w:proofErr w:type="spellStart"/>
-      <w:r>
-        <w:t>tb_spi_</w:t>
-      </w:r>
-      <w:proofErr w:type="gramStart"/>
-      <w:r>
-        <w:t>top.v</w:t>
-      </w:r>
-      <w:proofErr w:type="spellEnd"/>
-      <w:proofErr w:type="gramEnd"/>
-      <w:r>
-        <w:t xml:space="preserve">) and </w:t>
-      </w:r>
-      <w:proofErr w:type="spellStart"/>
-      <w:r>
-        <w:t>cocotb</w:t>
-      </w:r>
-      <w:proofErr w:type="spellEnd"/>
-      <w:r>
-        <w:t xml:space="preserve"> testbench with (</w:t>
+      <w:r>
+        <w:t>tb_spi_top.v</w:t>
+      </w:r>
+      <w:r>
+        <w:t>) and cocotb testbench with (</w:t>
       </w:r>
       <w:r>
         <w:t>test_tx_rx_spi.py</w:t>
@@ -3517,14 +2937,12 @@
         <w:t xml:space="preserve">Link - </w:t>
       </w:r>
       <w:hyperlink r:id="rId17" w:history="1">
-        <w:proofErr w:type="spellStart"/>
         <w:r>
           <w:rPr>
             <w:rStyle w:val="Hyperlink"/>
           </w:rPr>
           <w:t>CNN_hand_written_digit</w:t>
         </w:r>
-        <w:proofErr w:type="spellEnd"/>
       </w:hyperlink>
     </w:p>
     <w:p>
@@ -3548,15 +2966,7 @@
         </w:numPr>
       </w:pPr>
       <w:r>
-        <w:t xml:space="preserve">I tested the full design with </w:t>
-      </w:r>
-      <w:proofErr w:type="spellStart"/>
-      <w:r>
-        <w:t>cocotb</w:t>
-      </w:r>
-      <w:proofErr w:type="spellEnd"/>
-      <w:r>
-        <w:t xml:space="preserve"> (</w:t>
+        <w:t>I tested the full design with cocotb (</w:t>
       </w:r>
       <w:r>
         <w:t>test_matrix_mul_spi.py</w:t>
@@ -3618,15 +3028,7 @@
         </w:numPr>
       </w:pPr>
       <w:r>
-        <w:t xml:space="preserve">Can you write Verilog code for a </w:t>
-      </w:r>
-      <w:proofErr w:type="gramStart"/>
-      <w:r>
-        <w:t>floating point</w:t>
-      </w:r>
-      <w:proofErr w:type="gramEnd"/>
-      <w:r>
-        <w:t xml:space="preserve"> MAC unit? It should take 3 inputs a, b, c and compute </w:t>
+        <w:t xml:space="preserve">Can you write Verilog code for a floating point MAC unit? It should take 3 inputs a, b, c and compute </w:t>
       </w:r>
       <w:r>
         <w:t xml:space="preserve">result = </w:t>
@@ -3647,53 +3049,13 @@
         </w:numPr>
       </w:pPr>
       <w:r>
-        <w:t xml:space="preserve">I want to test this MAC unit using </w:t>
-      </w:r>
-      <w:proofErr w:type="spellStart"/>
-      <w:r>
-        <w:t>cocotb</w:t>
-      </w:r>
-      <w:proofErr w:type="spellEnd"/>
-      <w:r>
-        <w:t>. Can you write a testbench script</w:t>
-      </w:r>
-      <w:r>
-        <w:t xml:space="preserve"> and full </w:t>
-      </w:r>
-      <w:proofErr w:type="spellStart"/>
-      <w:r>
-        <w:t>cocotb</w:t>
-      </w:r>
-      <w:proofErr w:type="spellEnd"/>
-      <w:r>
-        <w:t xml:space="preserve"> framework </w:t>
-      </w:r>
-      <w:proofErr w:type="spellStart"/>
-      <w:r>
-        <w:t>inclusing</w:t>
-      </w:r>
-      <w:proofErr w:type="spellEnd"/>
-      <w:r>
-        <w:t xml:space="preserve"> </w:t>
-      </w:r>
-      <w:proofErr w:type="spellStart"/>
-      <w:r>
-        <w:t>Makefile</w:t>
-      </w:r>
-      <w:proofErr w:type="spellEnd"/>
-      <w:r>
-        <w:t xml:space="preserve"> by</w:t>
-      </w:r>
-      <w:r>
-        <w:t xml:space="preserve"> using random </w:t>
-      </w:r>
-      <w:proofErr w:type="gramStart"/>
-      <w:r>
-        <w:t>floating point</w:t>
-      </w:r>
-      <w:proofErr w:type="gramEnd"/>
-      <w:r>
-        <w:t xml:space="preserve"> values?</w:t>
+        <w:t>I want to test this MAC unit using cocotb. Can you write a testbench script</w:t>
+      </w:r>
+      <w:r>
+        <w:t xml:space="preserve"> and full cocotb framework inclusing Makefile by</w:t>
+      </w:r>
+      <w:r>
+        <w:t xml:space="preserve"> using random floating point values?</w:t>
       </w:r>
       <w:r>
         <w:t xml:space="preserve"> Also compute SW version of these values and cross check the results.</w:t>
@@ -3708,23 +3070,7 @@
         </w:numPr>
       </w:pPr>
       <w:r>
-        <w:t xml:space="preserve">The RTL code is not </w:t>
-      </w:r>
-      <w:proofErr w:type="gramStart"/>
-      <w:r>
-        <w:t>working,</w:t>
-      </w:r>
-      <w:proofErr w:type="gramEnd"/>
-      <w:r>
-        <w:t xml:space="preserve"> something is wrong with the shifting logic for alignment. Can you try a different approach to align and add the </w:t>
-      </w:r>
-      <w:proofErr w:type="gramStart"/>
-      <w:r>
-        <w:t>floating point</w:t>
-      </w:r>
-      <w:proofErr w:type="gramEnd"/>
-      <w:r>
-        <w:t xml:space="preserve"> values?</w:t>
+        <w:t>The RTL code is not working, something is wrong with the shifting logic for alignment. Can you try a different approach to align and add the floating point values?</w:t>
       </w:r>
     </w:p>
     <w:p>
@@ -3736,23 +3082,7 @@
         </w:numPr>
       </w:pPr>
       <w:r>
-        <w:t xml:space="preserve">Now </w:t>
-      </w:r>
-      <w:proofErr w:type="spellStart"/>
-      <w:r>
-        <w:t>cocotb</w:t>
-      </w:r>
-      <w:proofErr w:type="spellEnd"/>
-      <w:r>
-        <w:t xml:space="preserve"> seems fine but the RTL code is still not working and it seems to be logically </w:t>
-      </w:r>
-      <w:proofErr w:type="gramStart"/>
-      <w:r>
-        <w:t>incorrect,</w:t>
-      </w:r>
-      <w:proofErr w:type="gramEnd"/>
-      <w:r>
-        <w:t xml:space="preserve"> can you try to draw some inspiration from following code from GitHub repo: </w:t>
+        <w:t xml:space="preserve">Now cocotb seems fine but the RTL code is still not working and it seems to be logically incorrect, can you try to draw some inspiration from following code from GitHub repo: </w:t>
       </w:r>
       <w:hyperlink r:id="rId18" w:history="1">
         <w:r>
@@ -3772,15 +3102,7 @@
         </w:numPr>
       </w:pPr>
       <w:r>
-        <w:t xml:space="preserve">I tried these prompts in multiple LLMs, but none of them were able to do design this unit which can produce correct output. </w:t>
-      </w:r>
-      <w:proofErr w:type="gramStart"/>
-      <w:r>
-        <w:t>So</w:t>
-      </w:r>
-      <w:proofErr w:type="gramEnd"/>
-      <w:r>
-        <w:t xml:space="preserve"> I wrote most part of the code myself.</w:t>
+        <w:t>I tried these prompts in multiple LLMs, but none of them were able to do design this unit which can produce correct output. So I wrote most part of the code myself.</w:t>
       </w:r>
     </w:p>
     <w:p>
@@ -3792,15 +3114,7 @@
         </w:numPr>
       </w:pPr>
       <w:r>
-        <w:t xml:space="preserve">How do I convert float to 32-bit hex for input and back to float for checking result in </w:t>
-      </w:r>
-      <w:proofErr w:type="spellStart"/>
-      <w:r>
-        <w:t>cocotb</w:t>
-      </w:r>
-      <w:proofErr w:type="spellEnd"/>
-      <w:r>
-        <w:t>?</w:t>
+        <w:t>How do I convert float to 32-bit hex for input and back to float for checking result in cocotb?</w:t>
       </w:r>
     </w:p>
     <w:p>
@@ -3856,15 +3170,7 @@
         </w:numPr>
       </w:pPr>
       <w:r>
-        <w:t xml:space="preserve">Write a Verilog testbench (not </w:t>
-      </w:r>
-      <w:proofErr w:type="spellStart"/>
-      <w:r>
-        <w:t>cocotb</w:t>
-      </w:r>
-      <w:proofErr w:type="spellEnd"/>
-      <w:r>
-        <w:t xml:space="preserve">) for this dot product engine. Give fixed inputs and </w:t>
+        <w:t xml:space="preserve">Write a Verilog testbench (not cocotb) for this dot product engine. Give fixed inputs and </w:t>
       </w:r>
       <w:r>
         <w:t xml:space="preserve">I’ll </w:t>
@@ -3885,15 +3191,7 @@
         <w:t xml:space="preserve">Can you </w:t>
       </w:r>
       <w:r>
-        <w:t xml:space="preserve">now generate some fixed random ~20 inputs and store them into register, then pass them one by one to the </w:t>
-      </w:r>
-      <w:proofErr w:type="spellStart"/>
-      <w:r>
-        <w:t>dut</w:t>
-      </w:r>
-      <w:proofErr w:type="spellEnd"/>
-      <w:r>
-        <w:t xml:space="preserve"> and write the generated output to a file called “</w:t>
+        <w:t>now generate some fixed random ~20 inputs and store them into register, then pass them one by one to the dut and write the generated output to a file called “</w:t>
       </w:r>
       <w:r>
         <w:t>dot_product_vectors.txt</w:t>
@@ -3917,15 +3215,7 @@
         <w:t>dot_product_vectors.txt</w:t>
       </w:r>
       <w:r>
-        <w:t xml:space="preserve">” and cross checks them with a </w:t>
-      </w:r>
-      <w:proofErr w:type="spellStart"/>
-      <w:r>
-        <w:t>sw</w:t>
-      </w:r>
-      <w:proofErr w:type="spellEnd"/>
-      <w:r>
-        <w:t xml:space="preserve"> version of results.</w:t>
+        <w:t>” and cross checks them with a sw version of results.</w:t>
       </w:r>
     </w:p>
     <w:p>
@@ -3963,21 +3253,73 @@
         </w:numPr>
       </w:pPr>
       <w:r>
-        <w:t xml:space="preserve">Now I want to extend the </w:t>
-      </w:r>
-      <w:proofErr w:type="spellStart"/>
+        <w:t>Now I want to extend the DotProduct unit to take two 2D matrices and compute their dot product using the same MAC unit. Can you write Verilog</w:t>
+      </w:r>
+      <w:r>
+        <w:t xml:space="preserve"> FSM</w:t>
+      </w:r>
+      <w:r>
+        <w:t xml:space="preserve"> for this?</w:t>
+      </w:r>
+    </w:p>
+    <w:p>
+      <w:pPr>
+        <w:pStyle w:val="ListParagraph"/>
+        <w:numPr>
+          <w:ilvl w:val="1"/>
+          <w:numId w:val="11"/>
+        </w:numPr>
+      </w:pPr>
+      <w:r>
+        <w:t xml:space="preserve">Write a Verilog testbench for this MatrixMul module. Use 2 small 2x2 matrices and </w:t>
+      </w:r>
+      <w:r>
+        <w:t xml:space="preserve">I’ll </w:t>
+      </w:r>
+      <w:r>
+        <w:t>check the result manually.</w:t>
+      </w:r>
+    </w:p>
+    <w:p>
+      <w:pPr>
+        <w:pStyle w:val="ListParagraph"/>
+        <w:numPr>
+          <w:ilvl w:val="1"/>
+          <w:numId w:val="11"/>
+        </w:numPr>
+      </w:pPr>
+      <w:r>
+        <w:t>The FSM is not working, can you carefully check the</w:t>
+      </w:r>
+      <w:r>
+        <w:t xml:space="preserve"> state transitions for matrix row/column stepping</w:t>
+      </w:r>
+      <w:r>
+        <w:t xml:space="preserve">. Also you need to give proper signals to </w:t>
+      </w:r>
+      <w:r>
+        <w:t xml:space="preserve">the </w:t>
+      </w:r>
+      <w:r>
+        <w:t xml:space="preserve">FSM which is present inside the </w:t>
+      </w:r>
       <w:r>
         <w:t>DotProduct</w:t>
       </w:r>
-      <w:proofErr w:type="spellEnd"/>
-      <w:r>
-        <w:t xml:space="preserve"> unit to take two 2D matrices and compute their dot product using the same MAC unit. Can you write Verilog</w:t>
-      </w:r>
-      <w:r>
-        <w:t xml:space="preserve"> FSM</w:t>
-      </w:r>
-      <w:r>
-        <w:t xml:space="preserve"> for this?</w:t>
+      <w:r>
+        <w:t xml:space="preserve"> Engine</w:t>
+      </w:r>
+      <w:r>
+        <w:t>.</w:t>
+      </w:r>
+      <w:r>
+        <w:t xml:space="preserve"> So make sure you are transitioning the proper signals in this FSM which the </w:t>
+      </w:r>
+      <w:r>
+        <w:t>DotProduct</w:t>
+      </w:r>
+      <w:r>
+        <w:t xml:space="preserve"> Engine’s FSM is expecting.</w:t>
       </w:r>
     </w:p>
     <w:p>
@@ -3989,21 +3331,7 @@
         </w:numPr>
       </w:pPr>
       <w:r>
-        <w:t xml:space="preserve">Write a Verilog testbench for this </w:t>
-      </w:r>
-      <w:proofErr w:type="spellStart"/>
-      <w:r>
-        <w:t>MatrixMul</w:t>
-      </w:r>
-      <w:proofErr w:type="spellEnd"/>
-      <w:r>
-        <w:t xml:space="preserve"> module. Use 2 small 2x2 matrices and </w:t>
-      </w:r>
-      <w:r>
-        <w:t xml:space="preserve">I’ll </w:t>
-      </w:r>
-      <w:r>
-        <w:t>check the result manually.</w:t>
+        <w:t>Add a “mul_done” signal in the FSM which gives a High pulse when multiplication is complete.</w:t>
       </w:r>
     </w:p>
     <w:p>
@@ -4015,65 +3343,13 @@
         </w:numPr>
       </w:pPr>
       <w:r>
-        <w:t xml:space="preserve">The FSM is not </w:t>
-      </w:r>
-      <w:proofErr w:type="gramStart"/>
-      <w:r>
-        <w:t>working,</w:t>
-      </w:r>
-      <w:proofErr w:type="gramEnd"/>
-      <w:r>
-        <w:t xml:space="preserve"> can you carefully check the</w:t>
-      </w:r>
-      <w:r>
-        <w:t xml:space="preserve"> state transitions for matrix row/column stepping</w:t>
-      </w:r>
-      <w:r>
-        <w:t xml:space="preserve">. </w:t>
-      </w:r>
-      <w:proofErr w:type="gramStart"/>
-      <w:r>
-        <w:t>Also</w:t>
-      </w:r>
-      <w:proofErr w:type="gramEnd"/>
-      <w:r>
-        <w:t xml:space="preserve"> you need to give proper signals to </w:t>
-      </w:r>
-      <w:r>
-        <w:t xml:space="preserve">the </w:t>
-      </w:r>
-      <w:r>
-        <w:t xml:space="preserve">FSM which is present inside the </w:t>
-      </w:r>
-      <w:proofErr w:type="spellStart"/>
-      <w:r>
-        <w:t>DotProduct</w:t>
-      </w:r>
-      <w:proofErr w:type="spellEnd"/>
-      <w:r>
-        <w:t xml:space="preserve"> Engine</w:t>
-      </w:r>
-      <w:r>
-        <w:t>.</w:t>
-      </w:r>
-      <w:r>
-        <w:t xml:space="preserve"> </w:t>
-      </w:r>
-      <w:proofErr w:type="gramStart"/>
-      <w:r>
-        <w:t>So</w:t>
-      </w:r>
-      <w:proofErr w:type="gramEnd"/>
-      <w:r>
-        <w:t xml:space="preserve"> make sure you are transitioning the proper signals in this FSM which the </w:t>
-      </w:r>
-      <w:proofErr w:type="spellStart"/>
-      <w:r>
-        <w:t>DotProduct</w:t>
-      </w:r>
-      <w:proofErr w:type="spellEnd"/>
-      <w:r>
-        <w:t xml:space="preserve"> Engine’s FSM is expecting.</w:t>
+        <w:t>Can you extend the Verilog TB you wrote earlier to generate random 32 bit floating point values. First write a function which generates these values and then call it at the time of giving the stimulus. Give at least 10 random stimuli. Also dump the results in a file called “</w:t>
+      </w:r>
+      <w:r>
+        <w:t>matrix_result_dump.txt</w:t>
+      </w:r>
+      <w:r>
+        <w:t>”.</w:t>
       </w:r>
     </w:p>
     <w:p>
@@ -4085,75 +3361,13 @@
         </w:numPr>
       </w:pPr>
       <w:r>
-        <w:t>Add a “</w:t>
-      </w:r>
-      <w:proofErr w:type="spellStart"/>
-      <w:r>
-        <w:t>mul_done</w:t>
-      </w:r>
-      <w:proofErr w:type="spellEnd"/>
-      <w:r>
-        <w:t xml:space="preserve">” signal in the FSM which gives a </w:t>
-      </w:r>
-      <w:proofErr w:type="gramStart"/>
-      <w:r>
-        <w:t>High</w:t>
-      </w:r>
-      <w:proofErr w:type="gramEnd"/>
-      <w:r>
-        <w:t xml:space="preserve"> pulse when multiplication is complete.</w:t>
-      </w:r>
-    </w:p>
-    <w:p>
-      <w:pPr>
-        <w:pStyle w:val="ListParagraph"/>
-        <w:numPr>
-          <w:ilvl w:val="1"/>
-          <w:numId w:val="11"/>
-        </w:numPr>
-      </w:pPr>
-      <w:r>
-        <w:t xml:space="preserve">Can you extend the Verilog TB you wrote earlier to generate random </w:t>
-      </w:r>
-      <w:proofErr w:type="gramStart"/>
-      <w:r>
-        <w:t>32 bit floating point</w:t>
-      </w:r>
-      <w:proofErr w:type="gramEnd"/>
-      <w:r>
-        <w:t xml:space="preserve"> values. First write a function which generates these values and then call it at the time of giving the stimulus. Give at least 10 random stimuli. Also dump the results in a file called “</w:t>
+        <w:t>Now write a python script which reads the results from “</w:t>
       </w:r>
       <w:r>
         <w:t>matrix_result_dump.txt</w:t>
       </w:r>
       <w:r>
-        <w:t>”.</w:t>
-      </w:r>
-    </w:p>
-    <w:p>
-      <w:pPr>
-        <w:pStyle w:val="ListParagraph"/>
-        <w:numPr>
-          <w:ilvl w:val="1"/>
-          <w:numId w:val="11"/>
-        </w:numPr>
-      </w:pPr>
-      <w:r>
-        <w:t>Now write a python script which reads the results from “</w:t>
-      </w:r>
-      <w:r>
-        <w:t>matrix_result_dump.txt</w:t>
-      </w:r>
-      <w:r>
-        <w:t xml:space="preserve">” and cross checks them with a </w:t>
-      </w:r>
-      <w:proofErr w:type="spellStart"/>
-      <w:r>
-        <w:t>sw</w:t>
-      </w:r>
-      <w:proofErr w:type="spellEnd"/>
-      <w:r>
-        <w:t xml:space="preserve"> version of results.</w:t>
+        <w:t>” and cross checks them with a sw version of results.</w:t>
       </w:r>
     </w:p>
     <w:p>
@@ -4174,32 +3388,91 @@
           <w:bCs/>
         </w:rPr>
       </w:pPr>
-      <w:proofErr w:type="spellStart"/>
       <w:r>
         <w:rPr>
           <w:b/>
           <w:bCs/>
         </w:rPr>
         <w:lastRenderedPageBreak/>
-        <w:t>Cocotb</w:t>
-      </w:r>
-      <w:proofErr w:type="spellEnd"/>
-      <w:r>
+        <w:t>Cocotb for MatrixMul</w:t>
+      </w:r>
+    </w:p>
+    <w:p>
+      <w:pPr>
+        <w:pStyle w:val="ListParagraph"/>
+        <w:numPr>
+          <w:ilvl w:val="1"/>
+          <w:numId w:val="11"/>
+        </w:numPr>
+      </w:pPr>
+      <w:r>
+        <w:t>Can you write a cocotb testbench for the MatrixMulEngine Verilog module? I want to compare the DUT result with NumPy matrix multiplication.</w:t>
+      </w:r>
+    </w:p>
+    <w:p>
+      <w:pPr>
+        <w:pStyle w:val="ListParagraph"/>
+        <w:numPr>
+          <w:ilvl w:val="1"/>
+          <w:numId w:val="11"/>
+        </w:numPr>
+      </w:pPr>
+      <w:r>
+        <w:t>Show me how to convert float32 to hex and back in Python for cocotb testing.</w:t>
+      </w:r>
+    </w:p>
+    <w:p>
+      <w:pPr>
+        <w:pStyle w:val="ListParagraph"/>
+        <w:numPr>
+          <w:ilvl w:val="1"/>
+          <w:numId w:val="11"/>
+        </w:numPr>
+      </w:pPr>
+      <w:r>
+        <w:t>Can you write a function which can generate random matrices with random 32 bit floating point values for given M, N and K sizes, A is MxK, B is KxN and results C is MxN</w:t>
+      </w:r>
+      <w:r>
+        <w:t>.</w:t>
+      </w:r>
+    </w:p>
+    <w:p>
+      <w:pPr>
+        <w:pStyle w:val="ListParagraph"/>
+        <w:numPr>
+          <w:ilvl w:val="1"/>
+          <w:numId w:val="11"/>
+        </w:numPr>
+      </w:pPr>
+      <w:r>
+        <w:t>Now try to automate the checking process and print a scoreboard at the end which shows summary of how many testcases passed.</w:t>
+      </w:r>
+    </w:p>
+    <w:p>
+      <w:pPr>
+        <w:pStyle w:val="ListParagraph"/>
+        <w:ind w:left="1440"/>
+      </w:pPr>
+    </w:p>
+    <w:p>
+      <w:pPr>
+        <w:pStyle w:val="ListParagraph"/>
+        <w:numPr>
+          <w:ilvl w:val="0"/>
+          <w:numId w:val="11"/>
+        </w:numPr>
         <w:rPr>
           <w:b/>
           <w:bCs/>
         </w:rPr>
-        <w:t xml:space="preserve"> for </w:t>
-      </w:r>
-      <w:proofErr w:type="spellStart"/>
+      </w:pPr>
       <w:r>
         <w:rPr>
           <w:b/>
           <w:bCs/>
         </w:rPr>
-        <w:t>MatrixMul</w:t>
-      </w:r>
-      <w:proofErr w:type="spellEnd"/>
+        <w:t>SPI Interface</w:t>
+      </w:r>
     </w:p>
     <w:p>
       <w:pPr>
@@ -4210,23 +3483,13 @@
         </w:numPr>
       </w:pPr>
       <w:r>
-        <w:t xml:space="preserve">Can you write a </w:t>
-      </w:r>
-      <w:proofErr w:type="spellStart"/>
-      <w:r>
-        <w:t>cocotb</w:t>
-      </w:r>
-      <w:proofErr w:type="spellEnd"/>
-      <w:r>
-        <w:t xml:space="preserve"> testbench for the </w:t>
-      </w:r>
-      <w:proofErr w:type="spellStart"/>
-      <w:r>
-        <w:t>MatrixMulEngine</w:t>
-      </w:r>
-      <w:proofErr w:type="spellEnd"/>
-      <w:r>
-        <w:t xml:space="preserve"> Verilog module? I want to compare the DUT result with NumPy matrix multiplication.</w:t>
+        <w:t xml:space="preserve">Can you write a Verilog SPI module that sends and receives 32-bit float data? </w:t>
+      </w:r>
+      <w:r>
+        <w:t>Design both Master and Slave modules</w:t>
+      </w:r>
+      <w:r>
+        <w:t>.</w:t>
       </w:r>
     </w:p>
     <w:p>
@@ -4238,15 +3501,7 @@
         </w:numPr>
       </w:pPr>
       <w:r>
-        <w:t xml:space="preserve">Show me how to convert float32 to hex and back in Python for </w:t>
-      </w:r>
-      <w:proofErr w:type="spellStart"/>
-      <w:r>
-        <w:t>cocotb</w:t>
-      </w:r>
-      <w:proofErr w:type="spellEnd"/>
-      <w:r>
-        <w:t xml:space="preserve"> testing.</w:t>
+        <w:t>Now can you write a top module which instantiates both Master and Slave in it so I can do a loopback test.</w:t>
       </w:r>
     </w:p>
     <w:p>
@@ -4258,37 +3513,41 @@
         </w:numPr>
       </w:pPr>
       <w:r>
-        <w:t xml:space="preserve">Can you write a function which can generate random matrices with random </w:t>
-      </w:r>
-      <w:proofErr w:type="gramStart"/>
-      <w:r>
-        <w:t>32 bit floating point</w:t>
-      </w:r>
-      <w:proofErr w:type="gramEnd"/>
-      <w:r>
-        <w:t xml:space="preserve"> values for given M, N and K sizes, A is </w:t>
-      </w:r>
-      <w:proofErr w:type="spellStart"/>
-      <w:r>
-        <w:t>MxK</w:t>
-      </w:r>
-      <w:proofErr w:type="spellEnd"/>
-      <w:r>
-        <w:t xml:space="preserve">, B is </w:t>
-      </w:r>
-      <w:proofErr w:type="spellStart"/>
-      <w:r>
-        <w:t>KxN</w:t>
-      </w:r>
-      <w:proofErr w:type="spellEnd"/>
-      <w:r>
-        <w:t xml:space="preserve"> and results C is </w:t>
-      </w:r>
-      <w:proofErr w:type="spellStart"/>
-      <w:r>
-        <w:t>MxN</w:t>
-      </w:r>
-      <w:proofErr w:type="spellEnd"/>
+        <w:t xml:space="preserve">Give me a Verilog testbench for this SPI </w:t>
+      </w:r>
+      <w:r>
+        <w:t>loopback</w:t>
+      </w:r>
+      <w:r>
+        <w:t xml:space="preserve">. Just test a roundtrip of </w:t>
+      </w:r>
+      <w:r>
+        <w:t xml:space="preserve">a single </w:t>
+      </w:r>
+      <w:r>
+        <w:t>32-bit float value</w:t>
+      </w:r>
+      <w:r>
+        <w:t xml:space="preserve"> Also</w:t>
+      </w:r>
+      <w:r>
+        <w:t xml:space="preserve"> modify the DUT to have it give a pulse on signal called “done”.</w:t>
+      </w:r>
+    </w:p>
+    <w:p>
+      <w:pPr>
+        <w:pStyle w:val="ListParagraph"/>
+        <w:numPr>
+          <w:ilvl w:val="1"/>
+          <w:numId w:val="11"/>
+        </w:numPr>
+      </w:pPr>
+      <w:r>
+        <w:t xml:space="preserve">Can you write a cocotb testbench </w:t>
+      </w:r>
+      <w:r>
+        <w:t>where the Master now is in python and Slave remains in the DUT</w:t>
+      </w:r>
       <w:r>
         <w:t>.</w:t>
       </w:r>
@@ -4302,7 +3561,19 @@
         </w:numPr>
       </w:pPr>
       <w:r>
-        <w:t>Now try to automate the checking process and print a scoreboard at the end which shows summary of how many testcases passed.</w:t>
+        <w:t>The generated cocotb is not working, can you try to do one-on-one translation of the verlog TB you generated above to python? I see you have missed quite a few signals which you need to toggle at the right time.</w:t>
+      </w:r>
+    </w:p>
+    <w:p>
+      <w:pPr>
+        <w:pStyle w:val="ListParagraph"/>
+        <w:numPr>
+          <w:ilvl w:val="1"/>
+          <w:numId w:val="11"/>
+        </w:numPr>
+      </w:pPr>
+      <w:r>
+        <w:t>How can I benchmark this SPI module? I want to benchmark it both ways for sending and receiving 32 bit Hex data. Can you modify the TB to display this at the end?</w:t>
       </w:r>
     </w:p>
     <w:p>
@@ -4328,7 +3599,7 @@
           <w:b/>
           <w:bCs/>
         </w:rPr>
-        <w:t>SPI Interface</w:t>
+        <w:t>Final CNN Integration</w:t>
       </w:r>
     </w:p>
     <w:p>
@@ -4340,13 +3611,10 @@
         </w:numPr>
       </w:pPr>
       <w:r>
-        <w:t xml:space="preserve">Can you write a Verilog SPI module that sends and receives 32-bit float data? </w:t>
-      </w:r>
-      <w:r>
-        <w:t>Design both Master and Slave modules</w:t>
-      </w:r>
-      <w:r>
-        <w:t>.</w:t>
+        <w:t>Now I want to integrate MatrixMulEngine and SPI. The design should take patches and filters from SPI and output the result back over SPI.</w:t>
+      </w:r>
+      <w:r>
+        <w:t xml:space="preserve"> Create a top module called “MatrixMul_top” in which you need to instantiate following modules – SPI_Loader, MatrixMulEngine, and SPI_Sender.</w:t>
       </w:r>
     </w:p>
     <w:p>
@@ -4358,7 +3626,22 @@
         </w:numPr>
       </w:pPr>
       <w:r>
-        <w:t>Now can you write a top module which instantiates both Master and Slave in it so I can do a loopback test.</w:t>
+        <w:t xml:space="preserve">Can you write a Python </w:t>
+      </w:r>
+      <w:r>
+        <w:t>cocotb</w:t>
+      </w:r>
+      <w:r>
+        <w:t xml:space="preserve"> to send </w:t>
+      </w:r>
+      <w:r>
+        <w:t>two randomly generated matrices and get back the result and cross check them</w:t>
+      </w:r>
+      <w:r>
+        <w:t>?</w:t>
+      </w:r>
+      <w:r>
+        <w:t xml:space="preserve"> Lets start small with both A &amp; B being 2x2 matrices.</w:t>
       </w:r>
     </w:p>
     <w:p>
@@ -4370,25 +3653,7 @@
         </w:numPr>
       </w:pPr>
       <w:r>
-        <w:t xml:space="preserve">Give me a Verilog testbench for this SPI </w:t>
-      </w:r>
-      <w:r>
-        <w:t>loopback</w:t>
-      </w:r>
-      <w:r>
-        <w:t xml:space="preserve">. Just test a roundtrip of </w:t>
-      </w:r>
-      <w:r>
-        <w:t xml:space="preserve">a single </w:t>
-      </w:r>
-      <w:r>
-        <w:t>32-bit float value</w:t>
-      </w:r>
-      <w:r>
-        <w:t xml:space="preserve"> Also</w:t>
-      </w:r>
-      <w:r>
-        <w:t xml:space="preserve"> modify the DUT to have it give a pulse on signal called “done”.</w:t>
+        <w:t>The generated results by HW are not matching the expected results form SW, can you help me identify where things might have gone wrong? Since we have independently verified the MatrixMulEngine, I don’t suspect any issues in that. So I believe something is wrong while sending / receiving the data.</w:t>
       </w:r>
     </w:p>
     <w:p>
@@ -4400,21 +3665,7 @@
         </w:numPr>
       </w:pPr>
       <w:r>
-        <w:t xml:space="preserve">Can you write a </w:t>
-      </w:r>
-      <w:proofErr w:type="spellStart"/>
-      <w:r>
-        <w:t>cocotb</w:t>
-      </w:r>
-      <w:proofErr w:type="spellEnd"/>
-      <w:r>
-        <w:t xml:space="preserve"> testbench </w:t>
-      </w:r>
-      <w:r>
-        <w:t>where the Master now is in python and Slave remains in the DUT</w:t>
-      </w:r>
-      <w:r>
-        <w:t>.</w:t>
+        <w:t>ChatGPT was not able to figure out what is going wrong, so I opened the waveforms and noticed that SPI_Loader has miss-aligned the MSB while sending 32 bit hex values.</w:t>
       </w:r>
     </w:p>
     <w:p>
@@ -4426,23 +3677,7 @@
         </w:numPr>
       </w:pPr>
       <w:r>
-        <w:t xml:space="preserve">The generated </w:t>
-      </w:r>
-      <w:proofErr w:type="spellStart"/>
-      <w:r>
-        <w:t>cocotb</w:t>
-      </w:r>
-      <w:proofErr w:type="spellEnd"/>
-      <w:r>
-        <w:t xml:space="preserve"> is not working, can you try to do one-on-one translation of the </w:t>
-      </w:r>
-      <w:proofErr w:type="spellStart"/>
-      <w:r>
-        <w:t>verlog</w:t>
-      </w:r>
-      <w:proofErr w:type="spellEnd"/>
-      <w:r>
-        <w:t xml:space="preserve"> TB you generated above to python? I see you have missed quite a few signals which you need to toggle at the right time.</w:t>
+        <w:t>I opened the waveform and checked that there is miss-alignment at MSB for the data and it is not latching the correct value because of that. We have independently tested both SPI and MatrixMulEngine so none of them have any bugs, something is wrong while connecting them together. Can you re-check everything and try to figure out the issue with the MSB.</w:t>
       </w:r>
     </w:p>
     <w:p>
@@ -4454,229 +3689,7 @@
         </w:numPr>
       </w:pPr>
       <w:r>
-        <w:t xml:space="preserve">How can I benchmark this SPI module? I want to benchmark it both ways for sending and receiving </w:t>
-      </w:r>
-      <w:proofErr w:type="gramStart"/>
-      <w:r>
-        <w:t>32 bit</w:t>
-      </w:r>
-      <w:proofErr w:type="gramEnd"/>
-      <w:r>
-        <w:t xml:space="preserve"> Hex data. Can you modify the TB to display this at the end?</w:t>
-      </w:r>
-    </w:p>
-    <w:p>
-      <w:pPr>
-        <w:pStyle w:val="ListParagraph"/>
-        <w:ind w:left="1440"/>
-      </w:pPr>
-    </w:p>
-    <w:p>
-      <w:pPr>
-        <w:pStyle w:val="ListParagraph"/>
-        <w:numPr>
-          <w:ilvl w:val="0"/>
-          <w:numId w:val="11"/>
-        </w:numPr>
-        <w:rPr>
-          <w:b/>
-          <w:bCs/>
-        </w:rPr>
-      </w:pPr>
-      <w:r>
-        <w:rPr>
-          <w:b/>
-          <w:bCs/>
-        </w:rPr>
-        <w:t>Final CNN Integration</w:t>
-      </w:r>
-    </w:p>
-    <w:p>
-      <w:pPr>
-        <w:pStyle w:val="ListParagraph"/>
-        <w:numPr>
-          <w:ilvl w:val="1"/>
-          <w:numId w:val="11"/>
-        </w:numPr>
-      </w:pPr>
-      <w:r>
-        <w:t xml:space="preserve">Now I want to integrate </w:t>
-      </w:r>
-      <w:proofErr w:type="spellStart"/>
-      <w:r>
-        <w:t>MatrixMulEngine</w:t>
-      </w:r>
-      <w:proofErr w:type="spellEnd"/>
-      <w:r>
-        <w:t xml:space="preserve"> and SPI. The design should take patches and filters from SPI and output the result back over SPI.</w:t>
-      </w:r>
-      <w:r>
-        <w:t xml:space="preserve"> Create a top module called “</w:t>
-      </w:r>
-      <w:proofErr w:type="spellStart"/>
-      <w:r>
-        <w:t>MatrixMul_top</w:t>
-      </w:r>
-      <w:proofErr w:type="spellEnd"/>
-      <w:r>
-        <w:t xml:space="preserve">” in which you need to instantiate following modules – </w:t>
-      </w:r>
-      <w:proofErr w:type="spellStart"/>
-      <w:r>
-        <w:t>SPI_Loader</w:t>
-      </w:r>
-      <w:proofErr w:type="spellEnd"/>
-      <w:r>
-        <w:t xml:space="preserve">, </w:t>
-      </w:r>
-      <w:proofErr w:type="spellStart"/>
-      <w:r>
-        <w:t>MatrixMulEngine</w:t>
-      </w:r>
-      <w:proofErr w:type="spellEnd"/>
-      <w:r>
-        <w:t xml:space="preserve">, and </w:t>
-      </w:r>
-      <w:proofErr w:type="spellStart"/>
-      <w:r>
-        <w:t>SPI_Sender</w:t>
-      </w:r>
-      <w:proofErr w:type="spellEnd"/>
-      <w:r>
-        <w:t>.</w:t>
-      </w:r>
-    </w:p>
-    <w:p>
-      <w:pPr>
-        <w:pStyle w:val="ListParagraph"/>
-        <w:numPr>
-          <w:ilvl w:val="1"/>
-          <w:numId w:val="11"/>
-        </w:numPr>
-      </w:pPr>
-      <w:r>
-        <w:t xml:space="preserve">Can you write a Python </w:t>
-      </w:r>
-      <w:proofErr w:type="spellStart"/>
-      <w:r>
-        <w:t>cocotb</w:t>
-      </w:r>
-      <w:proofErr w:type="spellEnd"/>
-      <w:r>
-        <w:t xml:space="preserve"> to send </w:t>
-      </w:r>
-      <w:r>
-        <w:t>two randomly generated matrices and get back the result and cross check them</w:t>
-      </w:r>
-      <w:r>
-        <w:t>?</w:t>
-      </w:r>
-      <w:r>
-        <w:t xml:space="preserve"> </w:t>
-      </w:r>
-      <w:proofErr w:type="gramStart"/>
-      <w:r>
-        <w:t>Lets</w:t>
-      </w:r>
-      <w:proofErr w:type="gramEnd"/>
-      <w:r>
-        <w:t xml:space="preserve"> start small with both A &amp; B being 2x2 matrices.</w:t>
-      </w:r>
-    </w:p>
-    <w:p>
-      <w:pPr>
-        <w:pStyle w:val="ListParagraph"/>
-        <w:numPr>
-          <w:ilvl w:val="1"/>
-          <w:numId w:val="11"/>
-        </w:numPr>
-      </w:pPr>
-      <w:r>
-        <w:t xml:space="preserve">The generated results by HW are not matching the expected results form SW, can you help me identify where things might have gone wrong? Since we have independently verified the </w:t>
-      </w:r>
-      <w:proofErr w:type="spellStart"/>
-      <w:r>
-        <w:t>MatrixMulEngine</w:t>
-      </w:r>
-      <w:proofErr w:type="spellEnd"/>
-      <w:r>
-        <w:t xml:space="preserve">, I don’t suspect any issues in that. </w:t>
-      </w:r>
-      <w:proofErr w:type="gramStart"/>
-      <w:r>
-        <w:t>So</w:t>
-      </w:r>
-      <w:proofErr w:type="gramEnd"/>
-      <w:r>
-        <w:t xml:space="preserve"> I believe something is wrong while sending / receiving the data.</w:t>
-      </w:r>
-    </w:p>
-    <w:p>
-      <w:pPr>
-        <w:pStyle w:val="ListParagraph"/>
-        <w:numPr>
-          <w:ilvl w:val="1"/>
-          <w:numId w:val="11"/>
-        </w:numPr>
-      </w:pPr>
-      <w:r>
-        <w:t xml:space="preserve">ChatGPT was not able to figure out what is going wrong, so I opened the waveforms and noticed that </w:t>
-      </w:r>
-      <w:proofErr w:type="spellStart"/>
-      <w:r>
-        <w:t>SPI_Loader</w:t>
-      </w:r>
-      <w:proofErr w:type="spellEnd"/>
-      <w:r>
-        <w:t xml:space="preserve"> has miss-aligned the MSB while sending </w:t>
-      </w:r>
-      <w:proofErr w:type="gramStart"/>
-      <w:r>
-        <w:t>32 bit</w:t>
-      </w:r>
-      <w:proofErr w:type="gramEnd"/>
-      <w:r>
-        <w:t xml:space="preserve"> hex values.</w:t>
-      </w:r>
-    </w:p>
-    <w:p>
-      <w:pPr>
-        <w:pStyle w:val="ListParagraph"/>
-        <w:numPr>
-          <w:ilvl w:val="1"/>
-          <w:numId w:val="11"/>
-        </w:numPr>
-      </w:pPr>
-      <w:r>
-        <w:t xml:space="preserve">I opened the waveform and checked that there is miss-alignment at MSB for the data and it is not latching the correct value because of that. We have independently tested both SPI and </w:t>
-      </w:r>
-      <w:proofErr w:type="spellStart"/>
-      <w:r>
-        <w:t>MatrixMulEngine</w:t>
-      </w:r>
-      <w:proofErr w:type="spellEnd"/>
-      <w:r>
-        <w:t xml:space="preserve"> so none of them have any bugs, something is wrong while connecting them together. Can you re-check everything and try to figure out the issue with the MSB.</w:t>
-      </w:r>
-    </w:p>
-    <w:p>
-      <w:pPr>
-        <w:pStyle w:val="ListParagraph"/>
-        <w:numPr>
-          <w:ilvl w:val="1"/>
-          <w:numId w:val="11"/>
-        </w:numPr>
-      </w:pPr>
-      <w:r>
-        <w:t xml:space="preserve">It was not able to figure out, so I manually figured out the issue and fixed the bit alignment issue. The issue was coz of </w:t>
-      </w:r>
-      <w:proofErr w:type="spellStart"/>
-      <w:r>
-        <w:t>sclk</w:t>
-      </w:r>
-      <w:proofErr w:type="spellEnd"/>
-      <w:r>
-        <w:t xml:space="preserve"> sampling, but for some god reason ChatGPT was hallucinating and not able to find this issue.</w:t>
+        <w:t>It was not able to figure out, so I manually figured out the issue and fixed the bit alignment issue. The issue was coz of sclk sampling, but for some god reason ChatGPT was hallucinating and not able to find this issue.</w:t>
       </w:r>
     </w:p>
     <w:p>
@@ -4760,13 +3773,8 @@
           <w:numId w:val="31"/>
         </w:numPr>
       </w:pPr>
-      <w:proofErr w:type="spellStart"/>
-      <w:r>
-        <w:t>SPI_Matrix_loader</w:t>
-      </w:r>
-      <w:proofErr w:type="spellEnd"/>
-      <w:r>
-        <w:t xml:space="preserve"> sending actual data over MOSI line to DUT</w:t>
+      <w:r>
+        <w:t>SPI_Matrix_loader sending actual data over MOSI line to DUT</w:t>
       </w:r>
     </w:p>
     <w:p>
@@ -4828,50 +3836,13 @@
       </w:r>
     </w:p>
     <w:p>
-      <w:proofErr w:type="spellStart"/>
-      <w:r>
-        <w:t>Cocotb</w:t>
-      </w:r>
-      <w:proofErr w:type="spellEnd"/>
-      <w:r>
-        <w:t xml:space="preserve"> is a free, open-source, Python-based framework used for verifying hardware designs described in VHDL or Verilog. It stands for "</w:t>
-      </w:r>
-      <w:proofErr w:type="spellStart"/>
-      <w:r>
-        <w:t>COroutine</w:t>
-      </w:r>
-      <w:proofErr w:type="spellEnd"/>
-      <w:r>
-        <w:t xml:space="preserve">-based </w:t>
-      </w:r>
-      <w:proofErr w:type="spellStart"/>
-      <w:r>
-        <w:t>COsimulation</w:t>
-      </w:r>
-      <w:proofErr w:type="spellEnd"/>
-      <w:r>
-        <w:t xml:space="preserve"> </w:t>
-      </w:r>
-      <w:proofErr w:type="spellStart"/>
-      <w:r>
-        <w:t>TestBench</w:t>
-      </w:r>
-      <w:proofErr w:type="spellEnd"/>
-      <w:r>
-        <w:t>," and it allows users to create testbenches in Python to verify these designs.</w:t>
-      </w:r>
-    </w:p>
-    <w:p>
-      <w:r>
-        <w:t xml:space="preserve">I have made full use of </w:t>
-      </w:r>
-      <w:proofErr w:type="spellStart"/>
-      <w:r>
-        <w:t>cocotb</w:t>
-      </w:r>
-      <w:proofErr w:type="spellEnd"/>
-      <w:r>
-        <w:t xml:space="preserve"> framework here to test my HW&lt;&gt;SW flow together.</w:t>
+      <w:r>
+        <w:t>Cocotb is a free, open-source, Python-based framework used for verifying hardware designs described in VHDL or Verilog. It stands for "COroutine-based COsimulation TestBench," and it allows users to create testbenches in Python to verify these designs.</w:t>
+      </w:r>
+    </w:p>
+    <w:p>
+      <w:r>
+        <w:t>I have made full use of cocotb framework here to test my HW&lt;&gt;SW flow together.</w:t>
       </w:r>
     </w:p>
     <w:p/>
@@ -4926,15 +3897,7 @@
         </w:numPr>
       </w:pPr>
       <w:r>
-        <w:t xml:space="preserve">Python invokes the </w:t>
-      </w:r>
-      <w:proofErr w:type="spellStart"/>
-      <w:r>
-        <w:t>cocotb</w:t>
-      </w:r>
-      <w:proofErr w:type="spellEnd"/>
-      <w:r>
-        <w:t xml:space="preserve"> testbench via `make`.</w:t>
+        <w:t>Python invokes the cocotb testbench via `make`.</w:t>
       </w:r>
     </w:p>
     <w:p>
@@ -4946,15 +3909,7 @@
         </w:numPr>
       </w:pPr>
       <w:r>
-        <w:t xml:space="preserve">The </w:t>
-      </w:r>
-      <w:proofErr w:type="spellStart"/>
-      <w:r>
-        <w:t>cocotb</w:t>
-      </w:r>
-      <w:proofErr w:type="spellEnd"/>
-      <w:r>
-        <w:t xml:space="preserve"> testbench (`test_matrix_mul_spi.py`) reads `input_buffer.txt`, drives the SPI signals to the Verilog hardware, and loads matrices A and B.</w:t>
+        <w:t>The cocotb testbench (`test_matrix_mul_spi.py`) reads `input_buffer.txt`, drives the SPI signals to the Verilog hardware, and loads matrices A and B.</w:t>
       </w:r>
     </w:p>
     <w:p>
@@ -4978,15 +3933,7 @@
         </w:numPr>
       </w:pPr>
       <w:r>
-        <w:t xml:space="preserve">The testbench triggers the hardware to send matrix </w:t>
-      </w:r>
-      <w:proofErr w:type="spellStart"/>
-      <w:r>
-        <w:t>C over</w:t>
-      </w:r>
-      <w:proofErr w:type="spellEnd"/>
-      <w:r>
-        <w:t xml:space="preserve"> SPI.</w:t>
+        <w:t>The testbench triggers the hardware to send matrix C over SPI.</w:t>
       </w:r>
     </w:p>
     <w:p>
@@ -5122,320 +4069,242 @@
           <w:i/>
           <w:iCs/>
         </w:rPr>
-        <w:t>python3 CNN_digit_recognizer.py infer ../</w:t>
-      </w:r>
-      <w:proofErr w:type="spellStart"/>
-      <w:r>
+        <w:t>python3 CNN_digit_recognizer.py infer ../Generate_Modified_Images/Dataset_10x10/0/0_10.jpg</w:t>
+      </w:r>
+    </w:p>
+    <w:p>
+      <w:pPr>
+        <w:pStyle w:val="ListParagraph"/>
+      </w:pPr>
+    </w:p>
+    <w:p>
+      <w:pPr>
+        <w:pStyle w:val="ListParagraph"/>
+        <w:numPr>
+          <w:ilvl w:val="0"/>
+          <w:numId w:val="20"/>
+        </w:numPr>
+      </w:pPr>
+      <w:r>
+        <w:t xml:space="preserve">When the CNN comes to the point to perform Matrix Multiplication it </w:t>
+      </w:r>
+      <w:r>
+        <w:t xml:space="preserve">calls </w:t>
+      </w:r>
+      <w:r>
+        <w:t>‘</w:t>
+      </w:r>
+      <w:r>
+        <w:t>matrix_mul_hw(A, B)</w:t>
+      </w:r>
+      <w:r>
+        <w:t>’ which is provided by the HW Wrapper</w:t>
+      </w:r>
+      <w:r>
+        <w:t>.</w:t>
+      </w:r>
+    </w:p>
+    <w:p>
+      <w:pPr>
+        <w:pStyle w:val="ListParagraph"/>
+        <w:numPr>
+          <w:ilvl w:val="0"/>
+          <w:numId w:val="20"/>
+        </w:numPr>
+      </w:pPr>
+      <w:r>
+        <w:t xml:space="preserve">matrix_hw_wrapper.py writes </w:t>
+      </w:r>
+      <w:r>
+        <w:t>‘</w:t>
+      </w:r>
+      <w:r>
+        <w:t>input_buffer.txt</w:t>
+      </w:r>
+      <w:r>
+        <w:t>’</w:t>
+      </w:r>
+      <w:r>
+        <w:t xml:space="preserve">, runs </w:t>
+      </w:r>
+      <w:r>
+        <w:t>‘</w:t>
+      </w:r>
+      <w:r>
+        <w:t>make</w:t>
+      </w:r>
+      <w:r>
+        <w:t>’</w:t>
+      </w:r>
+      <w:r>
+        <w:t xml:space="preserve"> (which launches cocotb and Verilog simulation).</w:t>
+      </w:r>
+    </w:p>
+    <w:p>
+      <w:pPr>
+        <w:pStyle w:val="ListParagraph"/>
+        <w:numPr>
+          <w:ilvl w:val="0"/>
+          <w:numId w:val="20"/>
+        </w:numPr>
+      </w:pPr>
+      <w:r>
+        <w:t xml:space="preserve">test_matrix_mul_spi.py (cocotb) reads </w:t>
+      </w:r>
+      <w:r>
+        <w:t>‘</w:t>
+      </w:r>
+      <w:r>
+        <w:t>input_buffer.txt</w:t>
+      </w:r>
+      <w:r>
+        <w:t>’</w:t>
+      </w:r>
+      <w:r>
+        <w:t xml:space="preserve">, drives SPI to load A and B, waits for computation, triggers C transmission, and writes </w:t>
+      </w:r>
+      <w:r>
+        <w:t>‘</w:t>
+      </w:r>
+      <w:r>
+        <w:t>output_buffer.txt</w:t>
+      </w:r>
+      <w:r>
+        <w:t>’</w:t>
+      </w:r>
+      <w:r>
+        <w:t>.</w:t>
+      </w:r>
+    </w:p>
+    <w:p>
+      <w:pPr>
+        <w:pStyle w:val="ListParagraph"/>
+        <w:numPr>
+          <w:ilvl w:val="0"/>
+          <w:numId w:val="20"/>
+        </w:numPr>
+      </w:pPr>
+      <w:r>
+        <w:t xml:space="preserve">matrix_mul_hw </w:t>
+      </w:r>
+      <w:r>
+        <w:t xml:space="preserve">reads </w:t>
+      </w:r>
+      <w:r>
+        <w:t>‘</w:t>
+      </w:r>
+      <w:r>
+        <w:t>output_buffer.txt</w:t>
+      </w:r>
+      <w:r>
+        <w:t>’</w:t>
+      </w:r>
+      <w:r>
+        <w:t xml:space="preserve"> and </w:t>
+      </w:r>
+      <w:r>
+        <w:t>sends back the Matrix C result to the main CNN code</w:t>
+      </w:r>
+      <w:r>
+        <w:t>.</w:t>
+      </w:r>
+    </w:p>
+    <w:p>
+      <w:pPr>
+        <w:pStyle w:val="ListParagraph"/>
+        <w:numPr>
+          <w:ilvl w:val="0"/>
+          <w:numId w:val="20"/>
+        </w:numPr>
+      </w:pPr>
+      <w:r>
+        <w:t>CNN Code receives the Matrix C result value and continues.</w:t>
+      </w:r>
+    </w:p>
+    <w:p>
+      <w:pPr>
+        <w:pStyle w:val="ListParagraph"/>
+        <w:numPr>
+          <w:ilvl w:val="0"/>
+          <w:numId w:val="20"/>
+        </w:numPr>
+      </w:pPr>
+      <w:r>
+        <w:t>Since there are 3 CNN layers, this operation is performed 3 times.</w:t>
+      </w:r>
+    </w:p>
+    <w:p/>
+    <w:p>
+      <w:pPr>
+        <w:pStyle w:val="Heading3"/>
+        <w:rPr>
+          <w:i/>
+          <w:iCs/>
+          <w:color w:val="auto"/>
+        </w:rPr>
+      </w:pPr>
+      <w:r>
+        <w:rPr>
+          <w:i/>
+          <w:iCs/>
+          <w:color w:val="auto"/>
+        </w:rPr>
+        <w:lastRenderedPageBreak/>
+        <w:t>Simulation Results:</w:t>
+      </w:r>
+    </w:p>
+    <w:p>
+      <w:pPr>
+        <w:pStyle w:val="ListParagraph"/>
+        <w:numPr>
+          <w:ilvl w:val="0"/>
+          <w:numId w:val="21"/>
+        </w:numPr>
+      </w:pPr>
+      <w:r>
+        <w:t>I am able to test the full HW &lt;&gt; SW design together in the cocotb, below are the results –</w:t>
+      </w:r>
+    </w:p>
+    <w:p>
+      <w:pPr>
+        <w:pStyle w:val="ListParagraph"/>
+        <w:numPr>
+          <w:ilvl w:val="0"/>
+          <w:numId w:val="21"/>
+        </w:numPr>
+      </w:pPr>
+      <w:r>
+        <w:t>Below results are for 10x10 Image –</w:t>
+      </w:r>
+    </w:p>
+    <w:p>
+      <w:pPr>
+        <w:pStyle w:val="ListParagraph"/>
+        <w:numPr>
+          <w:ilvl w:val="0"/>
+          <w:numId w:val="21"/>
+        </w:numPr>
+      </w:pPr>
+      <w:r>
+        <w:t>Command used –</w:t>
+      </w:r>
+    </w:p>
+    <w:p>
+      <w:pPr>
+        <w:ind w:left="360"/>
         <w:rPr>
           <w:rFonts w:ascii="Courier New" w:hAnsi="Courier New" w:cs="Courier New"/>
           <w:i/>
           <w:iCs/>
         </w:rPr>
-        <w:t>Generate_Modified_Images</w:t>
-      </w:r>
-      <w:proofErr w:type="spellEnd"/>
+      </w:pPr>
       <w:r>
         <w:rPr>
           <w:rFonts w:ascii="Courier New" w:hAnsi="Courier New" w:cs="Courier New"/>
           <w:i/>
           <w:iCs/>
         </w:rPr>
-        <w:t>/Dataset_10x10/0/0_10.jpg</w:t>
-      </w:r>
-    </w:p>
-    <w:p>
-      <w:pPr>
-        <w:pStyle w:val="ListParagraph"/>
-      </w:pPr>
-    </w:p>
-    <w:p>
-      <w:pPr>
-        <w:pStyle w:val="ListParagraph"/>
-        <w:numPr>
-          <w:ilvl w:val="0"/>
-          <w:numId w:val="20"/>
-        </w:numPr>
-      </w:pPr>
-      <w:r>
-        <w:t xml:space="preserve">When the CNN comes to the point to perform Matrix Multiplication it </w:t>
-      </w:r>
-      <w:r>
-        <w:t xml:space="preserve">calls </w:t>
-      </w:r>
-      <w:r>
-        <w:t>‘</w:t>
-      </w:r>
-      <w:proofErr w:type="spellStart"/>
-      <w:r>
-        <w:t>matrix_mul_</w:t>
-      </w:r>
-      <w:proofErr w:type="gramStart"/>
-      <w:r>
-        <w:t>hw</w:t>
-      </w:r>
-      <w:proofErr w:type="spellEnd"/>
-      <w:r>
-        <w:t>(</w:t>
-      </w:r>
-      <w:proofErr w:type="gramEnd"/>
-      <w:r>
-        <w:t>A, B)</w:t>
-      </w:r>
-      <w:r>
-        <w:t>’ which is provided by the HW Wrapper</w:t>
-      </w:r>
-      <w:r>
-        <w:t>.</w:t>
-      </w:r>
-    </w:p>
-    <w:p>
-      <w:pPr>
-        <w:pStyle w:val="ListParagraph"/>
-        <w:numPr>
-          <w:ilvl w:val="0"/>
-          <w:numId w:val="20"/>
-        </w:numPr>
-      </w:pPr>
-      <w:r>
-        <w:t xml:space="preserve">matrix_hw_wrapper.py writes </w:t>
-      </w:r>
-      <w:r>
-        <w:t>‘</w:t>
-      </w:r>
-      <w:r>
-        <w:t>input_buffer.txt</w:t>
-      </w:r>
-      <w:r>
-        <w:t>’</w:t>
-      </w:r>
-      <w:r>
-        <w:t xml:space="preserve">, runs </w:t>
-      </w:r>
-      <w:r>
-        <w:t>‘</w:t>
-      </w:r>
-      <w:r>
-        <w:t>make</w:t>
-      </w:r>
-      <w:r>
-        <w:t>’</w:t>
-      </w:r>
-      <w:r>
-        <w:t xml:space="preserve"> (which launches </w:t>
-      </w:r>
-      <w:proofErr w:type="spellStart"/>
-      <w:r>
-        <w:t>cocotb</w:t>
-      </w:r>
-      <w:proofErr w:type="spellEnd"/>
-      <w:r>
-        <w:t xml:space="preserve"> and Verilog simulation).</w:t>
-      </w:r>
-    </w:p>
-    <w:p>
-      <w:pPr>
-        <w:pStyle w:val="ListParagraph"/>
-        <w:numPr>
-          <w:ilvl w:val="0"/>
-          <w:numId w:val="20"/>
-        </w:numPr>
-      </w:pPr>
-      <w:r>
-        <w:t>test_matrix_mul_spi.py (</w:t>
-      </w:r>
-      <w:proofErr w:type="spellStart"/>
-      <w:r>
-        <w:t>cocotb</w:t>
-      </w:r>
-      <w:proofErr w:type="spellEnd"/>
-      <w:r>
-        <w:t xml:space="preserve">) reads </w:t>
-      </w:r>
-      <w:r>
-        <w:t>‘</w:t>
-      </w:r>
-      <w:r>
-        <w:t>input_buffer.txt</w:t>
-      </w:r>
-      <w:r>
-        <w:t>’</w:t>
-      </w:r>
-      <w:r>
-        <w:t xml:space="preserve">, drives SPI to load A and B, waits for computation, triggers C transmission, and writes </w:t>
-      </w:r>
-      <w:r>
-        <w:t>‘</w:t>
-      </w:r>
-      <w:r>
-        <w:t>output_buffer.txt</w:t>
-      </w:r>
-      <w:r>
-        <w:t>’</w:t>
-      </w:r>
-      <w:r>
-        <w:t>.</w:t>
-      </w:r>
-    </w:p>
-    <w:p>
-      <w:pPr>
-        <w:pStyle w:val="ListParagraph"/>
-        <w:numPr>
-          <w:ilvl w:val="0"/>
-          <w:numId w:val="20"/>
-        </w:numPr>
-      </w:pPr>
-      <w:proofErr w:type="spellStart"/>
-      <w:r>
-        <w:t>matrix_mul_hw</w:t>
-      </w:r>
-      <w:proofErr w:type="spellEnd"/>
-      <w:r>
-        <w:t xml:space="preserve"> </w:t>
-      </w:r>
-      <w:r>
-        <w:t xml:space="preserve">reads </w:t>
-      </w:r>
-      <w:r>
-        <w:t>‘</w:t>
-      </w:r>
-      <w:r>
-        <w:t>output_buffer.txt</w:t>
-      </w:r>
-      <w:r>
-        <w:t>’</w:t>
-      </w:r>
-      <w:r>
-        <w:t xml:space="preserve"> and </w:t>
-      </w:r>
-      <w:r>
-        <w:t>sends back the Matrix C result to the main CNN code</w:t>
-      </w:r>
-      <w:r>
-        <w:t>.</w:t>
-      </w:r>
-    </w:p>
-    <w:p>
-      <w:pPr>
-        <w:pStyle w:val="ListParagraph"/>
-        <w:numPr>
-          <w:ilvl w:val="0"/>
-          <w:numId w:val="20"/>
-        </w:numPr>
-      </w:pPr>
-      <w:r>
-        <w:t>CNN Code receives the Matrix C result value and continues.</w:t>
-      </w:r>
-    </w:p>
-    <w:p>
-      <w:pPr>
-        <w:pStyle w:val="ListParagraph"/>
-        <w:numPr>
-          <w:ilvl w:val="0"/>
-          <w:numId w:val="20"/>
-        </w:numPr>
-      </w:pPr>
-      <w:r>
-        <w:t>Since there are 3 CNN layers, this operation is performed 3 times.</w:t>
-      </w:r>
-    </w:p>
-    <w:p/>
-    <w:p>
-      <w:pPr>
-        <w:pStyle w:val="Heading3"/>
-        <w:rPr>
-          <w:i/>
-          <w:iCs/>
-          <w:color w:val="auto"/>
-        </w:rPr>
-      </w:pPr>
-      <w:r>
-        <w:rPr>
-          <w:i/>
-          <w:iCs/>
-          <w:color w:val="auto"/>
-        </w:rPr>
-        <w:lastRenderedPageBreak/>
-        <w:t>Simulation Results:</w:t>
-      </w:r>
-    </w:p>
-    <w:p>
-      <w:pPr>
-        <w:pStyle w:val="ListParagraph"/>
-        <w:numPr>
-          <w:ilvl w:val="0"/>
-          <w:numId w:val="21"/>
-        </w:numPr>
-      </w:pPr>
-      <w:r>
-        <w:t xml:space="preserve">I am able to test the full HW &lt;&gt; SW design together in the </w:t>
-      </w:r>
-      <w:proofErr w:type="spellStart"/>
-      <w:r>
-        <w:t>cocotb</w:t>
-      </w:r>
-      <w:proofErr w:type="spellEnd"/>
-      <w:r>
-        <w:t>, below are the results –</w:t>
-      </w:r>
-    </w:p>
-    <w:p>
-      <w:pPr>
-        <w:pStyle w:val="ListParagraph"/>
-        <w:numPr>
-          <w:ilvl w:val="0"/>
-          <w:numId w:val="21"/>
-        </w:numPr>
-      </w:pPr>
-      <w:r>
-        <w:t>Below results are for 10x10 Image –</w:t>
-      </w:r>
-    </w:p>
-    <w:p>
-      <w:pPr>
-        <w:pStyle w:val="ListParagraph"/>
-        <w:numPr>
-          <w:ilvl w:val="0"/>
-          <w:numId w:val="21"/>
-        </w:numPr>
-      </w:pPr>
-      <w:r>
-        <w:t>Command used –</w:t>
-      </w:r>
-    </w:p>
-    <w:p>
-      <w:pPr>
-        <w:ind w:left="360"/>
-        <w:rPr>
-          <w:rFonts w:ascii="Courier New" w:hAnsi="Courier New" w:cs="Courier New"/>
-          <w:i/>
-          <w:iCs/>
-        </w:rPr>
-      </w:pPr>
-      <w:r>
-        <w:rPr>
-          <w:rFonts w:ascii="Courier New" w:hAnsi="Courier New" w:cs="Courier New"/>
-          <w:i/>
-          <w:iCs/>
-        </w:rPr>
-        <w:t>python3 CNN_digit_recognizer.py infer ../</w:t>
-      </w:r>
-      <w:proofErr w:type="spellStart"/>
-      <w:r>
-        <w:rPr>
-          <w:rFonts w:ascii="Courier New" w:hAnsi="Courier New" w:cs="Courier New"/>
-          <w:i/>
-          <w:iCs/>
-        </w:rPr>
-        <w:t>Generate_Modified_Images</w:t>
-      </w:r>
-      <w:proofErr w:type="spellEnd"/>
-      <w:r>
-        <w:rPr>
-          <w:rFonts w:ascii="Courier New" w:hAnsi="Courier New" w:cs="Courier New"/>
-          <w:i/>
-          <w:iCs/>
-        </w:rPr>
-        <w:t>/Dataset_10x10/0/0_10.jpg</w:t>
+        <w:t>python3 CNN_digit_recognizer.py infer ../Generate_Modified_Images/Dataset_10x10/0/0_10.jpg</w:t>
       </w:r>
     </w:p>
     <w:p>
@@ -5650,31 +4519,7 @@
         </w:numPr>
       </w:pPr>
       <w:r>
-        <w:t xml:space="preserve">For Synthesis, I tried to use OpenLane-2 flow, however, </w:t>
-      </w:r>
-      <w:proofErr w:type="spellStart"/>
-      <w:r>
-        <w:t>OpenLane</w:t>
-      </w:r>
-      <w:proofErr w:type="spellEnd"/>
-      <w:r>
-        <w:t xml:space="preserve"> uses </w:t>
-      </w:r>
-      <w:proofErr w:type="spellStart"/>
-      <w:r>
-        <w:t>Yosys</w:t>
-      </w:r>
-      <w:proofErr w:type="spellEnd"/>
-      <w:r>
-        <w:t xml:space="preserve"> tool for Synthesis and unfortunately, </w:t>
-      </w:r>
-      <w:proofErr w:type="spellStart"/>
-      <w:r>
-        <w:t>Yosys</w:t>
-      </w:r>
-      <w:proofErr w:type="spellEnd"/>
-      <w:r>
-        <w:t xml:space="preserve"> doesn’t support SystemVerilog language.</w:t>
+        <w:t>For Synthesis, I tried to use OpenLane-2 flow, however, OpenLane uses Yosys tool for Synthesis and unfortunately, Yosys doesn’t support SystemVerilog language.</w:t>
       </w:r>
     </w:p>
     <w:p>
@@ -6039,15 +4884,7 @@
               <w:cnfStyle w:val="000000100000" w:firstRow="0" w:lastRow="0" w:firstColumn="0" w:lastColumn="0" w:oddVBand="0" w:evenVBand="0" w:oddHBand="1" w:evenHBand="0" w:firstRowFirstColumn="0" w:firstRowLastColumn="0" w:lastRowFirstColumn="0" w:lastRowLastColumn="0"/>
             </w:pPr>
             <w:r>
-              <w:t xml:space="preserve">Slack met with 30 ns </w:t>
-            </w:r>
-            <w:proofErr w:type="spellStart"/>
-            <w:r>
-              <w:t>clk</w:t>
-            </w:r>
-            <w:proofErr w:type="spellEnd"/>
-            <w:r>
-              <w:t xml:space="preserve"> i.e. 33.33 MHz</w:t>
+              <w:t>Slack met with 30 ns clk i.e. 33.33 MHz</w:t>
             </w:r>
           </w:p>
         </w:tc>
@@ -6146,21 +4983,8 @@
                 <w:bCs w:val="0"/>
               </w:rPr>
             </w:pPr>
-            <w:proofErr w:type="spellStart"/>
             <w:r>
-              <w:t>Buf</w:t>
-            </w:r>
-            <w:proofErr w:type="spellEnd"/>
-            <w:r>
-              <w:t>/</w:t>
-            </w:r>
-            <w:proofErr w:type="spellStart"/>
-            <w:r>
-              <w:t>Inv</w:t>
-            </w:r>
-            <w:proofErr w:type="spellEnd"/>
-            <w:r>
-              <w:t xml:space="preserve"> area:                </w:t>
+              <w:t xml:space="preserve">Buf/Inv area:                </w:t>
             </w:r>
           </w:p>
         </w:tc>
@@ -6411,15 +5235,7 @@
             </w:r>
             <w:r>
               <w:br/>
-              <w:t xml:space="preserve">(Timing met with </w:t>
-            </w:r>
-            <w:proofErr w:type="spellStart"/>
-            <w:r>
-              <w:t>clk</w:t>
-            </w:r>
-            <w:proofErr w:type="spellEnd"/>
-            <w:r>
-              <w:t xml:space="preserve"> period </w:t>
+              <w:t xml:space="preserve">(Timing met with clk period </w:t>
             </w:r>
             <w:r>
               <w:rPr>
@@ -6625,13 +5441,8 @@
         <w:t>4</w:t>
       </w:r>
       <w:r>
-        <w:t xml:space="preserve"> </w:t>
-      </w:r>
-      <w:proofErr w:type="spellStart"/>
-      <w:r>
-        <w:t>ms</w:t>
-      </w:r>
-      <w:proofErr w:type="spellEnd"/>
+        <w:t xml:space="preserve"> ms</w:t>
+      </w:r>
     </w:p>
     <w:p>
       <w:pPr>
@@ -6671,27 +5482,14 @@
         <w:t>4</w:t>
       </w:r>
       <w:r>
-        <w:t xml:space="preserve"> </w:t>
-      </w:r>
-      <w:proofErr w:type="spellStart"/>
-      <w:r>
-        <w:t>ms</w:t>
-      </w:r>
-      <w:proofErr w:type="spellEnd"/>
-      <w:r>
-        <w:t xml:space="preserve"> / 2 = 1.3</w:t>
+        <w:t xml:space="preserve"> ms / 2 = 1.3</w:t>
       </w:r>
       <w:r>
         <w:t>7</w:t>
       </w:r>
       <w:r>
-        <w:t xml:space="preserve"> </w:t>
-      </w:r>
-      <w:proofErr w:type="spellStart"/>
-      <w:r>
-        <w:t>ms</w:t>
-      </w:r>
-      <w:proofErr w:type="spellEnd"/>
+        <w:t xml:space="preserve"> ms</w:t>
+      </w:r>
     </w:p>
     <w:p>
       <w:pPr>
@@ -6752,13 +5550,8 @@
           <w:numId w:val="25"/>
         </w:numPr>
       </w:pPr>
-      <w:proofErr w:type="gramStart"/>
-      <w:r>
-        <w:t>So</w:t>
-      </w:r>
-      <w:proofErr w:type="gramEnd"/>
-      <w:r>
-        <w:t xml:space="preserve"> speedup – </w:t>
+      <w:r>
+        <w:t xml:space="preserve">So speedup – </w:t>
       </w:r>
     </w:p>
     <w:p>
@@ -6826,13 +5619,8 @@
           <w:numId w:val="26"/>
         </w:numPr>
       </w:pPr>
-      <w:proofErr w:type="gramStart"/>
-      <w:r>
-        <w:t>So</w:t>
-      </w:r>
-      <w:proofErr w:type="gramEnd"/>
-      <w:r>
-        <w:t xml:space="preserve"> we have </w:t>
+      <w:r>
+        <w:t xml:space="preserve">So we have </w:t>
       </w:r>
       <w:r>
         <w:rPr>
@@ -7075,21 +5863,12 @@
           <w:bCs/>
         </w:rPr>
       </w:pPr>
-      <w:proofErr w:type="gramStart"/>
       <w:r>
         <w:rPr>
           <w:b/>
           <w:bCs/>
         </w:rPr>
-        <w:t>So</w:t>
-      </w:r>
-      <w:proofErr w:type="gramEnd"/>
-      <w:r>
-        <w:rPr>
-          <w:b/>
-          <w:bCs/>
-        </w:rPr>
-        <w:t xml:space="preserve"> we are transferring </w:t>
+        <w:t xml:space="preserve">So we are transferring </w:t>
       </w:r>
       <w:r>
         <w:rPr>
@@ -7099,9 +5878,8 @@
           <w:iCs/>
           <w:u w:val="single"/>
         </w:rPr>
-        <w:t xml:space="preserve">266 </w:t>
-      </w:r>
-      <w:proofErr w:type="spellStart"/>
+        <w:t>266 K</w:t>
+      </w:r>
       <w:r>
         <w:rPr>
           <w:b/>
@@ -7110,7 +5888,7 @@
           <w:iCs/>
           <w:u w:val="single"/>
         </w:rPr>
-        <w:t>K</w:t>
+        <w:t>B</w:t>
       </w:r>
       <w:r>
         <w:rPr>
@@ -7120,25 +5898,260 @@
           <w:iCs/>
           <w:u w:val="single"/>
         </w:rPr>
-        <w:t>B</w:t>
+        <w:t>ytes</w:t>
       </w:r>
       <w:r>
         <w:rPr>
           <w:b/>
           <w:bCs/>
-          <w:i/>
-          <w:iCs/>
-          <w:u w:val="single"/>
-        </w:rPr>
-        <w:t>ytes</w:t>
-      </w:r>
-      <w:proofErr w:type="spellEnd"/>
+        </w:rPr>
+        <w:t xml:space="preserve"> of data over SPI</w:t>
+      </w:r>
+    </w:p>
+    <w:p>
+      <w:pPr>
+        <w:pStyle w:val="ListParagraph"/>
+        <w:numPr>
+          <w:ilvl w:val="0"/>
+          <w:numId w:val="25"/>
+        </w:numPr>
+      </w:pPr>
+      <w:r>
+        <w:t>Hence, total time required to transfer/receive this data over SPI –</w:t>
+      </w:r>
+    </w:p>
+    <w:p>
+      <w:pPr>
+        <w:pStyle w:val="ListParagraph"/>
+        <w:numPr>
+          <w:ilvl w:val="1"/>
+          <w:numId w:val="25"/>
+        </w:numPr>
+      </w:pPr>
+      <w:r>
+        <w:t>68108 x 1.3</w:t>
+      </w:r>
+      <w:r>
+        <w:t>7</w:t>
+      </w:r>
+      <w:r>
+        <w:t xml:space="preserve"> ms = </w:t>
+      </w:r>
+      <w:r>
+        <w:t>93307.96</w:t>
+      </w:r>
+      <w:r>
+        <w:t xml:space="preserve"> ms = 93</w:t>
+      </w:r>
+      <w:r>
+        <w:t>.</w:t>
+      </w:r>
+      <w:r>
+        <w:t>30796</w:t>
+      </w:r>
+      <w:r>
+        <w:rPr>
+          <w:vertAlign w:val="superscript"/>
+        </w:rPr>
+        <w:t xml:space="preserve"> </w:t>
+      </w:r>
+      <w:r>
+        <w:t>sec</w:t>
+      </w:r>
+    </w:p>
+    <w:p>
+      <w:pPr>
+        <w:pStyle w:val="ListParagraph"/>
+        <w:numPr>
+          <w:ilvl w:val="1"/>
+          <w:numId w:val="25"/>
+        </w:numPr>
+      </w:pPr>
+      <w:r>
+        <w:t>We need to add this time in the Total HW time.</w:t>
+      </w:r>
+    </w:p>
+    <w:p>
+      <w:pPr>
+        <w:pStyle w:val="ListParagraph"/>
+        <w:numPr>
+          <w:ilvl w:val="0"/>
+          <w:numId w:val="25"/>
+        </w:numPr>
+      </w:pPr>
+      <w:r>
+        <w:t>Hence total HW time –</w:t>
+      </w:r>
+    </w:p>
+    <w:p>
+      <w:pPr>
+        <w:pStyle w:val="ListParagraph"/>
+        <w:numPr>
+          <w:ilvl w:val="1"/>
+          <w:numId w:val="25"/>
+        </w:numPr>
+      </w:pPr>
+      <w:r>
+        <w:t>9 x 10</w:t>
+      </w:r>
+      <w:r>
+        <w:rPr>
+          <w:vertAlign w:val="superscript"/>
+        </w:rPr>
+        <w:t>-8</w:t>
+      </w:r>
+      <w:r>
+        <w:t xml:space="preserve"> + 93</w:t>
+      </w:r>
+      <w:r>
+        <w:t>.</w:t>
+      </w:r>
+      <w:r>
+        <w:t>30796</w:t>
+      </w:r>
+      <w:r>
+        <w:rPr>
+          <w:vertAlign w:val="superscript"/>
+        </w:rPr>
+        <w:t xml:space="preserve"> </w:t>
+      </w:r>
+      <w:r>
+        <w:t xml:space="preserve">sec = </w:t>
+      </w:r>
+      <w:r>
+        <w:t>93</w:t>
+      </w:r>
+      <w:r>
+        <w:t>.</w:t>
+      </w:r>
+      <w:r>
+        <w:t>308</w:t>
+      </w:r>
+      <w:r>
+        <w:t xml:space="preserve"> sec = </w:t>
+      </w:r>
+      <w:r>
+        <w:t>1.5</w:t>
+      </w:r>
+      <w:r>
+        <w:t>5</w:t>
+      </w:r>
+      <w:r>
+        <w:t xml:space="preserve"> mins</w:t>
+      </w:r>
+    </w:p>
+    <w:p>
+      <w:pPr>
+        <w:pStyle w:val="ListParagraph"/>
+        <w:numPr>
+          <w:ilvl w:val="0"/>
+          <w:numId w:val="25"/>
+        </w:numPr>
+      </w:pPr>
+      <w:r>
+        <w:t xml:space="preserve">So speedup – </w:t>
+      </w:r>
+    </w:p>
+    <w:p>
+      <w:pPr>
+        <w:pStyle w:val="ListParagraph"/>
+        <w:ind w:left="1440"/>
+      </w:pPr>
+      <w:r>
+        <w:t>Speedup = Total SW time / Total HW time</w:t>
+      </w:r>
+    </w:p>
+    <w:p>
+      <w:pPr>
+        <w:pStyle w:val="ListParagraph"/>
+        <w:ind w:left="1440"/>
+      </w:pPr>
+      <w:r>
+        <w:t>Speedup = 0.00136 sec / 93</w:t>
+      </w:r>
+      <w:r>
+        <w:t>.</w:t>
+      </w:r>
+      <w:r>
+        <w:t>308</w:t>
+      </w:r>
+      <w:r>
+        <w:t xml:space="preserve"> sec</w:t>
+      </w:r>
+    </w:p>
+    <w:p>
+      <w:pPr>
+        <w:pStyle w:val="ListParagraph"/>
+        <w:ind w:left="2160"/>
+        <w:rPr>
+          <w:vertAlign w:val="superscript"/>
+        </w:rPr>
+      </w:pPr>
+      <w:r>
+        <w:t xml:space="preserve">  = </w:t>
+      </w:r>
+      <w:r>
+        <w:t>1.4</w:t>
+      </w:r>
+      <w:r>
+        <w:t>575</w:t>
+      </w:r>
+      <w:r>
+        <w:t>×10</w:t>
+      </w:r>
+      <w:r>
+        <w:rPr>
+          <w:vertAlign w:val="superscript"/>
+        </w:rPr>
+        <w:t>−5</w:t>
+      </w:r>
+      <w:r>
+        <w:t xml:space="preserve"> </w:t>
+      </w:r>
+      <w:r>
+        <w:t xml:space="preserve">= </w:t>
+      </w:r>
+      <w:r>
+        <w:t>0.000014</w:t>
+      </w:r>
+      <w:r>
+        <w:t>575</w:t>
+      </w:r>
+    </w:p>
+    <w:p>
+      <w:pPr>
+        <w:pStyle w:val="ListParagraph"/>
+        <w:numPr>
+          <w:ilvl w:val="0"/>
+          <w:numId w:val="25"/>
+        </w:numPr>
+      </w:pPr>
+      <w:r>
+        <w:t xml:space="preserve">That means HW (with SPI) is </w:t>
+      </w:r>
       <w:r>
         <w:rPr>
           <w:b/>
           <w:bCs/>
         </w:rPr>
-        <w:t xml:space="preserve"> of data over SPI</w:t>
+        <w:t>0.000014</w:t>
+      </w:r>
+      <w:r>
+        <w:rPr>
+          <w:b/>
+          <w:bCs/>
+        </w:rPr>
+        <w:t>575</w:t>
+      </w:r>
+      <w:r>
+        <w:rPr>
+          <w:b/>
+          <w:bCs/>
+        </w:rPr>
+        <w:t>x times slower</w:t>
+      </w:r>
+      <w:r>
+        <w:t xml:space="preserve"> than SW.</w:t>
       </w:r>
     </w:p>
     <w:p>
@@ -7150,74 +6163,7 @@
         </w:numPr>
       </w:pPr>
       <w:r>
-        <w:t>Hence, total time required to transfer/receive this data over SPI –</w:t>
-      </w:r>
-    </w:p>
-    <w:p>
-      <w:pPr>
-        <w:pStyle w:val="ListParagraph"/>
-        <w:numPr>
-          <w:ilvl w:val="1"/>
-          <w:numId w:val="25"/>
-        </w:numPr>
-      </w:pPr>
-      <w:r>
-        <w:t>68108 x 1.3</w:t>
-      </w:r>
-      <w:r>
-        <w:t>7</w:t>
-      </w:r>
-      <w:r>
-        <w:t xml:space="preserve"> </w:t>
-      </w:r>
-      <w:proofErr w:type="spellStart"/>
-      <w:r>
-        <w:t>ms</w:t>
-      </w:r>
-      <w:proofErr w:type="spellEnd"/>
-      <w:r>
-        <w:t xml:space="preserve"> = </w:t>
-      </w:r>
-      <w:r>
-        <w:t>93307.96</w:t>
-      </w:r>
-      <w:r>
-        <w:t xml:space="preserve"> </w:t>
-      </w:r>
-      <w:proofErr w:type="spellStart"/>
-      <w:r>
-        <w:t>ms</w:t>
-      </w:r>
-      <w:proofErr w:type="spellEnd"/>
-      <w:r>
-        <w:t xml:space="preserve"> = 93</w:t>
-      </w:r>
-      <w:r>
-        <w:t>.</w:t>
-      </w:r>
-      <w:r>
-        <w:t>30796</w:t>
-      </w:r>
-      <w:r>
-        <w:rPr>
-          <w:vertAlign w:val="superscript"/>
-        </w:rPr>
-        <w:t xml:space="preserve"> </w:t>
-      </w:r>
-      <w:r>
-        <w:t>sec</w:t>
-      </w:r>
-    </w:p>
-    <w:p>
-      <w:pPr>
-        <w:pStyle w:val="ListParagraph"/>
-        <w:numPr>
-          <w:ilvl w:val="1"/>
-          <w:numId w:val="25"/>
-        </w:numPr>
-      </w:pPr>
-      <w:r>
-        <w:t>We need to add this time in the Total HW time.</w:t>
+        <w:t>That is because SPI is a really slow interface and it is not really ideal to transfer this much data (266 KB) over.</w:t>
       </w:r>
     </w:p>
     <w:p>
@@ -7229,7 +6175,7 @@
         </w:numPr>
       </w:pPr>
       <w:r>
-        <w:t>Hence total HW time –</w:t>
+        <w:t>If we consider a much more practical solution like PCI-E, which has –</w:t>
       </w:r>
     </w:p>
     <w:p>
@@ -7241,254 +6187,46 @@
         </w:numPr>
       </w:pPr>
       <w:r>
-        <w:t>9 x 10</w:t>
-      </w:r>
-      <w:r>
-        <w:rPr>
-          <w:vertAlign w:val="superscript"/>
-        </w:rPr>
-        <w:t>-8</w:t>
-      </w:r>
-      <w:r>
-        <w:t xml:space="preserve"> + 93</w:t>
-      </w:r>
-      <w:r>
-        <w:t>.</w:t>
-      </w:r>
-      <w:r>
-        <w:t>30796</w:t>
-      </w:r>
-      <w:r>
-        <w:rPr>
-          <w:vertAlign w:val="superscript"/>
-        </w:rPr>
-        <w:t xml:space="preserve"> </w:t>
-      </w:r>
-      <w:r>
-        <w:t xml:space="preserve">sec = </w:t>
-      </w:r>
-      <w:r>
-        <w:t>93</w:t>
-      </w:r>
-      <w:r>
-        <w:t>.</w:t>
-      </w:r>
-      <w:r>
-        <w:t>308</w:t>
-      </w:r>
-      <w:r>
-        <w:t xml:space="preserve"> sec = </w:t>
-      </w:r>
-      <w:r>
-        <w:t>1.5</w:t>
-      </w:r>
-      <w:r>
-        <w:t>5</w:t>
-      </w:r>
-      <w:r>
-        <w:t xml:space="preserve"> mins</w:t>
-      </w:r>
-    </w:p>
-    <w:p>
-      <w:pPr>
-        <w:pStyle w:val="ListParagraph"/>
-        <w:numPr>
-          <w:ilvl w:val="0"/>
+        <w:t>PCIe Gen3 x4 throughput:</w:t>
+      </w:r>
+    </w:p>
+    <w:p>
+      <w:pPr>
+        <w:pStyle w:val="ListParagraph"/>
+        <w:numPr>
+          <w:ilvl w:val="1"/>
           <w:numId w:val="25"/>
         </w:numPr>
       </w:pPr>
-      <w:proofErr w:type="gramStart"/>
-      <w:r>
-        <w:t>So</w:t>
-      </w:r>
-      <w:proofErr w:type="gramEnd"/>
-      <w:r>
-        <w:t xml:space="preserve"> speedup – </w:t>
-      </w:r>
-    </w:p>
-    <w:p>
-      <w:pPr>
-        <w:pStyle w:val="ListParagraph"/>
-        <w:ind w:left="1440"/>
-      </w:pPr>
-      <w:r>
-        <w:t>Speedup = Total SW time / Total HW time</w:t>
-      </w:r>
-    </w:p>
-    <w:p>
-      <w:pPr>
-        <w:pStyle w:val="ListParagraph"/>
-        <w:ind w:left="1440"/>
-      </w:pPr>
-      <w:r>
-        <w:t>Speedup = 0.00136 sec / 93</w:t>
-      </w:r>
-      <w:r>
-        <w:t>.</w:t>
-      </w:r>
-      <w:r>
-        <w:t>308</w:t>
-      </w:r>
-      <w:r>
-        <w:t xml:space="preserve"> sec</w:t>
-      </w:r>
-    </w:p>
-    <w:p>
-      <w:pPr>
-        <w:pStyle w:val="ListParagraph"/>
-        <w:ind w:left="2160"/>
-        <w:rPr>
-          <w:vertAlign w:val="superscript"/>
-        </w:rPr>
-      </w:pPr>
-      <w:r>
-        <w:t xml:space="preserve">  = </w:t>
-      </w:r>
-      <w:r>
-        <w:t>1.4</w:t>
-      </w:r>
-      <w:r>
-        <w:t>575</w:t>
-      </w:r>
-      <w:r>
-        <w:t>×10</w:t>
-      </w:r>
-      <w:r>
-        <w:rPr>
-          <w:vertAlign w:val="superscript"/>
-        </w:rPr>
-        <w:t>−5</w:t>
-      </w:r>
-      <w:r>
-        <w:t xml:space="preserve"> </w:t>
-      </w:r>
-      <w:r>
-        <w:t xml:space="preserve">= </w:t>
-      </w:r>
-      <w:r>
-        <w:t>0.000014</w:t>
-      </w:r>
-      <w:r>
-        <w:t>575</w:t>
-      </w:r>
-    </w:p>
-    <w:p>
-      <w:pPr>
-        <w:pStyle w:val="ListParagraph"/>
-        <w:numPr>
-          <w:ilvl w:val="0"/>
+      <w:r>
+        <w:t>Per lane: 8 Gbps (raw), effective ~7.877 Gbps</w:t>
+      </w:r>
+    </w:p>
+    <w:p>
+      <w:pPr>
+        <w:pStyle w:val="ListParagraph"/>
+        <w:numPr>
+          <w:ilvl w:val="1"/>
           <w:numId w:val="25"/>
         </w:numPr>
       </w:pPr>
       <w:r>
-        <w:t xml:space="preserve">That means HW (with SPI) is </w:t>
-      </w:r>
-      <w:r>
-        <w:rPr>
-          <w:b/>
-          <w:bCs/>
-        </w:rPr>
-        <w:t>0.000014</w:t>
-      </w:r>
-      <w:r>
-        <w:rPr>
-          <w:b/>
-          <w:bCs/>
-        </w:rPr>
-        <w:t>575</w:t>
-      </w:r>
-      <w:r>
-        <w:rPr>
-          <w:b/>
-          <w:bCs/>
-        </w:rPr>
-        <w:t>x times slower</w:t>
-      </w:r>
-      <w:r>
-        <w:t xml:space="preserve"> than SW.</w:t>
-      </w:r>
-    </w:p>
-    <w:p>
-      <w:pPr>
-        <w:pStyle w:val="ListParagraph"/>
-        <w:numPr>
-          <w:ilvl w:val="0"/>
+        <w:t>x4 lanes: 4 × 7.877 Gbps = ~31.5 Gbps</w:t>
+      </w:r>
+      <w:r>
+        <w:t xml:space="preserve"> (SPI Throughput is 11.5 Mbps)</w:t>
+      </w:r>
+    </w:p>
+    <w:p>
+      <w:pPr>
+        <w:pStyle w:val="ListParagraph"/>
+        <w:numPr>
+          <w:ilvl w:val="1"/>
           <w:numId w:val="25"/>
         </w:numPr>
       </w:pPr>
       <w:r>
-        <w:t>That is because SPI is a really slow interface and it is not really ideal to transfer this much data (266 KB) over.</w:t>
-      </w:r>
-    </w:p>
-    <w:p>
-      <w:pPr>
-        <w:pStyle w:val="ListParagraph"/>
-        <w:numPr>
-          <w:ilvl w:val="0"/>
-          <w:numId w:val="25"/>
-        </w:numPr>
-      </w:pPr>
-      <w:r>
-        <w:t>If we consider a much more practical solution like PCI-E, which has –</w:t>
-      </w:r>
-    </w:p>
-    <w:p>
-      <w:pPr>
-        <w:pStyle w:val="ListParagraph"/>
-        <w:numPr>
-          <w:ilvl w:val="1"/>
-          <w:numId w:val="25"/>
-        </w:numPr>
-      </w:pPr>
-      <w:r>
-        <w:t>PCIe Gen3 x4 throughput:</w:t>
-      </w:r>
-    </w:p>
-    <w:p>
-      <w:pPr>
-        <w:pStyle w:val="ListParagraph"/>
-        <w:numPr>
-          <w:ilvl w:val="1"/>
-          <w:numId w:val="25"/>
-        </w:numPr>
-      </w:pPr>
-      <w:r>
-        <w:t>Per lane: 8 Gbps (raw), effective ~7.877 Gbps</w:t>
-      </w:r>
-    </w:p>
-    <w:p>
-      <w:pPr>
-        <w:pStyle w:val="ListParagraph"/>
-        <w:numPr>
-          <w:ilvl w:val="1"/>
-          <w:numId w:val="25"/>
-        </w:numPr>
-      </w:pPr>
-      <w:r>
-        <w:t>x4 lanes: 4 × 7.877 Gbps = ~31.5 Gbps</w:t>
-      </w:r>
-      <w:r>
-        <w:t xml:space="preserve"> (SPI Throughput is 11.5 Mbps)</w:t>
-      </w:r>
-    </w:p>
-    <w:p>
-      <w:pPr>
-        <w:pStyle w:val="ListParagraph"/>
-        <w:numPr>
-          <w:ilvl w:val="1"/>
-          <w:numId w:val="25"/>
-        </w:numPr>
-      </w:pPr>
-      <w:r>
-        <w:t xml:space="preserve">In bytes/sec = 3.94 </w:t>
-      </w:r>
-      <w:proofErr w:type="spellStart"/>
-      <w:r>
-        <w:t>GBytes</w:t>
-      </w:r>
-      <w:proofErr w:type="spellEnd"/>
-      <w:r>
-        <w:t>/sec</w:t>
+        <w:t>In bytes/sec = 3.94 GBytes/sec</w:t>
       </w:r>
     </w:p>
     <w:p/>
@@ -8271,15 +7009,7 @@
               <w:ind w:left="0"/>
             </w:pPr>
             <w:r>
-              <w:t xml:space="preserve">PCI-E gives </w:t>
-            </w:r>
-            <w:proofErr w:type="gramStart"/>
-            <w:r>
-              <w:t>has</w:t>
-            </w:r>
-            <w:proofErr w:type="gramEnd"/>
-            <w:r>
-              <w:t xml:space="preserve"> less overhead compared to SPI, hence we can see some acceleration happening over here.</w:t>
+              <w:t>PCI-E gives has less overhead compared to SPI, hence we can see some acceleration happening over here.</w:t>
             </w:r>
           </w:p>
         </w:tc>
@@ -8433,14 +7163,12 @@
         <w:t xml:space="preserve">Link: </w:t>
       </w:r>
       <w:hyperlink r:id="rId32" w:history="1">
-        <w:proofErr w:type="spellStart"/>
         <w:r>
           <w:rPr>
             <w:rStyle w:val="Hyperlink"/>
           </w:rPr>
           <w:t>arXiv</w:t>
         </w:r>
-        <w:proofErr w:type="spellEnd"/>
       </w:hyperlink>
       <w:r>
         <w:t xml:space="preserve"> </w:t>
@@ -8471,21 +7199,8 @@
         </w:numPr>
       </w:pPr>
       <w:r>
-        <w:t xml:space="preserve">Authors: Rama Muni Reddy </w:t>
-      </w:r>
-      <w:proofErr w:type="spellStart"/>
-      <w:r>
-        <w:t>Yanamala</w:t>
-      </w:r>
-      <w:proofErr w:type="spellEnd"/>
-      <w:r>
-        <w:t xml:space="preserve"> &amp; Muralidhar </w:t>
-      </w:r>
-      <w:proofErr w:type="spellStart"/>
-      <w:r>
-        <w:t>Pullakandam</w:t>
-      </w:r>
-      <w:proofErr w:type="spellEnd"/>
+        <w:t>Authors: Rama Muni Reddy Yanamala &amp; Muralidhar Pullakandam</w:t>
+      </w:r>
     </w:p>
     <w:p>
       <w:pPr>
@@ -8731,7 +7446,19 @@
         </w:numPr>
       </w:pPr>
       <w:r>
-        <w:t>The model can be trained to digit any image (like characters and patterns) and not just limited to numbers.</w:t>
+        <w:t xml:space="preserve">The model can be trained to </w:t>
+      </w:r>
+      <w:r>
+        <w:t>recognize</w:t>
+      </w:r>
+      <w:r>
+        <w:t xml:space="preserve"> any image (like characters and patterns) and not just limited to </w:t>
+      </w:r>
+      <w:r>
+        <w:t>digits</w:t>
+      </w:r>
+      <w:r>
+        <w:t>.</w:t>
       </w:r>
     </w:p>
     <w:p>
@@ -8783,15 +7510,7 @@
         <w:t xml:space="preserve">Floating Point </w:t>
       </w:r>
       <w:r>
-        <w:t xml:space="preserve">precision, I need to send 266 </w:t>
-      </w:r>
-      <w:proofErr w:type="spellStart"/>
-      <w:r>
-        <w:t>KBytes</w:t>
-      </w:r>
-      <w:proofErr w:type="spellEnd"/>
-      <w:r>
-        <w:t xml:space="preserve"> of data over my communication channel, which is much higher compared to others.</w:t>
+        <w:t>precision, I need to send 266 KBytes of data over my communication channel, which is much higher compared to others.</w:t>
       </w:r>
     </w:p>
     <w:p>
@@ -8818,15 +7537,7 @@
         <w:t>68108</w:t>
       </w:r>
       <w:r>
-        <w:t xml:space="preserve"> x 8 = 544864 bits = 66 </w:t>
-      </w:r>
-      <w:proofErr w:type="spellStart"/>
-      <w:r>
-        <w:t>KBytes</w:t>
-      </w:r>
-      <w:proofErr w:type="spellEnd"/>
-      <w:r>
-        <w:t xml:space="preserve"> for 8-bit precision</w:t>
+        <w:t xml:space="preserve"> x 8 = 544864 bits = 66 KBytes for 8-bit precision</w:t>
       </w:r>
     </w:p>
     <w:p>
@@ -8841,15 +7552,7 @@
         <w:t>68108</w:t>
       </w:r>
       <w:r>
-        <w:t xml:space="preserve"> x 8 = 272432 bits = 33 </w:t>
-      </w:r>
-      <w:proofErr w:type="spellStart"/>
-      <w:r>
-        <w:t>KBytes</w:t>
-      </w:r>
-      <w:proofErr w:type="spellEnd"/>
-      <w:r>
-        <w:t xml:space="preserve"> for 4-bit precision</w:t>
+        <w:t xml:space="preserve"> x 8 = 272432 bits = 33 KBytes for 4-bit precision</w:t>
       </w:r>
     </w:p>
     <w:p>
@@ -8885,15 +7588,7 @@
         </w:numPr>
       </w:pPr>
       <w:r>
-        <w:t xml:space="preserve">Comm time = 66 </w:t>
-      </w:r>
-      <w:proofErr w:type="spellStart"/>
-      <w:r>
-        <w:t>KBytes</w:t>
-      </w:r>
-      <w:proofErr w:type="spellEnd"/>
-      <w:r>
-        <w:t>/</w:t>
+        <w:t>Comm time = 66 KBytes/</w:t>
       </w:r>
       <w:r>
         <w:t>1437</w:t>
@@ -8905,15 +7600,7 @@
         <w:t>5</w:t>
       </w:r>
       <w:r>
-        <w:t xml:space="preserve"> </w:t>
-      </w:r>
-      <w:proofErr w:type="spellStart"/>
-      <w:r>
-        <w:t>KBytes</w:t>
-      </w:r>
-      <w:proofErr w:type="spellEnd"/>
-      <w:r>
-        <w:t>/sec = 0.0459130434 sec</w:t>
+        <w:t xml:space="preserve"> KBytes/sec = 0.0459130434 sec</w:t>
       </w:r>
     </w:p>
     <w:p>
@@ -8925,15 +7612,7 @@
         </w:numPr>
       </w:pPr>
       <w:r>
-        <w:t xml:space="preserve">Comm time = 33 </w:t>
-      </w:r>
-      <w:proofErr w:type="spellStart"/>
-      <w:r>
-        <w:t>KBytes</w:t>
-      </w:r>
-      <w:proofErr w:type="spellEnd"/>
-      <w:r>
-        <w:t>/</w:t>
+        <w:t>Comm time = 33 KBytes/</w:t>
       </w:r>
       <w:r>
         <w:t>1437</w:t>
@@ -8945,15 +7624,7 @@
         <w:t>5</w:t>
       </w:r>
       <w:r>
-        <w:t xml:space="preserve"> </w:t>
-      </w:r>
-      <w:proofErr w:type="spellStart"/>
-      <w:r>
-        <w:t>KBytes</w:t>
-      </w:r>
-      <w:proofErr w:type="spellEnd"/>
-      <w:r>
-        <w:t>/sec = 0.0229565217 sec</w:t>
+        <w:t xml:space="preserve"> KBytes/sec = 0.0229565217 sec</w:t>
       </w:r>
     </w:p>
     <w:p>
@@ -8977,15 +7648,7 @@
         </w:numPr>
       </w:pPr>
       <w:r>
-        <w:t xml:space="preserve">Comm time = 66 </w:t>
-      </w:r>
-      <w:proofErr w:type="spellStart"/>
-      <w:r>
-        <w:t>KBytes</w:t>
-      </w:r>
-      <w:proofErr w:type="spellEnd"/>
-      <w:r>
-        <w:t>/3.94 x 10</w:t>
+        <w:t>Comm time = 66 KBytes/3.94 x 10</w:t>
       </w:r>
       <w:r>
         <w:rPr>
@@ -8994,15 +7657,7 @@
         <w:t>6</w:t>
       </w:r>
       <w:r>
-        <w:t xml:space="preserve"> </w:t>
-      </w:r>
-      <w:proofErr w:type="spellStart"/>
-      <w:r>
-        <w:t>KBytes</w:t>
-      </w:r>
-      <w:proofErr w:type="spellEnd"/>
-      <w:r>
-        <w:t>/sec = 16751.269 ns</w:t>
+        <w:t xml:space="preserve"> KBytes/sec = 16751.269 ns</w:t>
       </w:r>
     </w:p>
     <w:p>
@@ -9014,15 +7669,7 @@
         </w:numPr>
       </w:pPr>
       <w:r>
-        <w:t xml:space="preserve">Comm time = 33 </w:t>
-      </w:r>
-      <w:proofErr w:type="spellStart"/>
-      <w:r>
-        <w:t>KBytes</w:t>
-      </w:r>
-      <w:proofErr w:type="spellEnd"/>
-      <w:r>
-        <w:t>/3.94 x 10</w:t>
+        <w:t>Comm time = 33 KBytes/3.94 x 10</w:t>
       </w:r>
       <w:r>
         <w:rPr>
@@ -9031,15 +7678,7 @@
         <w:t>6</w:t>
       </w:r>
       <w:r>
-        <w:t xml:space="preserve"> </w:t>
-      </w:r>
-      <w:proofErr w:type="spellStart"/>
-      <w:r>
-        <w:t>KBytes</w:t>
-      </w:r>
-      <w:proofErr w:type="spellEnd"/>
-      <w:r>
-        <w:t>/sec =8375.634 ns</w:t>
+        <w:t xml:space="preserve"> KBytes/sec =8375.634 ns</w:t>
       </w:r>
     </w:p>
     <w:p>
@@ -9087,21 +7726,14 @@
         </w:numPr>
       </w:pPr>
       <w:r>
-        <w:t xml:space="preserve">Add pipelining and systolic </w:t>
-      </w:r>
-      <w:proofErr w:type="gramStart"/>
-      <w:r>
-        <w:t>array like</w:t>
-      </w:r>
-      <w:proofErr w:type="gramEnd"/>
-      <w:r>
-        <w:t xml:space="preserve"> structure for </w:t>
-      </w:r>
-      <w:proofErr w:type="spellStart"/>
-      <w:r>
-        <w:t>MatrixMulEngine</w:t>
-      </w:r>
-      <w:proofErr w:type="spellEnd"/>
+        <w:t>Add pipelining and systolic array</w:t>
+      </w:r>
+      <w:r>
+        <w:t>-</w:t>
+      </w:r>
+      <w:r>
+        <w:t>like structure for MatrixMulEngine</w:t>
+      </w:r>
       <w:r>
         <w:t xml:space="preserve"> which can improve the HW runtime even less than 90ns</w:t>
       </w:r>
@@ -9109,6 +7741,75 @@
         <w:t>.</w:t>
       </w:r>
     </w:p>
+    <w:p>
+      <w:pPr>
+        <w:pStyle w:val="ListParagraph"/>
+      </w:pPr>
+    </w:p>
+    <w:p>
+      <w:pPr>
+        <w:rPr>
+          <w:rFonts w:asciiTheme="majorHAnsi" w:eastAsiaTheme="majorEastAsia" w:hAnsiTheme="majorHAnsi" w:cstheme="majorBidi"/>
+          <w:color w:val="2F5496" w:themeColor="accent1" w:themeShade="BF"/>
+          <w:sz w:val="40"/>
+          <w:szCs w:val="50"/>
+        </w:rPr>
+      </w:pPr>
+      <w:r>
+        <w:rPr>
+          <w:rFonts w:asciiTheme="majorHAnsi" w:eastAsiaTheme="majorEastAsia" w:hAnsiTheme="majorHAnsi" w:cstheme="majorBidi"/>
+          <w:color w:val="2F5496" w:themeColor="accent1" w:themeShade="BF"/>
+          <w:sz w:val="40"/>
+          <w:szCs w:val="50"/>
+        </w:rPr>
+        <w:t>References</w:t>
+      </w:r>
+    </w:p>
+    <w:p>
+      <w:pPr>
+        <w:pStyle w:val="ListParagraph"/>
+        <w:numPr>
+          <w:ilvl w:val="0"/>
+          <w:numId w:val="32"/>
+        </w:numPr>
+      </w:pPr>
+      <w:r>
+        <w:t xml:space="preserve">Majority of the code is developed by </w:t>
+      </w:r>
+      <w:r>
+        <w:t>practicing</w:t>
+      </w:r>
+      <w:r>
+        <w:t xml:space="preserve"> “Vibe Coding” on a variety of LLMs like ChatGPT-4.1, Gemini 2.5, Claude 3.5 Sonnet and GitHub Copilot.</w:t>
+      </w:r>
+    </w:p>
+    <w:p>
+      <w:pPr>
+        <w:pStyle w:val="ListParagraph"/>
+        <w:numPr>
+          <w:ilvl w:val="0"/>
+          <w:numId w:val="32"/>
+        </w:numPr>
+      </w:pPr>
+      <w:r>
+        <w:t>32-bit Floating point MAC unit is inspired</w:t>
+      </w:r>
+      <w:r>
+        <w:t xml:space="preserve"> from the work of hankshyu's GitHub repo - </w:t>
+      </w:r>
+      <w:hyperlink r:id="rId36" w:history="1">
+        <w:r>
+          <w:rPr>
+            <w:rStyle w:val="Hyperlink"/>
+          </w:rPr>
+          <w:t>Link</w:t>
+        </w:r>
+      </w:hyperlink>
+      <w:r>
+        <w:t>.</w:t>
+      </w:r>
+    </w:p>
+    <w:p/>
     <w:sectPr>
       <w:pgSz w:w="11906" w:h="16838"/>
       <w:pgMar w:top="1440" w:right="1440" w:bottom="1440" w:left="1440" w:header="708" w:footer="708" w:gutter="0"/>
@@ -10026,6 +8727,95 @@
     </w:lvl>
   </w:abstractNum>
   <w:abstractNum w:abstractNumId="8" w15:restartNumberingAfterBreak="0">
+    <w:nsid w:val="20B32593"/>
+    <w:multiLevelType w:val="hybridMultilevel"/>
+    <w:tmpl w:val="E4B6D1A2"/>
+    <w:lvl w:ilvl="0" w:tplc="FFFFFFFF">
+      <w:start w:val="1"/>
+      <w:numFmt w:val="decimal"/>
+      <w:lvlText w:val="%1."/>
+      <w:lvlJc w:val="left"/>
+      <w:pPr>
+        <w:ind w:left="720" w:hanging="360"/>
+      </w:pPr>
+      <w:rPr>
+        <w:rFonts w:hint="default"/>
+      </w:rPr>
+    </w:lvl>
+    <w:lvl w:ilvl="1" w:tplc="FFFFFFFF">
+      <w:start w:val="1"/>
+      <w:numFmt w:val="lowerLetter"/>
+      <w:lvlText w:val="%2."/>
+      <w:lvlJc w:val="left"/>
+      <w:pPr>
+        <w:ind w:left="1440" w:hanging="360"/>
+      </w:pPr>
+    </w:lvl>
+    <w:lvl w:ilvl="2" w:tplc="FFFFFFFF">
+      <w:start w:val="1"/>
+      <w:numFmt w:val="lowerRoman"/>
+      <w:lvlText w:val="%3."/>
+      <w:lvlJc w:val="right"/>
+      <w:pPr>
+        <w:ind w:left="2160" w:hanging="180"/>
+      </w:pPr>
+    </w:lvl>
+    <w:lvl w:ilvl="3" w:tplc="FFFFFFFF">
+      <w:start w:val="1"/>
+      <w:numFmt w:val="decimal"/>
+      <w:lvlText w:val="%4."/>
+      <w:lvlJc w:val="left"/>
+      <w:pPr>
+        <w:ind w:left="2880" w:hanging="360"/>
+      </w:pPr>
+    </w:lvl>
+    <w:lvl w:ilvl="4" w:tplc="FFFFFFFF" w:tentative="1">
+      <w:start w:val="1"/>
+      <w:numFmt w:val="lowerLetter"/>
+      <w:lvlText w:val="%5."/>
+      <w:lvlJc w:val="left"/>
+      <w:pPr>
+        <w:ind w:left="3600" w:hanging="360"/>
+      </w:pPr>
+    </w:lvl>
+    <w:lvl w:ilvl="5" w:tplc="FFFFFFFF" w:tentative="1">
+      <w:start w:val="1"/>
+      <w:numFmt w:val="lowerRoman"/>
+      <w:lvlText w:val="%6."/>
+      <w:lvlJc w:val="right"/>
+      <w:pPr>
+        <w:ind w:left="4320" w:hanging="180"/>
+      </w:pPr>
+    </w:lvl>
+    <w:lvl w:ilvl="6" w:tplc="FFFFFFFF" w:tentative="1">
+      <w:start w:val="1"/>
+      <w:numFmt w:val="decimal"/>
+      <w:lvlText w:val="%7."/>
+      <w:lvlJc w:val="left"/>
+      <w:pPr>
+        <w:ind w:left="5040" w:hanging="360"/>
+      </w:pPr>
+    </w:lvl>
+    <w:lvl w:ilvl="7" w:tplc="FFFFFFFF" w:tentative="1">
+      <w:start w:val="1"/>
+      <w:numFmt w:val="lowerLetter"/>
+      <w:lvlText w:val="%8."/>
+      <w:lvlJc w:val="left"/>
+      <w:pPr>
+        <w:ind w:left="5760" w:hanging="360"/>
+      </w:pPr>
+    </w:lvl>
+    <w:lvl w:ilvl="8" w:tplc="FFFFFFFF" w:tentative="1">
+      <w:start w:val="1"/>
+      <w:numFmt w:val="lowerRoman"/>
+      <w:lvlText w:val="%9."/>
+      <w:lvlJc w:val="right"/>
+      <w:pPr>
+        <w:ind w:left="6480" w:hanging="180"/>
+      </w:pPr>
+    </w:lvl>
+  </w:abstractNum>
+  <w:abstractNum w:abstractNumId="9" w15:restartNumberingAfterBreak="0">
     <w:nsid w:val="248D648C"/>
     <w:multiLevelType w:val="hybridMultilevel"/>
     <w:tmpl w:val="A0067EE2"/>
@@ -10138,7 +8928,7 @@
       </w:rPr>
     </w:lvl>
   </w:abstractNum>
-  <w:abstractNum w:abstractNumId="9" w15:restartNumberingAfterBreak="0">
+  <w:abstractNum w:abstractNumId="10" w15:restartNumberingAfterBreak="0">
     <w:nsid w:val="27800494"/>
     <w:multiLevelType w:val="hybridMultilevel"/>
     <w:tmpl w:val="A93A8C8A"/>
@@ -10251,7 +9041,7 @@
       </w:rPr>
     </w:lvl>
   </w:abstractNum>
-  <w:abstractNum w:abstractNumId="10" w15:restartNumberingAfterBreak="0">
+  <w:abstractNum w:abstractNumId="11" w15:restartNumberingAfterBreak="0">
     <w:nsid w:val="291C618E"/>
     <w:multiLevelType w:val="hybridMultilevel"/>
     <w:tmpl w:val="ADBCA452"/>
@@ -10364,7 +9154,7 @@
       </w:rPr>
     </w:lvl>
   </w:abstractNum>
-  <w:abstractNum w:abstractNumId="11" w15:restartNumberingAfterBreak="0">
+  <w:abstractNum w:abstractNumId="12" w15:restartNumberingAfterBreak="0">
     <w:nsid w:val="2B0E790E"/>
     <w:multiLevelType w:val="hybridMultilevel"/>
     <w:tmpl w:val="A5C892A6"/>
@@ -10477,7 +9267,7 @@
       </w:rPr>
     </w:lvl>
   </w:abstractNum>
-  <w:abstractNum w:abstractNumId="12" w15:restartNumberingAfterBreak="0">
+  <w:abstractNum w:abstractNumId="13" w15:restartNumberingAfterBreak="0">
     <w:nsid w:val="376C7680"/>
     <w:multiLevelType w:val="hybridMultilevel"/>
     <w:tmpl w:val="AEB03740"/>
@@ -10590,7 +9380,7 @@
       </w:rPr>
     </w:lvl>
   </w:abstractNum>
-  <w:abstractNum w:abstractNumId="13" w15:restartNumberingAfterBreak="0">
+  <w:abstractNum w:abstractNumId="14" w15:restartNumberingAfterBreak="0">
     <w:nsid w:val="3A922057"/>
     <w:multiLevelType w:val="hybridMultilevel"/>
     <w:tmpl w:val="C0B433E6"/>
@@ -10676,7 +9466,7 @@
       </w:pPr>
     </w:lvl>
   </w:abstractNum>
-  <w:abstractNum w:abstractNumId="14" w15:restartNumberingAfterBreak="0">
+  <w:abstractNum w:abstractNumId="15" w15:restartNumberingAfterBreak="0">
     <w:nsid w:val="3C0140AA"/>
     <w:multiLevelType w:val="hybridMultilevel"/>
     <w:tmpl w:val="0D141044"/>
@@ -10789,7 +9579,7 @@
       </w:rPr>
     </w:lvl>
   </w:abstractNum>
-  <w:abstractNum w:abstractNumId="15" w15:restartNumberingAfterBreak="0">
+  <w:abstractNum w:abstractNumId="16" w15:restartNumberingAfterBreak="0">
     <w:nsid w:val="43927B6F"/>
     <w:multiLevelType w:val="hybridMultilevel"/>
     <w:tmpl w:val="97FE6EFE"/>
@@ -10902,7 +9692,7 @@
       </w:rPr>
     </w:lvl>
   </w:abstractNum>
-  <w:abstractNum w:abstractNumId="16" w15:restartNumberingAfterBreak="0">
+  <w:abstractNum w:abstractNumId="17" w15:restartNumberingAfterBreak="0">
     <w:nsid w:val="4B4B35F8"/>
     <w:multiLevelType w:val="hybridMultilevel"/>
     <w:tmpl w:val="4B06BBBA"/>
@@ -11015,7 +9805,7 @@
       </w:rPr>
     </w:lvl>
   </w:abstractNum>
-  <w:abstractNum w:abstractNumId="17" w15:restartNumberingAfterBreak="0">
+  <w:abstractNum w:abstractNumId="18" w15:restartNumberingAfterBreak="0">
     <w:nsid w:val="4C9D6C93"/>
     <w:multiLevelType w:val="hybridMultilevel"/>
     <w:tmpl w:val="A35EC80A"/>
@@ -11104,7 +9894,7 @@
       </w:pPr>
     </w:lvl>
   </w:abstractNum>
-  <w:abstractNum w:abstractNumId="18" w15:restartNumberingAfterBreak="0">
+  <w:abstractNum w:abstractNumId="19" w15:restartNumberingAfterBreak="0">
     <w:nsid w:val="4CA50AF7"/>
     <w:multiLevelType w:val="hybridMultilevel"/>
     <w:tmpl w:val="B3BE1D02"/>
@@ -11217,7 +10007,7 @@
       </w:rPr>
     </w:lvl>
   </w:abstractNum>
-  <w:abstractNum w:abstractNumId="19" w15:restartNumberingAfterBreak="0">
+  <w:abstractNum w:abstractNumId="20" w15:restartNumberingAfterBreak="0">
     <w:nsid w:val="4D6A1FF6"/>
     <w:multiLevelType w:val="hybridMultilevel"/>
     <w:tmpl w:val="61C2DB42"/>
@@ -11306,7 +10096,7 @@
       </w:pPr>
     </w:lvl>
   </w:abstractNum>
-  <w:abstractNum w:abstractNumId="20" w15:restartNumberingAfterBreak="0">
+  <w:abstractNum w:abstractNumId="21" w15:restartNumberingAfterBreak="0">
     <w:nsid w:val="4D8410D2"/>
     <w:multiLevelType w:val="multilevel"/>
     <w:tmpl w:val="DD34A402"/>
@@ -11455,7 +10245,7 @@
       </w:rPr>
     </w:lvl>
   </w:abstractNum>
-  <w:abstractNum w:abstractNumId="21" w15:restartNumberingAfterBreak="0">
+  <w:abstractNum w:abstractNumId="22" w15:restartNumberingAfterBreak="0">
     <w:nsid w:val="53424D49"/>
     <w:multiLevelType w:val="multilevel"/>
     <w:tmpl w:val="7298BCAC"/>
@@ -11604,7 +10394,7 @@
       </w:rPr>
     </w:lvl>
   </w:abstractNum>
-  <w:abstractNum w:abstractNumId="22" w15:restartNumberingAfterBreak="0">
+  <w:abstractNum w:abstractNumId="23" w15:restartNumberingAfterBreak="0">
     <w:nsid w:val="56511F82"/>
     <w:multiLevelType w:val="hybridMultilevel"/>
     <w:tmpl w:val="E13A0982"/>
@@ -11717,7 +10507,7 @@
       </w:rPr>
     </w:lvl>
   </w:abstractNum>
-  <w:abstractNum w:abstractNumId="23" w15:restartNumberingAfterBreak="0">
+  <w:abstractNum w:abstractNumId="24" w15:restartNumberingAfterBreak="0">
     <w:nsid w:val="59AD093B"/>
     <w:multiLevelType w:val="hybridMultilevel"/>
     <w:tmpl w:val="81565686"/>
@@ -11830,7 +10620,7 @@
       </w:rPr>
     </w:lvl>
   </w:abstractNum>
-  <w:abstractNum w:abstractNumId="24" w15:restartNumberingAfterBreak="0">
+  <w:abstractNum w:abstractNumId="25" w15:restartNumberingAfterBreak="0">
     <w:nsid w:val="5FBA1BBF"/>
     <w:multiLevelType w:val="hybridMultilevel"/>
     <w:tmpl w:val="5922D5CE"/>
@@ -11943,7 +10733,7 @@
       </w:rPr>
     </w:lvl>
   </w:abstractNum>
-  <w:abstractNum w:abstractNumId="25" w15:restartNumberingAfterBreak="0">
+  <w:abstractNum w:abstractNumId="26" w15:restartNumberingAfterBreak="0">
     <w:nsid w:val="6A7565C3"/>
     <w:multiLevelType w:val="hybridMultilevel"/>
     <w:tmpl w:val="693C94C6"/>
@@ -12056,7 +10846,7 @@
       </w:rPr>
     </w:lvl>
   </w:abstractNum>
-  <w:abstractNum w:abstractNumId="26" w15:restartNumberingAfterBreak="0">
+  <w:abstractNum w:abstractNumId="27" w15:restartNumberingAfterBreak="0">
     <w:nsid w:val="6C6413EF"/>
     <w:multiLevelType w:val="hybridMultilevel"/>
     <w:tmpl w:val="015A4450"/>
@@ -12169,7 +10959,7 @@
       </w:rPr>
     </w:lvl>
   </w:abstractNum>
-  <w:abstractNum w:abstractNumId="27" w15:restartNumberingAfterBreak="0">
+  <w:abstractNum w:abstractNumId="28" w15:restartNumberingAfterBreak="0">
     <w:nsid w:val="74244F67"/>
     <w:multiLevelType w:val="hybridMultilevel"/>
     <w:tmpl w:val="ECCE4BBE"/>
@@ -12282,7 +11072,7 @@
       </w:rPr>
     </w:lvl>
   </w:abstractNum>
-  <w:abstractNum w:abstractNumId="28" w15:restartNumberingAfterBreak="0">
+  <w:abstractNum w:abstractNumId="29" w15:restartNumberingAfterBreak="0">
     <w:nsid w:val="79E34053"/>
     <w:multiLevelType w:val="hybridMultilevel"/>
     <w:tmpl w:val="1ED2DF74"/>
@@ -12371,7 +11161,7 @@
       </w:pPr>
     </w:lvl>
   </w:abstractNum>
-  <w:abstractNum w:abstractNumId="29" w15:restartNumberingAfterBreak="0">
+  <w:abstractNum w:abstractNumId="30" w15:restartNumberingAfterBreak="0">
     <w:nsid w:val="7BF24BDC"/>
     <w:multiLevelType w:val="hybridMultilevel"/>
     <w:tmpl w:val="8674AD2E"/>
@@ -12460,7 +11250,7 @@
       </w:pPr>
     </w:lvl>
   </w:abstractNum>
-  <w:abstractNum w:abstractNumId="30" w15:restartNumberingAfterBreak="0">
+  <w:abstractNum w:abstractNumId="31" w15:restartNumberingAfterBreak="0">
     <w:nsid w:val="7EBA0CA5"/>
     <w:multiLevelType w:val="hybridMultilevel"/>
     <w:tmpl w:val="98B85BF2"/>
@@ -12574,70 +11364,70 @@
     </w:lvl>
   </w:abstractNum>
   <w:num w:numId="1" w16cid:durableId="1382292179">
+    <w:abstractNumId w:val="16"/>
+  </w:num>
+  <w:num w:numId="2" w16cid:durableId="960498055">
     <w:abstractNumId w:val="15"/>
   </w:num>
-  <w:num w:numId="2" w16cid:durableId="960498055">
+  <w:num w:numId="3" w16cid:durableId="173615375">
+    <w:abstractNumId w:val="23"/>
+  </w:num>
+  <w:num w:numId="4" w16cid:durableId="1016275797">
     <w:abstractNumId w:val="14"/>
   </w:num>
-  <w:num w:numId="3" w16cid:durableId="173615375">
-    <w:abstractNumId w:val="22"/>
-  </w:num>
-  <w:num w:numId="4" w16cid:durableId="1016275797">
-    <w:abstractNumId w:val="13"/>
-  </w:num>
   <w:num w:numId="5" w16cid:durableId="610623371">
-    <w:abstractNumId w:val="19"/>
+    <w:abstractNumId w:val="20"/>
   </w:num>
   <w:num w:numId="6" w16cid:durableId="175922330">
     <w:abstractNumId w:val="6"/>
   </w:num>
   <w:num w:numId="7" w16cid:durableId="1172259029">
-    <w:abstractNumId w:val="25"/>
+    <w:abstractNumId w:val="26"/>
   </w:num>
   <w:num w:numId="8" w16cid:durableId="1463766099">
-    <w:abstractNumId w:val="18"/>
+    <w:abstractNumId w:val="19"/>
   </w:num>
   <w:num w:numId="9" w16cid:durableId="1761830754">
-    <w:abstractNumId w:val="23"/>
+    <w:abstractNumId w:val="24"/>
   </w:num>
   <w:num w:numId="10" w16cid:durableId="995108016">
-    <w:abstractNumId w:val="12"/>
+    <w:abstractNumId w:val="13"/>
   </w:num>
   <w:num w:numId="11" w16cid:durableId="2084834531">
-    <w:abstractNumId w:val="8"/>
+    <w:abstractNumId w:val="9"/>
   </w:num>
   <w:num w:numId="12" w16cid:durableId="1547140487">
-    <w:abstractNumId w:val="21"/>
+    <w:abstractNumId w:val="22"/>
   </w:num>
   <w:num w:numId="13" w16cid:durableId="289751201">
     <w:abstractNumId w:val="0"/>
   </w:num>
   <w:num w:numId="14" w16cid:durableId="1104230867">
-    <w:abstractNumId w:val="20"/>
+    <w:abstractNumId w:val="21"/>
   </w:num>
   <w:num w:numId="15" w16cid:durableId="1918594842">
     <w:abstractNumId w:val="3"/>
   </w:num>
   <w:num w:numId="16" w16cid:durableId="1027604823">
-    <w:abstractNumId w:val="9"/>
+    <w:abstractNumId w:val="10"/>
   </w:num>
   <w:num w:numId="17" w16cid:durableId="1138498582">
+    <w:abstractNumId w:val="12"/>
+  </w:num>
+  <w:num w:numId="18" w16cid:durableId="1273322024">
+    <w:abstractNumId w:val="27"/>
+  </w:num>
+  <w:num w:numId="19" w16cid:durableId="2051298787">
     <w:abstractNumId w:val="11"/>
   </w:num>
-  <w:num w:numId="18" w16cid:durableId="1273322024">
-    <w:abstractNumId w:val="26"/>
-  </w:num>
-  <w:num w:numId="19" w16cid:durableId="2051298787">
-    <w:abstractNumId w:val="10"/>
-  </w:num>
   <w:num w:numId="20" w16cid:durableId="895971160">
-    <w:abstractNumId w:val="24"/>
+    <w:abstractNumId w:val="25"/>
   </w:num>
   <w:num w:numId="21" w16cid:durableId="1209030811">
-    <w:abstractNumId w:val="27"/>
+    <w:abstractNumId w:val="28"/>
   </w:num>
   <w:num w:numId="22" w16cid:durableId="2016689455">
-    <w:abstractNumId w:val="30"/>
+    <w:abstractNumId w:val="31"/>
   </w:num>
   <w:num w:numId="23" w16cid:durableId="230116714">
     <w:abstractNumId w:val="7"/>
@@ -12646,25 +11436,28 @@
     <w:abstractNumId w:val="5"/>
   </w:num>
   <w:num w:numId="25" w16cid:durableId="1592815461">
-    <w:abstractNumId w:val="16"/>
+    <w:abstractNumId w:val="17"/>
   </w:num>
   <w:num w:numId="26" w16cid:durableId="301934347">
     <w:abstractNumId w:val="4"/>
   </w:num>
   <w:num w:numId="27" w16cid:durableId="1481775163">
+    <w:abstractNumId w:val="30"/>
+  </w:num>
+  <w:num w:numId="28" w16cid:durableId="656956525">
     <w:abstractNumId w:val="29"/>
   </w:num>
-  <w:num w:numId="28" w16cid:durableId="656956525">
-    <w:abstractNumId w:val="28"/>
-  </w:num>
   <w:num w:numId="29" w16cid:durableId="1532887448">
-    <w:abstractNumId w:val="17"/>
+    <w:abstractNumId w:val="18"/>
   </w:num>
   <w:num w:numId="30" w16cid:durableId="537199885">
     <w:abstractNumId w:val="2"/>
   </w:num>
   <w:num w:numId="31" w16cid:durableId="714238574">
     <w:abstractNumId w:val="1"/>
+  </w:num>
+  <w:num w:numId="32" w16cid:durableId="729033817">
+    <w:abstractNumId w:val="8"/>
   </w:num>
 </w:numbering>
 </file>
@@ -13069,7 +11862,7 @@
   <w:style w:type="paragraph" w:default="1" w:styleId="Normal">
     <w:name w:val="Normal"/>
     <w:qFormat/>
-    <w:rsid w:val="001D3968"/>
+    <w:rsid w:val="00A04479"/>
   </w:style>
   <w:style w:type="paragraph" w:styleId="Heading1">
     <w:name w:val="heading 1"/>
@@ -13271,7 +12064,6 @@
   <w:style w:type="character" w:default="1" w:styleId="DefaultParagraphFont">
     <w:name w:val="Default Paragraph Font"/>
     <w:uiPriority w:val="1"/>
-    <w:semiHidden/>
     <w:unhideWhenUsed/>
   </w:style>
   <w:style w:type="table" w:default="1" w:styleId="TableNormal">

</xml_diff>